<commit_message>
update doku with db part with text
</commit_message>
<xml_diff>
--- a/docs/M223_Projektdokumentation_felix.docx
+++ b/docs/M223_Projektdokumentation_felix.docx
@@ -3994,21 +3994,7 @@
         <w:rPr>
           <w:lang w:val="de-CH"/>
         </w:rPr>
-        <w:t>Diagramme (</w:t>
-      </w:r>
-      <w:proofErr w:type="gramStart"/>
-      <w:r>
-        <w:rPr>
-          <w:lang w:val="de-CH"/>
-        </w:rPr>
-        <w:t>UML’s</w:t>
-      </w:r>
-      <w:proofErr w:type="gramEnd"/>
-      <w:r>
-        <w:rPr>
-          <w:lang w:val="de-CH"/>
-        </w:rPr>
-        <w:t>): diagrams.net</w:t>
+        <w:t>Diagramme (UML’s): diagrams.net</w:t>
       </w:r>
     </w:p>
     <w:p>
@@ -4047,31 +4033,10 @@
     </w:p>
     <w:p>
       <w:r>
-        <w:t xml:space="preserve">Ich arbeite in meiner Abteilung hauptsächlich mit den Programmiersprachen Java und Perl. </w:t>
-      </w:r>
-      <w:proofErr w:type="gramStart"/>
-      <w:r>
-        <w:t>Das verbinden</w:t>
-      </w:r>
-      <w:proofErr w:type="gramEnd"/>
-      <w:r>
-        <w:t xml:space="preserve"> von Frontend (Java) und Backend (Perl) ist mir ebenfalls durch die Arbeit in meiner Abteilung bekannt. Jedoch stehen dort diverse Template für das Frontend </w:t>
-      </w:r>
-      <w:proofErr w:type="gramStart"/>
-      <w:r>
-        <w:t>mittels Java</w:t>
-      </w:r>
-      <w:proofErr w:type="gramEnd"/>
-      <w:r>
-        <w:t xml:space="preserve"> zur Verfügung. Alles vom Grunde auf neu </w:t>
-      </w:r>
-      <w:proofErr w:type="gramStart"/>
-      <w:r>
-        <w:t>aufzubauen</w:t>
-      </w:r>
-      <w:proofErr w:type="gramEnd"/>
-      <w:r>
-        <w:t xml:space="preserve"> wird für mich Neuland sein. Das Einbinden einer Datenbank ist mir ebenfalls schon bekannt, dies jedoch auch wieder nur mittels </w:t>
+        <w:t xml:space="preserve">Ich arbeite in meiner Abteilung hauptsächlich mit den Programmiersprachen Java und Perl. Das verbinden von Frontend (Java) und Backend (Perl) ist mir ebenfalls durch die Arbeit in meiner Abteilung bekannt. Jedoch stehen dort diverse Template für das Frontend mittels Java zur Verfügung. Alles vom Grunde auf neu </w:t>
+      </w:r>
+      <w:r>
+        <w:t xml:space="preserve">aufzubauen wird für mich Neuland sein. Das Einbinden einer Datenbank ist mir ebenfalls schon bekannt, dies jedoch auch wieder nur mittels </w:t>
       </w:r>
       <w:proofErr w:type="spellStart"/>
       <w:r>
@@ -4154,14 +4119,12 @@
           <w:color w:val="FF0000"/>
         </w:rPr>
       </w:pPr>
-      <w:proofErr w:type="gramStart"/>
       <w:r>
         <w:rPr>
           <w:color w:val="FF0000"/>
         </w:rPr>
         <w:t>Fertiger Einfügen</w:t>
       </w:r>
-      <w:proofErr w:type="gramEnd"/>
     </w:p>
     <w:p>
       <w:pPr>
@@ -4835,19 +4798,11 @@
           <w:lang w:val="de-CH"/>
         </w:rPr>
       </w:pPr>
-      <w:proofErr w:type="gramStart"/>
-      <w:r>
-        <w:rPr>
-          <w:lang w:val="de-CH"/>
-        </w:rPr>
-        <w:t>UML’s</w:t>
-      </w:r>
-      <w:proofErr w:type="gramEnd"/>
-      <w:r>
-        <w:rPr>
-          <w:lang w:val="de-CH"/>
-        </w:rPr>
-        <w:t xml:space="preserve"> Mockup</w:t>
+      <w:r>
+        <w:rPr>
+          <w:lang w:val="de-CH"/>
+        </w:rPr>
+        <w:t>UML’s Mockup</w:t>
       </w:r>
     </w:p>
     <w:p>
@@ -5186,15 +5141,7 @@
         <w:t>anstatt</w:t>
       </w:r>
       <w:r>
-        <w:t xml:space="preserve"> gearbeitet. Ich hoffe, dass ich dies morgen im </w:t>
-      </w:r>
-      <w:proofErr w:type="gramStart"/>
-      <w:r>
-        <w:t>Home Office</w:t>
-      </w:r>
-      <w:proofErr w:type="gramEnd"/>
-      <w:r>
-        <w:t xml:space="preserve"> aufholen kann. Falls dies nächste Woche immer noch der Fall sein sollte, werde ich mehr Musik hören</w:t>
+        <w:t xml:space="preserve"> gearbeitet. Ich hoffe, dass ich dies morgen im Home Office aufholen kann. Falls dies nächste Woche immer noch der Fall sein sollte, werde ich mehr Musik hören</w:t>
       </w:r>
       <w:r>
         <w:t>,</w:t>
@@ -5451,16 +5398,8 @@
         <w:rPr>
           <w:lang w:val="de-CH"/>
         </w:rPr>
-        <w:t xml:space="preserve">Akteur, Voraussetzung, Kurz </w:t>
-      </w:r>
-      <w:proofErr w:type="gramStart"/>
-      <w:r>
-        <w:rPr>
-          <w:lang w:val="de-CH"/>
-        </w:rPr>
-        <w:t>Beschreib</w:t>
-      </w:r>
-      <w:proofErr w:type="gramEnd"/>
+        <w:t>Akteur, Voraussetzung, Kurz Beschreib</w:t>
+      </w:r>
     </w:p>
     <w:p>
       <w:pPr>
@@ -5564,21 +5503,7 @@
         <w:rPr>
           <w:lang w:val="de-CH"/>
         </w:rPr>
-        <w:t xml:space="preserve">Evtl. weitere </w:t>
-      </w:r>
-      <w:proofErr w:type="gramStart"/>
-      <w:r>
-        <w:rPr>
-          <w:lang w:val="de-CH"/>
-        </w:rPr>
-        <w:t>UML’s</w:t>
-      </w:r>
-      <w:proofErr w:type="gramEnd"/>
-      <w:r>
-        <w:rPr>
-          <w:lang w:val="de-CH"/>
-        </w:rPr>
-        <w:t xml:space="preserve"> einfügen bzw. bestehende überarbeiten.</w:t>
+        <w:t>Evtl. weitere UML’s einfügen bzw. bestehende überarbeiten.</w:t>
       </w:r>
     </w:p>
     <w:p>
@@ -5696,21 +5621,7 @@
         <w:rPr>
           <w:lang w:val="de-CH"/>
         </w:rPr>
-        <w:t xml:space="preserve">Evtl. weitere </w:t>
-      </w:r>
-      <w:proofErr w:type="gramStart"/>
-      <w:r>
-        <w:rPr>
-          <w:lang w:val="de-CH"/>
-        </w:rPr>
-        <w:t>UML’s</w:t>
-      </w:r>
-      <w:proofErr w:type="gramEnd"/>
-      <w:r>
-        <w:rPr>
-          <w:lang w:val="de-CH"/>
-        </w:rPr>
-        <w:t xml:space="preserve"> einfügen bzw. bestehende überarbeiten.</w:t>
+        <w:t>Evtl. weitere UML’s einfügen bzw. bestehende überarbeiten.</w:t>
       </w:r>
     </w:p>
     <w:p>
@@ -5938,15 +5849,7 @@
     </w:p>
     <w:p>
       <w:r>
-        <w:t xml:space="preserve">Ich konnte mich, wie gestern, nicht so gut konzentrieren. Da wir uns in dieser Konstellation schon lange nicht mehr gesehen haben. Deshalb wurde viel geredet anstatt gearbeitet. Ich hoffe, dass ich dies morgen im </w:t>
-      </w:r>
-      <w:proofErr w:type="gramStart"/>
-      <w:r>
-        <w:t>Home Office</w:t>
-      </w:r>
-      <w:proofErr w:type="gramEnd"/>
-      <w:r>
-        <w:t xml:space="preserve"> aufholen kann. Falls dies nächste Woche immer noch der Fall sein sollte, werde ich mehr Musik hören</w:t>
+        <w:t>Ich konnte mich, wie gestern, nicht so gut konzentrieren. Da wir uns in dieser Konstellation schon lange nicht mehr gesehen haben. Deshalb wurde viel geredet anstatt gearbeitet. Ich hoffe, dass ich dies morgen im Home Office aufholen kann. Falls dies nächste Woche immer noch der Fall sein sollte, werde ich mehr Musik hören</w:t>
       </w:r>
       <w:r>
         <w:t>,</w:t>
@@ -6087,21 +5990,7 @@
         <w:rPr>
           <w:lang w:val="de-CH"/>
         </w:rPr>
-        <w:t xml:space="preserve">Evtl. weitere </w:t>
-      </w:r>
-      <w:proofErr w:type="gramStart"/>
-      <w:r>
-        <w:rPr>
-          <w:lang w:val="de-CH"/>
-        </w:rPr>
-        <w:t>UML’s</w:t>
-      </w:r>
-      <w:proofErr w:type="gramEnd"/>
-      <w:r>
-        <w:rPr>
-          <w:lang w:val="de-CH"/>
-        </w:rPr>
-        <w:t xml:space="preserve"> einfügen bzw. bestehende überarbeiten.</w:t>
+        <w:t>Evtl. weitere UML’s einfügen bzw. bestehende überarbeiten.</w:t>
       </w:r>
     </w:p>
     <w:p>
@@ -6265,7 +6154,167 @@
       </w:r>
     </w:p>
     <w:p/>
-    <w:p/>
+    <w:p>
+      <w:pPr>
+        <w:pStyle w:val="berschrift3"/>
+      </w:pPr>
+      <w:r>
+        <w:t>Wertebereich</w:t>
+      </w:r>
+    </w:p>
+    <w:tbl>
+      <w:tblPr>
+        <w:tblStyle w:val="Gitternetztabelle4Akzent3"/>
+        <w:tblW w:w="0" w:type="auto"/>
+        <w:tblLook w:val="04A0" w:firstRow="1" w:lastRow="0" w:firstColumn="1" w:lastColumn="0" w:noHBand="0" w:noVBand="1"/>
+      </w:tblPr>
+      <w:tblGrid>
+        <w:gridCol w:w="4531"/>
+        <w:gridCol w:w="4531"/>
+      </w:tblGrid>
+      <w:tr>
+        <w:trPr>
+          <w:cnfStyle w:val="100000000000" w:firstRow="1" w:lastRow="0" w:firstColumn="0" w:lastColumn="0" w:oddVBand="0" w:evenVBand="0" w:oddHBand="0" w:evenHBand="0" w:firstRowFirstColumn="0" w:firstRowLastColumn="0" w:lastRowFirstColumn="0" w:lastRowLastColumn="0"/>
+        </w:trPr>
+        <w:tc>
+          <w:tcPr>
+            <w:cnfStyle w:val="001000000000" w:firstRow="0" w:lastRow="0" w:firstColumn="1" w:lastColumn="0" w:oddVBand="0" w:evenVBand="0" w:oddHBand="0" w:evenHBand="0" w:firstRowFirstColumn="0" w:firstRowLastColumn="0" w:lastRowFirstColumn="0" w:lastRowLastColumn="0"/>
+            <w:tcW w:w="4531" w:type="dxa"/>
+          </w:tcPr>
+          <w:p>
+            <w:r>
+              <w:t>Was</w:t>
+            </w:r>
+          </w:p>
+        </w:tc>
+        <w:tc>
+          <w:tcPr>
+            <w:tcW w:w="4531" w:type="dxa"/>
+          </w:tcPr>
+          <w:p>
+            <w:pPr>
+              <w:cnfStyle w:val="100000000000" w:firstRow="1" w:lastRow="0" w:firstColumn="0" w:lastColumn="0" w:oddVBand="0" w:evenVBand="0" w:oddHBand="0" w:evenHBand="0" w:firstRowFirstColumn="0" w:firstRowLastColumn="0" w:lastRowFirstColumn="0" w:lastRowLastColumn="0"/>
+            </w:pPr>
+            <w:r>
+              <w:t>Wertebereich</w:t>
+            </w:r>
+          </w:p>
+        </w:tc>
+      </w:tr>
+      <w:tr>
+        <w:trPr>
+          <w:cnfStyle w:val="000000100000" w:firstRow="0" w:lastRow="0" w:firstColumn="0" w:lastColumn="0" w:oddVBand="0" w:evenVBand="0" w:oddHBand="1" w:evenHBand="0" w:firstRowFirstColumn="0" w:firstRowLastColumn="0" w:lastRowFirstColumn="0" w:lastRowLastColumn="0"/>
+        </w:trPr>
+        <w:tc>
+          <w:tcPr>
+            <w:cnfStyle w:val="001000000000" w:firstRow="0" w:lastRow="0" w:firstColumn="1" w:lastColumn="0" w:oddVBand="0" w:evenVBand="0" w:oddHBand="0" w:evenHBand="0" w:firstRowFirstColumn="0" w:firstRowLastColumn="0" w:lastRowFirstColumn="0" w:lastRowLastColumn="0"/>
+            <w:tcW w:w="4531" w:type="dxa"/>
+          </w:tcPr>
+          <w:p>
+            <w:r>
+              <w:t>E-Mail Adresse</w:t>
+            </w:r>
+          </w:p>
+        </w:tc>
+        <w:tc>
+          <w:tcPr>
+            <w:tcW w:w="4531" w:type="dxa"/>
+          </w:tcPr>
+          <w:p>
+            <w:pPr>
+              <w:cnfStyle w:val="000000100000" w:firstRow="0" w:lastRow="0" w:firstColumn="0" w:lastColumn="0" w:oddVBand="0" w:evenVBand="0" w:oddHBand="1" w:evenHBand="0" w:firstRowFirstColumn="0" w:firstRowLastColumn="0" w:lastRowFirstColumn="0" w:lastRowLastColumn="0"/>
+            </w:pPr>
+            <w:r>
+              <w:t>muss @ und . beinhalten</w:t>
+            </w:r>
+          </w:p>
+        </w:tc>
+      </w:tr>
+      <w:tr>
+        <w:tc>
+          <w:tcPr>
+            <w:cnfStyle w:val="001000000000" w:firstRow="0" w:lastRow="0" w:firstColumn="1" w:lastColumn="0" w:oddVBand="0" w:evenVBand="0" w:oddHBand="0" w:evenHBand="0" w:firstRowFirstColumn="0" w:firstRowLastColumn="0" w:lastRowFirstColumn="0" w:lastRowLastColumn="0"/>
+            <w:tcW w:w="4531" w:type="dxa"/>
+          </w:tcPr>
+          <w:p>
+            <w:r>
+              <w:t>Passwort</w:t>
+            </w:r>
+          </w:p>
+        </w:tc>
+        <w:tc>
+          <w:tcPr>
+            <w:tcW w:w="4531" w:type="dxa"/>
+          </w:tcPr>
+          <w:p>
+            <w:pPr>
+              <w:cnfStyle w:val="000000000000" w:firstRow="0" w:lastRow="0" w:firstColumn="0" w:lastColumn="0" w:oddVBand="0" w:evenVBand="0" w:oddHBand="0" w:evenHBand="0" w:firstRowFirstColumn="0" w:firstRowLastColumn="0" w:lastRowFirstColumn="0" w:lastRowLastColumn="0"/>
+            </w:pPr>
+            <w:r>
+              <w:t>min. 8 Zeiche</w:t>
+            </w:r>
+            <w:r>
+              <w:t xml:space="preserve">n </w:t>
+            </w:r>
+          </w:p>
+        </w:tc>
+      </w:tr>
+      <w:tr>
+        <w:trPr>
+          <w:cnfStyle w:val="000000100000" w:firstRow="0" w:lastRow="0" w:firstColumn="0" w:lastColumn="0" w:oddVBand="0" w:evenVBand="0" w:oddHBand="1" w:evenHBand="0" w:firstRowFirstColumn="0" w:firstRowLastColumn="0" w:lastRowFirstColumn="0" w:lastRowLastColumn="0"/>
+        </w:trPr>
+        <w:tc>
+          <w:tcPr>
+            <w:cnfStyle w:val="001000000000" w:firstRow="0" w:lastRow="0" w:firstColumn="1" w:lastColumn="0" w:oddVBand="0" w:evenVBand="0" w:oddHBand="0" w:evenHBand="0" w:firstRowFirstColumn="0" w:firstRowLastColumn="0" w:lastRowFirstColumn="0" w:lastRowLastColumn="0"/>
+            <w:tcW w:w="4531" w:type="dxa"/>
+          </w:tcPr>
+          <w:p>
+            <w:r>
+              <w:t>Satz 1</w:t>
+            </w:r>
+          </w:p>
+        </w:tc>
+        <w:tc>
+          <w:tcPr>
+            <w:tcW w:w="4531" w:type="dxa"/>
+          </w:tcPr>
+          <w:p>
+            <w:pPr>
+              <w:cnfStyle w:val="000000100000" w:firstRow="0" w:lastRow="0" w:firstColumn="0" w:lastColumn="0" w:oddVBand="0" w:evenVBand="0" w:oddHBand="1" w:evenHBand="0" w:firstRowFirstColumn="0" w:firstRowLastColumn="0" w:lastRowFirstColumn="0" w:lastRowLastColumn="0"/>
+            </w:pPr>
+            <w:r>
+              <w:t>0-15 Zeichen, Buchstabe, Zahlen, Sonderzeichen</w:t>
+            </w:r>
+          </w:p>
+        </w:tc>
+      </w:tr>
+      <w:tr>
+        <w:tc>
+          <w:tcPr>
+            <w:cnfStyle w:val="001000000000" w:firstRow="0" w:lastRow="0" w:firstColumn="1" w:lastColumn="0" w:oddVBand="0" w:evenVBand="0" w:oddHBand="0" w:evenHBand="0" w:firstRowFirstColumn="0" w:firstRowLastColumn="0" w:lastRowFirstColumn="0" w:lastRowLastColumn="0"/>
+            <w:tcW w:w="4531" w:type="dxa"/>
+          </w:tcPr>
+          <w:p>
+            <w:r>
+              <w:t>Satz 2</w:t>
+            </w:r>
+          </w:p>
+        </w:tc>
+        <w:tc>
+          <w:tcPr>
+            <w:tcW w:w="4531" w:type="dxa"/>
+          </w:tcPr>
+          <w:p>
+            <w:pPr>
+              <w:cnfStyle w:val="000000000000" w:firstRow="0" w:lastRow="0" w:firstColumn="0" w:lastColumn="0" w:oddVBand="0" w:evenVBand="0" w:oddHBand="0" w:evenHBand="0" w:firstRowFirstColumn="0" w:firstRowLastColumn="0" w:lastRowFirstColumn="0" w:lastRowLastColumn="0"/>
+            </w:pPr>
+            <w:r>
+              <w:t>0-15 Zeichen, Buchstabe, Zahlen, Sonderzeichen</w:t>
+            </w:r>
+          </w:p>
+        </w:tc>
+      </w:tr>
+    </w:tbl>
     <w:p/>
     <w:p>
       <w:r>
@@ -6457,31 +6506,570 @@
     </w:p>
     <w:p>
       <w:pPr>
+        <w:pStyle w:val="berschrift4"/>
+      </w:pPr>
+      <w:bookmarkStart w:id="17" w:name="_Toc89247431"/>
+      <w:r>
+        <w:lastRenderedPageBreak/>
+        <w:t>Meilensteine</w:t>
+      </w:r>
+    </w:p>
+    <w:tbl>
+      <w:tblPr>
+        <w:tblStyle w:val="Gitternetztabelle4Akzent3"/>
+        <w:tblW w:w="0" w:type="auto"/>
+        <w:tblLook w:val="04A0" w:firstRow="1" w:lastRow="0" w:firstColumn="1" w:lastColumn="0" w:noHBand="0" w:noVBand="1"/>
+      </w:tblPr>
+      <w:tblGrid>
+        <w:gridCol w:w="3772"/>
+        <w:gridCol w:w="2602"/>
+        <w:gridCol w:w="2688"/>
+      </w:tblGrid>
+      <w:tr>
+        <w:trPr>
+          <w:cnfStyle w:val="100000000000" w:firstRow="1" w:lastRow="0" w:firstColumn="0" w:lastColumn="0" w:oddVBand="0" w:evenVBand="0" w:oddHBand="0" w:evenHBand="0" w:firstRowFirstColumn="0" w:firstRowLastColumn="0" w:lastRowFirstColumn="0" w:lastRowLastColumn="0"/>
+        </w:trPr>
+        <w:tc>
+          <w:tcPr>
+            <w:cnfStyle w:val="001000000000" w:firstRow="0" w:lastRow="0" w:firstColumn="1" w:lastColumn="0" w:oddVBand="0" w:evenVBand="0" w:oddHBand="0" w:evenHBand="0" w:firstRowFirstColumn="0" w:firstRowLastColumn="0" w:lastRowFirstColumn="0" w:lastRowLastColumn="0"/>
+            <w:tcW w:w="3772" w:type="dxa"/>
+          </w:tcPr>
+          <w:p>
+            <w:pPr>
+              <w:spacing w:after="200" w:line="276" w:lineRule="auto"/>
+              <w:rPr>
+                <w:rFonts w:ascii="Calibri" w:eastAsia="Calibri" w:hAnsi="Calibri" w:cs="Times New Roman"/>
+              </w:rPr>
+            </w:pPr>
+            <w:r>
+              <w:rPr>
+                <w:rFonts w:ascii="Calibri" w:eastAsia="Calibri" w:hAnsi="Calibri" w:cs="Times New Roman"/>
+              </w:rPr>
+              <w:t>Meilenstein</w:t>
+            </w:r>
+          </w:p>
+        </w:tc>
+        <w:tc>
+          <w:tcPr>
+            <w:tcW w:w="2602" w:type="dxa"/>
+          </w:tcPr>
+          <w:p>
+            <w:pPr>
+              <w:spacing w:after="200" w:line="276" w:lineRule="auto"/>
+              <w:cnfStyle w:val="100000000000" w:firstRow="1" w:lastRow="0" w:firstColumn="0" w:lastColumn="0" w:oddVBand="0" w:evenVBand="0" w:oddHBand="0" w:evenHBand="0" w:firstRowFirstColumn="0" w:firstRowLastColumn="0" w:lastRowFirstColumn="0" w:lastRowLastColumn="0"/>
+              <w:rPr>
+                <w:rFonts w:ascii="Calibri" w:eastAsia="Calibri" w:hAnsi="Calibri" w:cs="Times New Roman"/>
+              </w:rPr>
+            </w:pPr>
+            <w:r>
+              <w:rPr>
+                <w:rFonts w:ascii="Calibri" w:eastAsia="Calibri" w:hAnsi="Calibri" w:cs="Times New Roman"/>
+              </w:rPr>
+              <w:t>Zeitpunkt</w:t>
+            </w:r>
+            <w:r>
+              <w:rPr>
+                <w:rFonts w:ascii="Calibri" w:eastAsia="Calibri" w:hAnsi="Calibri" w:cs="Times New Roman"/>
+              </w:rPr>
+              <w:t xml:space="preserve"> - Soll</w:t>
+            </w:r>
+          </w:p>
+        </w:tc>
+        <w:tc>
+          <w:tcPr>
+            <w:tcW w:w="2688" w:type="dxa"/>
+          </w:tcPr>
+          <w:p>
+            <w:pPr>
+              <w:spacing w:after="200" w:line="276" w:lineRule="auto"/>
+              <w:cnfStyle w:val="100000000000" w:firstRow="1" w:lastRow="0" w:firstColumn="0" w:lastColumn="0" w:oddVBand="0" w:evenVBand="0" w:oddHBand="0" w:evenHBand="0" w:firstRowFirstColumn="0" w:firstRowLastColumn="0" w:lastRowFirstColumn="0" w:lastRowLastColumn="0"/>
+              <w:rPr>
+                <w:rFonts w:ascii="Calibri" w:eastAsia="Calibri" w:hAnsi="Calibri" w:cs="Times New Roman"/>
+              </w:rPr>
+            </w:pPr>
+            <w:r>
+              <w:rPr>
+                <w:rFonts w:ascii="Calibri" w:eastAsia="Calibri" w:hAnsi="Calibri" w:cs="Times New Roman"/>
+              </w:rPr>
+              <w:t>Status</w:t>
+            </w:r>
+            <w:r>
+              <w:rPr>
+                <w:rFonts w:ascii="Calibri" w:eastAsia="Calibri" w:hAnsi="Calibri" w:cs="Times New Roman"/>
+              </w:rPr>
+              <w:t xml:space="preserve"> / Ist</w:t>
+            </w:r>
+          </w:p>
+        </w:tc>
+      </w:tr>
+      <w:tr>
+        <w:trPr>
+          <w:cnfStyle w:val="000000100000" w:firstRow="0" w:lastRow="0" w:firstColumn="0" w:lastColumn="0" w:oddVBand="0" w:evenVBand="0" w:oddHBand="1" w:evenHBand="0" w:firstRowFirstColumn="0" w:firstRowLastColumn="0" w:lastRowFirstColumn="0" w:lastRowLastColumn="0"/>
+        </w:trPr>
+        <w:tc>
+          <w:tcPr>
+            <w:cnfStyle w:val="001000000000" w:firstRow="0" w:lastRow="0" w:firstColumn="1" w:lastColumn="0" w:oddVBand="0" w:evenVBand="0" w:oddHBand="0" w:evenHBand="0" w:firstRowFirstColumn="0" w:firstRowLastColumn="0" w:lastRowFirstColumn="0" w:lastRowLastColumn="0"/>
+            <w:tcW w:w="3772" w:type="dxa"/>
+          </w:tcPr>
+          <w:p>
+            <w:pPr>
+              <w:spacing w:after="200" w:line="276" w:lineRule="auto"/>
+              <w:rPr>
+                <w:rFonts w:ascii="Calibri" w:eastAsia="Calibri" w:hAnsi="Calibri" w:cs="Times New Roman"/>
+              </w:rPr>
+            </w:pPr>
+            <w:r>
+              <w:rPr>
+                <w:rFonts w:ascii="Calibri" w:eastAsia="Calibri" w:hAnsi="Calibri" w:cs="Times New Roman"/>
+              </w:rPr>
+              <w:t>Informieren, Planen und Entscheiden abgeschlossen</w:t>
+            </w:r>
+          </w:p>
+        </w:tc>
+        <w:tc>
+          <w:tcPr>
+            <w:tcW w:w="2602" w:type="dxa"/>
+          </w:tcPr>
+          <w:p>
+            <w:pPr>
+              <w:spacing w:after="200" w:line="276" w:lineRule="auto"/>
+              <w:cnfStyle w:val="000000100000" w:firstRow="0" w:lastRow="0" w:firstColumn="0" w:lastColumn="0" w:oddVBand="0" w:evenVBand="0" w:oddHBand="1" w:evenHBand="0" w:firstRowFirstColumn="0" w:firstRowLastColumn="0" w:lastRowFirstColumn="0" w:lastRowLastColumn="0"/>
+              <w:rPr>
+                <w:rFonts w:ascii="Calibri" w:eastAsia="Calibri" w:hAnsi="Calibri" w:cs="Times New Roman"/>
+              </w:rPr>
+            </w:pPr>
+            <w:r>
+              <w:rPr>
+                <w:rFonts w:ascii="Calibri" w:eastAsia="Calibri" w:hAnsi="Calibri" w:cs="Times New Roman"/>
+              </w:rPr>
+              <w:t>30</w:t>
+            </w:r>
+            <w:r>
+              <w:rPr>
+                <w:rFonts w:ascii="Calibri" w:eastAsia="Calibri" w:hAnsi="Calibri" w:cs="Times New Roman"/>
+              </w:rPr>
+              <w:t>.11.20</w:t>
+            </w:r>
+            <w:r>
+              <w:rPr>
+                <w:rFonts w:ascii="Calibri" w:eastAsia="Calibri" w:hAnsi="Calibri" w:cs="Times New Roman"/>
+              </w:rPr>
+              <w:t>21</w:t>
+            </w:r>
+            <w:r>
+              <w:rPr>
+                <w:rFonts w:ascii="Calibri" w:eastAsia="Calibri" w:hAnsi="Calibri" w:cs="Times New Roman"/>
+              </w:rPr>
+              <w:t xml:space="preserve"> </w:t>
+            </w:r>
+            <w:r>
+              <w:rPr>
+                <w:rFonts w:ascii="Calibri" w:eastAsia="Calibri" w:hAnsi="Calibri" w:cs="Times New Roman"/>
+              </w:rPr>
+              <w:t>- 17:00 Uhr</w:t>
+            </w:r>
+          </w:p>
+        </w:tc>
+        <w:tc>
+          <w:tcPr>
+            <w:tcW w:w="2688" w:type="dxa"/>
+          </w:tcPr>
+          <w:p>
+            <w:pPr>
+              <w:spacing w:after="200" w:line="276" w:lineRule="auto"/>
+              <w:cnfStyle w:val="000000100000" w:firstRow="0" w:lastRow="0" w:firstColumn="0" w:lastColumn="0" w:oddVBand="0" w:evenVBand="0" w:oddHBand="1" w:evenHBand="0" w:firstRowFirstColumn="0" w:firstRowLastColumn="0" w:lastRowFirstColumn="0" w:lastRowLastColumn="0"/>
+              <w:rPr>
+                <w:rFonts w:ascii="Calibri" w:eastAsia="Calibri" w:hAnsi="Calibri" w:cs="Times New Roman"/>
+              </w:rPr>
+            </w:pPr>
+            <w:r>
+              <w:rPr>
+                <w:rFonts w:ascii="Calibri" w:eastAsia="Calibri" w:hAnsi="Calibri" w:cs="Times New Roman"/>
+              </w:rPr>
+              <w:t>OK</w:t>
+            </w:r>
+          </w:p>
+          <w:p>
+            <w:pPr>
+              <w:spacing w:after="200" w:line="276" w:lineRule="auto"/>
+              <w:cnfStyle w:val="000000100000" w:firstRow="0" w:lastRow="0" w:firstColumn="0" w:lastColumn="0" w:oddVBand="0" w:evenVBand="0" w:oddHBand="1" w:evenHBand="0" w:firstRowFirstColumn="0" w:firstRowLastColumn="0" w:lastRowFirstColumn="0" w:lastRowLastColumn="0"/>
+              <w:rPr>
+                <w:rFonts w:ascii="Calibri" w:eastAsia="Calibri" w:hAnsi="Calibri" w:cs="Times New Roman"/>
+              </w:rPr>
+            </w:pPr>
+            <w:r>
+              <w:rPr>
+                <w:rFonts w:ascii="Calibri" w:eastAsia="Calibri" w:hAnsi="Calibri" w:cs="Times New Roman"/>
+              </w:rPr>
+              <w:t>01.12.201 – 10.00 Uhr</w:t>
+            </w:r>
+          </w:p>
+        </w:tc>
+      </w:tr>
+      <w:tr>
+        <w:tc>
+          <w:tcPr>
+            <w:cnfStyle w:val="001000000000" w:firstRow="0" w:lastRow="0" w:firstColumn="1" w:lastColumn="0" w:oddVBand="0" w:evenVBand="0" w:oddHBand="0" w:evenHBand="0" w:firstRowFirstColumn="0" w:firstRowLastColumn="0" w:lastRowFirstColumn="0" w:lastRowLastColumn="0"/>
+            <w:tcW w:w="3772" w:type="dxa"/>
+          </w:tcPr>
+          <w:p>
+            <w:pPr>
+              <w:spacing w:after="200" w:line="276" w:lineRule="auto"/>
+              <w:rPr>
+                <w:rFonts w:ascii="Calibri" w:eastAsia="Calibri" w:hAnsi="Calibri" w:cs="Times New Roman"/>
+              </w:rPr>
+            </w:pPr>
+            <w:r>
+              <w:rPr>
+                <w:rFonts w:ascii="Calibri" w:eastAsia="Calibri" w:hAnsi="Calibri" w:cs="Times New Roman"/>
+              </w:rPr>
+              <w:t>Grundaufbau der Applikation fertig (Datenbank und Layout)</w:t>
+            </w:r>
+          </w:p>
+        </w:tc>
+        <w:tc>
+          <w:tcPr>
+            <w:tcW w:w="2602" w:type="dxa"/>
+          </w:tcPr>
+          <w:p>
+            <w:pPr>
+              <w:spacing w:after="200" w:line="276" w:lineRule="auto"/>
+              <w:cnfStyle w:val="000000000000" w:firstRow="0" w:lastRow="0" w:firstColumn="0" w:lastColumn="0" w:oddVBand="0" w:evenVBand="0" w:oddHBand="0" w:evenHBand="0" w:firstRowFirstColumn="0" w:firstRowLastColumn="0" w:lastRowFirstColumn="0" w:lastRowLastColumn="0"/>
+              <w:rPr>
+                <w:rFonts w:ascii="Calibri" w:eastAsia="Calibri" w:hAnsi="Calibri" w:cs="Times New Roman"/>
+              </w:rPr>
+            </w:pPr>
+            <w:r>
+              <w:rPr>
+                <w:rFonts w:ascii="Calibri" w:eastAsia="Calibri" w:hAnsi="Calibri" w:cs="Times New Roman"/>
+              </w:rPr>
+              <w:t>01</w:t>
+            </w:r>
+            <w:r>
+              <w:rPr>
+                <w:rFonts w:ascii="Calibri" w:eastAsia="Calibri" w:hAnsi="Calibri" w:cs="Times New Roman"/>
+              </w:rPr>
+              <w:t>.1</w:t>
+            </w:r>
+            <w:r>
+              <w:rPr>
+                <w:rFonts w:ascii="Calibri" w:eastAsia="Calibri" w:hAnsi="Calibri" w:cs="Times New Roman"/>
+              </w:rPr>
+              <w:t>2</w:t>
+            </w:r>
+            <w:r>
+              <w:rPr>
+                <w:rFonts w:ascii="Calibri" w:eastAsia="Calibri" w:hAnsi="Calibri" w:cs="Times New Roman"/>
+              </w:rPr>
+              <w:t>.20</w:t>
+            </w:r>
+            <w:r>
+              <w:rPr>
+                <w:rFonts w:ascii="Calibri" w:eastAsia="Calibri" w:hAnsi="Calibri" w:cs="Times New Roman"/>
+              </w:rPr>
+              <w:t>21 -</w:t>
+            </w:r>
+            <w:r>
+              <w:rPr>
+                <w:rFonts w:ascii="Calibri" w:eastAsia="Calibri" w:hAnsi="Calibri" w:cs="Times New Roman"/>
+              </w:rPr>
+              <w:t xml:space="preserve"> 1</w:t>
+            </w:r>
+            <w:r>
+              <w:rPr>
+                <w:rFonts w:ascii="Calibri" w:eastAsia="Calibri" w:hAnsi="Calibri" w:cs="Times New Roman"/>
+              </w:rPr>
+              <w:t>7</w:t>
+            </w:r>
+            <w:r>
+              <w:rPr>
+                <w:rFonts w:ascii="Calibri" w:eastAsia="Calibri" w:hAnsi="Calibri" w:cs="Times New Roman"/>
+              </w:rPr>
+              <w:t>:00</w:t>
+            </w:r>
+            <w:r>
+              <w:rPr>
+                <w:rFonts w:ascii="Calibri" w:eastAsia="Calibri" w:hAnsi="Calibri" w:cs="Times New Roman"/>
+              </w:rPr>
+              <w:t xml:space="preserve"> Uhr</w:t>
+            </w:r>
+          </w:p>
+        </w:tc>
+        <w:tc>
+          <w:tcPr>
+            <w:tcW w:w="2688" w:type="dxa"/>
+          </w:tcPr>
+          <w:p>
+            <w:pPr>
+              <w:spacing w:after="200" w:line="276" w:lineRule="auto"/>
+              <w:cnfStyle w:val="000000000000" w:firstRow="0" w:lastRow="0" w:firstColumn="0" w:lastColumn="0" w:oddVBand="0" w:evenVBand="0" w:oddHBand="0" w:evenHBand="0" w:firstRowFirstColumn="0" w:firstRowLastColumn="0" w:lastRowFirstColumn="0" w:lastRowLastColumn="0"/>
+              <w:rPr>
+                <w:rFonts w:ascii="Calibri" w:eastAsia="Calibri" w:hAnsi="Calibri" w:cs="Times New Roman"/>
+              </w:rPr>
+            </w:pPr>
+          </w:p>
+        </w:tc>
+      </w:tr>
+      <w:tr>
+        <w:trPr>
+          <w:cnfStyle w:val="000000100000" w:firstRow="0" w:lastRow="0" w:firstColumn="0" w:lastColumn="0" w:oddVBand="0" w:evenVBand="0" w:oddHBand="1" w:evenHBand="0" w:firstRowFirstColumn="0" w:firstRowLastColumn="0" w:lastRowFirstColumn="0" w:lastRowLastColumn="0"/>
+        </w:trPr>
+        <w:tc>
+          <w:tcPr>
+            <w:cnfStyle w:val="001000000000" w:firstRow="0" w:lastRow="0" w:firstColumn="1" w:lastColumn="0" w:oddVBand="0" w:evenVBand="0" w:oddHBand="0" w:evenHBand="0" w:firstRowFirstColumn="0" w:firstRowLastColumn="0" w:lastRowFirstColumn="0" w:lastRowLastColumn="0"/>
+            <w:tcW w:w="3772" w:type="dxa"/>
+          </w:tcPr>
+          <w:p>
+            <w:pPr>
+              <w:spacing w:after="200" w:line="276" w:lineRule="auto"/>
+              <w:rPr>
+                <w:rFonts w:ascii="Calibri" w:eastAsia="Calibri" w:hAnsi="Calibri" w:cs="Times New Roman"/>
+              </w:rPr>
+            </w:pPr>
+            <w:r>
+              <w:rPr>
+                <w:rFonts w:ascii="Calibri" w:eastAsia="Calibri" w:hAnsi="Calibri" w:cs="Times New Roman"/>
+              </w:rPr>
+              <w:t>Grundfunktionen der Applikation fertig (Geschichte erweitern und Login)</w:t>
+            </w:r>
+          </w:p>
+        </w:tc>
+        <w:tc>
+          <w:tcPr>
+            <w:tcW w:w="2602" w:type="dxa"/>
+          </w:tcPr>
+          <w:p>
+            <w:pPr>
+              <w:spacing w:after="200" w:line="276" w:lineRule="auto"/>
+              <w:cnfStyle w:val="000000100000" w:firstRow="0" w:lastRow="0" w:firstColumn="0" w:lastColumn="0" w:oddVBand="0" w:evenVBand="0" w:oddHBand="1" w:evenHBand="0" w:firstRowFirstColumn="0" w:firstRowLastColumn="0" w:lastRowFirstColumn="0" w:lastRowLastColumn="0"/>
+              <w:rPr>
+                <w:rFonts w:ascii="Calibri" w:eastAsia="Calibri" w:hAnsi="Calibri" w:cs="Times New Roman"/>
+              </w:rPr>
+            </w:pPr>
+            <w:r>
+              <w:rPr>
+                <w:rFonts w:ascii="Calibri" w:eastAsia="Calibri" w:hAnsi="Calibri" w:cs="Times New Roman"/>
+              </w:rPr>
+              <w:t>0</w:t>
+            </w:r>
+            <w:r>
+              <w:rPr>
+                <w:rFonts w:ascii="Calibri" w:eastAsia="Calibri" w:hAnsi="Calibri" w:cs="Times New Roman"/>
+              </w:rPr>
+              <w:t>6</w:t>
+            </w:r>
+            <w:r>
+              <w:rPr>
+                <w:rFonts w:ascii="Calibri" w:eastAsia="Calibri" w:hAnsi="Calibri" w:cs="Times New Roman"/>
+              </w:rPr>
+              <w:t>.1</w:t>
+            </w:r>
+            <w:r>
+              <w:rPr>
+                <w:rFonts w:ascii="Calibri" w:eastAsia="Calibri" w:hAnsi="Calibri" w:cs="Times New Roman"/>
+              </w:rPr>
+              <w:t>2</w:t>
+            </w:r>
+            <w:r>
+              <w:rPr>
+                <w:rFonts w:ascii="Calibri" w:eastAsia="Calibri" w:hAnsi="Calibri" w:cs="Times New Roman"/>
+              </w:rPr>
+              <w:t>.20</w:t>
+            </w:r>
+            <w:r>
+              <w:rPr>
+                <w:rFonts w:ascii="Calibri" w:eastAsia="Calibri" w:hAnsi="Calibri" w:cs="Times New Roman"/>
+              </w:rPr>
+              <w:t>21</w:t>
+            </w:r>
+            <w:r>
+              <w:rPr>
+                <w:rFonts w:ascii="Calibri" w:eastAsia="Calibri" w:hAnsi="Calibri" w:cs="Times New Roman"/>
+              </w:rPr>
+              <w:t xml:space="preserve"> </w:t>
+            </w:r>
+            <w:r>
+              <w:rPr>
+                <w:rFonts w:ascii="Calibri" w:eastAsia="Calibri" w:hAnsi="Calibri" w:cs="Times New Roman"/>
+              </w:rPr>
+              <w:t xml:space="preserve">- </w:t>
+            </w:r>
+            <w:r>
+              <w:rPr>
+                <w:rFonts w:ascii="Calibri" w:eastAsia="Calibri" w:hAnsi="Calibri" w:cs="Times New Roman"/>
+              </w:rPr>
+              <w:t>17:00</w:t>
+            </w:r>
+            <w:r>
+              <w:rPr>
+                <w:rFonts w:ascii="Calibri" w:eastAsia="Calibri" w:hAnsi="Calibri" w:cs="Times New Roman"/>
+              </w:rPr>
+              <w:t xml:space="preserve"> Uhr</w:t>
+            </w:r>
+          </w:p>
+        </w:tc>
+        <w:tc>
+          <w:tcPr>
+            <w:tcW w:w="2688" w:type="dxa"/>
+          </w:tcPr>
+          <w:p>
+            <w:pPr>
+              <w:spacing w:after="200" w:line="276" w:lineRule="auto"/>
+              <w:cnfStyle w:val="000000100000" w:firstRow="0" w:lastRow="0" w:firstColumn="0" w:lastColumn="0" w:oddVBand="0" w:evenVBand="0" w:oddHBand="1" w:evenHBand="0" w:firstRowFirstColumn="0" w:firstRowLastColumn="0" w:lastRowFirstColumn="0" w:lastRowLastColumn="0"/>
+              <w:rPr>
+                <w:rFonts w:ascii="Calibri" w:eastAsia="Calibri" w:hAnsi="Calibri" w:cs="Times New Roman"/>
+              </w:rPr>
+            </w:pPr>
+          </w:p>
+        </w:tc>
+      </w:tr>
+      <w:tr>
+        <w:tc>
+          <w:tcPr>
+            <w:cnfStyle w:val="001000000000" w:firstRow="0" w:lastRow="0" w:firstColumn="1" w:lastColumn="0" w:oddVBand="0" w:evenVBand="0" w:oddHBand="0" w:evenHBand="0" w:firstRowFirstColumn="0" w:firstRowLastColumn="0" w:lastRowFirstColumn="0" w:lastRowLastColumn="0"/>
+            <w:tcW w:w="3772" w:type="dxa"/>
+          </w:tcPr>
+          <w:p>
+            <w:pPr>
+              <w:spacing w:after="200" w:line="276" w:lineRule="auto"/>
+              <w:rPr>
+                <w:rFonts w:ascii="Calibri" w:eastAsia="Calibri" w:hAnsi="Calibri" w:cs="Times New Roman"/>
+              </w:rPr>
+            </w:pPr>
+            <w:r>
+              <w:rPr>
+                <w:rFonts w:ascii="Calibri" w:eastAsia="Calibri" w:hAnsi="Calibri" w:cs="Times New Roman"/>
+              </w:rPr>
+              <w:t>Dokumentation und Applikation abgeschlossen</w:t>
+            </w:r>
+          </w:p>
+        </w:tc>
+        <w:tc>
+          <w:tcPr>
+            <w:tcW w:w="2602" w:type="dxa"/>
+          </w:tcPr>
+          <w:p>
+            <w:pPr>
+              <w:spacing w:after="200" w:line="276" w:lineRule="auto"/>
+              <w:cnfStyle w:val="000000000000" w:firstRow="0" w:lastRow="0" w:firstColumn="0" w:lastColumn="0" w:oddVBand="0" w:evenVBand="0" w:oddHBand="0" w:evenHBand="0" w:firstRowFirstColumn="0" w:firstRowLastColumn="0" w:lastRowFirstColumn="0" w:lastRowLastColumn="0"/>
+              <w:rPr>
+                <w:rFonts w:ascii="Calibri" w:eastAsia="Calibri" w:hAnsi="Calibri" w:cs="Times New Roman"/>
+              </w:rPr>
+            </w:pPr>
+            <w:r>
+              <w:rPr>
+                <w:rFonts w:ascii="Calibri" w:eastAsia="Calibri" w:hAnsi="Calibri" w:cs="Times New Roman"/>
+              </w:rPr>
+              <w:t>0</w:t>
+            </w:r>
+            <w:r>
+              <w:rPr>
+                <w:rFonts w:ascii="Calibri" w:eastAsia="Calibri" w:hAnsi="Calibri" w:cs="Times New Roman"/>
+              </w:rPr>
+              <w:t>8</w:t>
+            </w:r>
+            <w:r>
+              <w:rPr>
+                <w:rFonts w:ascii="Calibri" w:eastAsia="Calibri" w:hAnsi="Calibri" w:cs="Times New Roman"/>
+              </w:rPr>
+              <w:t>.1</w:t>
+            </w:r>
+            <w:r>
+              <w:rPr>
+                <w:rFonts w:ascii="Calibri" w:eastAsia="Calibri" w:hAnsi="Calibri" w:cs="Times New Roman"/>
+              </w:rPr>
+              <w:t>2</w:t>
+            </w:r>
+            <w:r>
+              <w:rPr>
+                <w:rFonts w:ascii="Calibri" w:eastAsia="Calibri" w:hAnsi="Calibri" w:cs="Times New Roman"/>
+              </w:rPr>
+              <w:t>.20</w:t>
+            </w:r>
+            <w:r>
+              <w:rPr>
+                <w:rFonts w:ascii="Calibri" w:eastAsia="Calibri" w:hAnsi="Calibri" w:cs="Times New Roman"/>
+              </w:rPr>
+              <w:t>21</w:t>
+            </w:r>
+            <w:r>
+              <w:rPr>
+                <w:rFonts w:ascii="Calibri" w:eastAsia="Calibri" w:hAnsi="Calibri" w:cs="Times New Roman"/>
+              </w:rPr>
+              <w:t xml:space="preserve"> </w:t>
+            </w:r>
+            <w:r>
+              <w:rPr>
+                <w:rFonts w:ascii="Calibri" w:eastAsia="Calibri" w:hAnsi="Calibri" w:cs="Times New Roman"/>
+              </w:rPr>
+              <w:t xml:space="preserve">– </w:t>
+            </w:r>
+            <w:r>
+              <w:rPr>
+                <w:rFonts w:ascii="Calibri" w:eastAsia="Calibri" w:hAnsi="Calibri" w:cs="Times New Roman"/>
+              </w:rPr>
+              <w:t>1</w:t>
+            </w:r>
+            <w:r>
+              <w:rPr>
+                <w:rFonts w:ascii="Calibri" w:eastAsia="Calibri" w:hAnsi="Calibri" w:cs="Times New Roman"/>
+              </w:rPr>
+              <w:t>2.00 Uhr</w:t>
+            </w:r>
+          </w:p>
+        </w:tc>
+        <w:tc>
+          <w:tcPr>
+            <w:tcW w:w="2688" w:type="dxa"/>
+          </w:tcPr>
+          <w:p>
+            <w:pPr>
+              <w:spacing w:after="200" w:line="276" w:lineRule="auto"/>
+              <w:cnfStyle w:val="000000000000" w:firstRow="0" w:lastRow="0" w:firstColumn="0" w:lastColumn="0" w:oddVBand="0" w:evenVBand="0" w:oddHBand="0" w:evenHBand="0" w:firstRowFirstColumn="0" w:firstRowLastColumn="0" w:lastRowFirstColumn="0" w:lastRowLastColumn="0"/>
+              <w:rPr>
+                <w:rFonts w:ascii="Calibri" w:eastAsia="Calibri" w:hAnsi="Calibri" w:cs="Times New Roman"/>
+              </w:rPr>
+            </w:pPr>
+          </w:p>
+        </w:tc>
+      </w:tr>
+    </w:tbl>
+    <w:p/>
+    <w:p>
+      <w:pPr>
         <w:pStyle w:val="berschrift3"/>
-      </w:pPr>
-      <w:bookmarkStart w:id="17" w:name="_Toc89247431"/>
+        <w:numPr>
+          <w:ilvl w:val="0"/>
+          <w:numId w:val="0"/>
+        </w:numPr>
+      </w:pPr>
+      <w:r>
+        <w:t>UMLs</w:t>
+      </w:r>
+      <w:bookmarkEnd w:id="17"/>
+    </w:p>
+    <w:p>
+      <w:r>
+        <w:t xml:space="preserve">Folgendes wurde als Vorarbeit für die </w:t>
+      </w:r>
+      <w:r>
+        <w:t>Definition</w:t>
+      </w:r>
+      <w:r>
+        <w:t xml:space="preserve"> der Aufgabenstellung</w:t>
+      </w:r>
+    </w:p>
+    <w:p>
+      <w:r>
+        <w:br w:type="page"/>
+      </w:r>
+    </w:p>
+    <w:p>
+      <w:pPr>
+        <w:pStyle w:val="berschrift4"/>
+      </w:pPr>
       <w:r>
         <w:lastRenderedPageBreak/>
-        <w:t>UMLs</w:t>
-      </w:r>
-      <w:bookmarkEnd w:id="17"/>
-    </w:p>
-    <w:p>
-      <w:r>
-        <w:t xml:space="preserve">Folgendes wurde als Vorarbeit für die </w:t>
-      </w:r>
-      <w:r>
-        <w:t>Definition</w:t>
-      </w:r>
-      <w:r>
-        <w:t xml:space="preserve"> der Aufgabenstellung </w:t>
-      </w:r>
-    </w:p>
-    <w:p>
-      <w:pPr>
-        <w:pStyle w:val="berschrift4"/>
-      </w:pPr>
-      <w:r>
         <w:t>Datenbank</w:t>
       </w:r>
     </w:p>
@@ -6527,6 +7115,1132 @@
         </w:drawing>
       </w:r>
     </w:p>
+    <w:tbl>
+      <w:tblPr>
+        <w:tblStyle w:val="Tabellenraster"/>
+        <w:tblW w:w="0" w:type="auto"/>
+        <w:shd w:val="clear" w:color="auto" w:fill="262626" w:themeFill="text1" w:themeFillTint="D9"/>
+        <w:tblLook w:val="04A0" w:firstRow="1" w:lastRow="0" w:firstColumn="1" w:lastColumn="0" w:noHBand="0" w:noVBand="1"/>
+      </w:tblPr>
+      <w:tblGrid>
+        <w:gridCol w:w="2873"/>
+        <w:gridCol w:w="3830"/>
+        <w:gridCol w:w="2359"/>
+      </w:tblGrid>
+      <w:tr>
+        <w:tc>
+          <w:tcPr>
+            <w:tcW w:w="9062" w:type="dxa"/>
+            <w:gridSpan w:val="3"/>
+            <w:shd w:val="clear" w:color="auto" w:fill="262626" w:themeFill="text1" w:themeFillTint="D9"/>
+            <w:vAlign w:val="center"/>
+          </w:tcPr>
+          <w:p>
+            <w:pPr>
+              <w:jc w:val="center"/>
+              <w:rPr>
+                <w:b/>
+              </w:rPr>
+            </w:pPr>
+            <w:proofErr w:type="spellStart"/>
+            <w:r>
+              <w:rPr>
+                <w:b/>
+              </w:rPr>
+              <w:t>tbl_User</w:t>
+            </w:r>
+            <w:proofErr w:type="spellEnd"/>
+            <w:r>
+              <w:rPr>
+                <w:b/>
+              </w:rPr>
+              <w:t xml:space="preserve">: </w:t>
+            </w:r>
+            <w:r>
+              <w:t>In dieser Tabelle werden Benutzer abgespeichert.</w:t>
+            </w:r>
+          </w:p>
+        </w:tc>
+      </w:tr>
+      <w:tr>
+        <w:tc>
+          <w:tcPr>
+            <w:tcW w:w="2873" w:type="dxa"/>
+            <w:shd w:val="clear" w:color="auto" w:fill="262626" w:themeFill="text1" w:themeFillTint="D9"/>
+            <w:vAlign w:val="center"/>
+          </w:tcPr>
+          <w:p>
+            <w:pPr>
+              <w:jc w:val="center"/>
+              <w:rPr>
+                <w:b/>
+              </w:rPr>
+            </w:pPr>
+            <w:r>
+              <w:rPr>
+                <w:b/>
+              </w:rPr>
+              <w:t>Feld</w:t>
+            </w:r>
+          </w:p>
+        </w:tc>
+        <w:tc>
+          <w:tcPr>
+            <w:tcW w:w="3830" w:type="dxa"/>
+            <w:shd w:val="clear" w:color="auto" w:fill="262626" w:themeFill="text1" w:themeFillTint="D9"/>
+            <w:vAlign w:val="center"/>
+          </w:tcPr>
+          <w:p>
+            <w:pPr>
+              <w:jc w:val="center"/>
+              <w:rPr>
+                <w:b/>
+              </w:rPr>
+            </w:pPr>
+            <w:proofErr w:type="spellStart"/>
+            <w:r>
+              <w:rPr>
+                <w:b/>
+              </w:rPr>
+              <w:t>Propertys</w:t>
+            </w:r>
+            <w:proofErr w:type="spellEnd"/>
+          </w:p>
+        </w:tc>
+        <w:tc>
+          <w:tcPr>
+            <w:tcW w:w="2359" w:type="dxa"/>
+            <w:shd w:val="clear" w:color="auto" w:fill="262626" w:themeFill="text1" w:themeFillTint="D9"/>
+          </w:tcPr>
+          <w:p>
+            <w:pPr>
+              <w:jc w:val="center"/>
+              <w:rPr>
+                <w:b/>
+              </w:rPr>
+            </w:pPr>
+            <w:r>
+              <w:rPr>
+                <w:b/>
+              </w:rPr>
+              <w:t>Beschreibung</w:t>
+            </w:r>
+          </w:p>
+        </w:tc>
+      </w:tr>
+      <w:tr>
+        <w:tc>
+          <w:tcPr>
+            <w:tcW w:w="2873" w:type="dxa"/>
+            <w:shd w:val="clear" w:color="auto" w:fill="FFFFFF" w:themeFill="background1"/>
+            <w:vAlign w:val="center"/>
+          </w:tcPr>
+          <w:p>
+            <w:pPr>
+              <w:jc w:val="center"/>
+            </w:pPr>
+            <w:proofErr w:type="spellStart"/>
+            <w:r>
+              <w:t>ID_</w:t>
+            </w:r>
+            <w:r>
+              <w:t>User</w:t>
+            </w:r>
+            <w:proofErr w:type="spellEnd"/>
+          </w:p>
+        </w:tc>
+        <w:tc>
+          <w:tcPr>
+            <w:tcW w:w="3830" w:type="dxa"/>
+            <w:shd w:val="clear" w:color="auto" w:fill="FFFFFF" w:themeFill="background1"/>
+            <w:vAlign w:val="center"/>
+          </w:tcPr>
+          <w:p>
+            <w:pPr>
+              <w:jc w:val="center"/>
+              <w:rPr>
+                <w:lang w:val="en-US"/>
+              </w:rPr>
+            </w:pPr>
+            <w:r>
+              <w:rPr>
+                <w:lang w:val="en-US"/>
+              </w:rPr>
+              <w:t>INT, Primary-Key, Not Null, Unique</w:t>
+            </w:r>
+          </w:p>
+        </w:tc>
+        <w:tc>
+          <w:tcPr>
+            <w:tcW w:w="2359" w:type="dxa"/>
+            <w:shd w:val="clear" w:color="auto" w:fill="FFFFFF" w:themeFill="background1"/>
+            <w:vAlign w:val="center"/>
+          </w:tcPr>
+          <w:p>
+            <w:pPr>
+              <w:tabs>
+                <w:tab w:val="left" w:pos="180"/>
+              </w:tabs>
+              <w:jc w:val="center"/>
+              <w:rPr>
+                <w:lang w:val="en-US"/>
+              </w:rPr>
+            </w:pPr>
+            <w:r>
+              <w:rPr>
+                <w:lang w:val="en-US"/>
+              </w:rPr>
+              <w:t>-</w:t>
+            </w:r>
+          </w:p>
+        </w:tc>
+      </w:tr>
+      <w:tr>
+        <w:tc>
+          <w:tcPr>
+            <w:tcW w:w="2873" w:type="dxa"/>
+            <w:shd w:val="clear" w:color="auto" w:fill="FFFFFF" w:themeFill="background1"/>
+            <w:vAlign w:val="center"/>
+          </w:tcPr>
+          <w:p>
+            <w:pPr>
+              <w:jc w:val="center"/>
+            </w:pPr>
+            <w:r>
+              <w:t>Mail</w:t>
+            </w:r>
+          </w:p>
+        </w:tc>
+        <w:tc>
+          <w:tcPr>
+            <w:tcW w:w="3830" w:type="dxa"/>
+            <w:shd w:val="clear" w:color="auto" w:fill="FFFFFF" w:themeFill="background1"/>
+            <w:vAlign w:val="center"/>
+          </w:tcPr>
+          <w:p>
+            <w:pPr>
+              <w:jc w:val="center"/>
+            </w:pPr>
+            <w:proofErr w:type="spellStart"/>
+            <w:r>
+              <w:t>varchar</w:t>
+            </w:r>
+            <w:proofErr w:type="spellEnd"/>
+            <w:r>
+              <w:t>(</w:t>
+            </w:r>
+            <w:r>
+              <w:t>50</w:t>
+            </w:r>
+            <w:r>
+              <w:t>), Not Null</w:t>
+            </w:r>
+          </w:p>
+        </w:tc>
+        <w:tc>
+          <w:tcPr>
+            <w:tcW w:w="2359" w:type="dxa"/>
+            <w:shd w:val="clear" w:color="auto" w:fill="FFFFFF" w:themeFill="background1"/>
+          </w:tcPr>
+          <w:p>
+            <w:r>
+              <w:t>E- Mail</w:t>
+            </w:r>
+            <w:r>
+              <w:t xml:space="preserve"> des Benutzers</w:t>
+            </w:r>
+          </w:p>
+        </w:tc>
+      </w:tr>
+      <w:tr>
+        <w:tc>
+          <w:tcPr>
+            <w:tcW w:w="2873" w:type="dxa"/>
+            <w:shd w:val="clear" w:color="auto" w:fill="FFFFFF" w:themeFill="background1"/>
+            <w:vAlign w:val="center"/>
+          </w:tcPr>
+          <w:p>
+            <w:pPr>
+              <w:jc w:val="center"/>
+            </w:pPr>
+            <w:r>
+              <w:t>P</w:t>
+            </w:r>
+            <w:r>
+              <w:t>assword</w:t>
+            </w:r>
+          </w:p>
+        </w:tc>
+        <w:tc>
+          <w:tcPr>
+            <w:tcW w:w="3830" w:type="dxa"/>
+            <w:shd w:val="clear" w:color="auto" w:fill="FFFFFF" w:themeFill="background1"/>
+            <w:vAlign w:val="center"/>
+          </w:tcPr>
+          <w:p>
+            <w:pPr>
+              <w:jc w:val="center"/>
+            </w:pPr>
+            <w:proofErr w:type="spellStart"/>
+            <w:r>
+              <w:t>varchar</w:t>
+            </w:r>
+            <w:proofErr w:type="spellEnd"/>
+            <w:r>
+              <w:t>(</w:t>
+            </w:r>
+            <w:r>
+              <w:t>50</w:t>
+            </w:r>
+            <w:r>
+              <w:t>), Not Null</w:t>
+            </w:r>
+          </w:p>
+        </w:tc>
+        <w:tc>
+          <w:tcPr>
+            <w:tcW w:w="2359" w:type="dxa"/>
+            <w:shd w:val="clear" w:color="auto" w:fill="FFFFFF" w:themeFill="background1"/>
+          </w:tcPr>
+          <w:p>
+            <w:pPr>
+              <w:jc w:val="center"/>
+            </w:pPr>
+            <w:r>
+              <w:t>Passwort des Benutzers</w:t>
+            </w:r>
+          </w:p>
+        </w:tc>
+      </w:tr>
+      <w:tr>
+        <w:tc>
+          <w:tcPr>
+            <w:tcW w:w="2873" w:type="dxa"/>
+            <w:shd w:val="clear" w:color="auto" w:fill="FFFFFF" w:themeFill="background1"/>
+            <w:vAlign w:val="center"/>
+          </w:tcPr>
+          <w:p>
+            <w:pPr>
+              <w:jc w:val="center"/>
+            </w:pPr>
+            <w:r>
+              <w:t>Rolle</w:t>
+            </w:r>
+          </w:p>
+        </w:tc>
+        <w:tc>
+          <w:tcPr>
+            <w:tcW w:w="3830" w:type="dxa"/>
+            <w:shd w:val="clear" w:color="auto" w:fill="FFFFFF" w:themeFill="background1"/>
+            <w:vAlign w:val="center"/>
+          </w:tcPr>
+          <w:p>
+            <w:pPr>
+              <w:jc w:val="center"/>
+            </w:pPr>
+            <w:proofErr w:type="spellStart"/>
+            <w:r>
+              <w:t>Int</w:t>
+            </w:r>
+            <w:proofErr w:type="spellEnd"/>
+            <w:r>
+              <w:t xml:space="preserve"> (11)</w:t>
+            </w:r>
+          </w:p>
+        </w:tc>
+        <w:tc>
+          <w:tcPr>
+            <w:tcW w:w="2359" w:type="dxa"/>
+            <w:shd w:val="clear" w:color="auto" w:fill="FFFFFF" w:themeFill="background1"/>
+          </w:tcPr>
+          <w:p>
+            <w:pPr>
+              <w:jc w:val="center"/>
+            </w:pPr>
+            <w:r>
+              <w:t>Rolle des Benutzer</w:t>
+            </w:r>
+          </w:p>
+        </w:tc>
+      </w:tr>
+    </w:tbl>
+    <w:p>
+      <w:proofErr w:type="spellStart"/>
+      <w:r>
+        <w:rPr>
+          <w:b/>
+        </w:rPr>
+        <w:t>tbl_</w:t>
+      </w:r>
+      <w:r>
+        <w:rPr>
+          <w:b/>
+        </w:rPr>
+        <w:t>User</w:t>
+      </w:r>
+      <w:proofErr w:type="spellEnd"/>
+      <w:r>
+        <w:rPr>
+          <w:b/>
+        </w:rPr>
+        <w:t xml:space="preserve"> -&gt;(1:n) </w:t>
+      </w:r>
+      <w:proofErr w:type="spellStart"/>
+      <w:r>
+        <w:rPr>
+          <w:b/>
+        </w:rPr>
+        <w:t>tbl_userstory</w:t>
+      </w:r>
+      <w:proofErr w:type="spellEnd"/>
+      <w:r>
+        <w:rPr>
+          <w:b/>
+        </w:rPr>
+        <w:br/>
+      </w:r>
+      <w:r>
+        <w:t xml:space="preserve">Ein Benutzer kann mehrere </w:t>
+      </w:r>
+      <w:r>
+        <w:t>Einträge in der Geschichte erstellen. Ein Eintrag (an zwei Sätzen) kann nur einem User zugeteilt werden.</w:t>
+      </w:r>
+    </w:p>
+    <w:tbl>
+      <w:tblPr>
+        <w:tblStyle w:val="Tabellenraster"/>
+        <w:tblW w:w="0" w:type="auto"/>
+        <w:shd w:val="clear" w:color="auto" w:fill="262626" w:themeFill="text1" w:themeFillTint="D9"/>
+        <w:tblLook w:val="04A0" w:firstRow="1" w:lastRow="0" w:firstColumn="1" w:lastColumn="0" w:noHBand="0" w:noVBand="1"/>
+      </w:tblPr>
+      <w:tblGrid>
+        <w:gridCol w:w="2873"/>
+        <w:gridCol w:w="3830"/>
+        <w:gridCol w:w="2359"/>
+      </w:tblGrid>
+      <w:tr>
+        <w:tc>
+          <w:tcPr>
+            <w:tcW w:w="9062" w:type="dxa"/>
+            <w:gridSpan w:val="3"/>
+            <w:shd w:val="clear" w:color="auto" w:fill="262626" w:themeFill="text1" w:themeFillTint="D9"/>
+            <w:vAlign w:val="center"/>
+          </w:tcPr>
+          <w:p>
+            <w:pPr>
+              <w:jc w:val="center"/>
+              <w:rPr>
+                <w:b/>
+              </w:rPr>
+            </w:pPr>
+            <w:proofErr w:type="spellStart"/>
+            <w:r>
+              <w:rPr>
+                <w:b/>
+              </w:rPr>
+              <w:t>tbl_</w:t>
+            </w:r>
+            <w:r>
+              <w:rPr>
+                <w:b/>
+              </w:rPr>
+              <w:t>userstory</w:t>
+            </w:r>
+            <w:proofErr w:type="spellEnd"/>
+            <w:r>
+              <w:rPr>
+                <w:b/>
+              </w:rPr>
+              <w:t xml:space="preserve">: </w:t>
+            </w:r>
+            <w:r>
+              <w:t>In dieser Tabelle werden Benutzer abgespeichert.</w:t>
+            </w:r>
+          </w:p>
+        </w:tc>
+      </w:tr>
+      <w:tr>
+        <w:tc>
+          <w:tcPr>
+            <w:tcW w:w="2873" w:type="dxa"/>
+            <w:shd w:val="clear" w:color="auto" w:fill="262626" w:themeFill="text1" w:themeFillTint="D9"/>
+            <w:vAlign w:val="center"/>
+          </w:tcPr>
+          <w:p>
+            <w:pPr>
+              <w:jc w:val="center"/>
+              <w:rPr>
+                <w:b/>
+              </w:rPr>
+            </w:pPr>
+            <w:r>
+              <w:rPr>
+                <w:b/>
+              </w:rPr>
+              <w:t>Feld</w:t>
+            </w:r>
+          </w:p>
+        </w:tc>
+        <w:tc>
+          <w:tcPr>
+            <w:tcW w:w="3830" w:type="dxa"/>
+            <w:shd w:val="clear" w:color="auto" w:fill="262626" w:themeFill="text1" w:themeFillTint="D9"/>
+            <w:vAlign w:val="center"/>
+          </w:tcPr>
+          <w:p>
+            <w:pPr>
+              <w:jc w:val="center"/>
+              <w:rPr>
+                <w:b/>
+              </w:rPr>
+            </w:pPr>
+            <w:proofErr w:type="spellStart"/>
+            <w:r>
+              <w:rPr>
+                <w:b/>
+              </w:rPr>
+              <w:t>Propertys</w:t>
+            </w:r>
+            <w:proofErr w:type="spellEnd"/>
+          </w:p>
+        </w:tc>
+        <w:tc>
+          <w:tcPr>
+            <w:tcW w:w="2359" w:type="dxa"/>
+            <w:shd w:val="clear" w:color="auto" w:fill="262626" w:themeFill="text1" w:themeFillTint="D9"/>
+          </w:tcPr>
+          <w:p>
+            <w:pPr>
+              <w:jc w:val="center"/>
+              <w:rPr>
+                <w:b/>
+              </w:rPr>
+            </w:pPr>
+            <w:r>
+              <w:rPr>
+                <w:b/>
+              </w:rPr>
+              <w:t>Beschreibung</w:t>
+            </w:r>
+          </w:p>
+        </w:tc>
+      </w:tr>
+      <w:tr>
+        <w:tc>
+          <w:tcPr>
+            <w:tcW w:w="2873" w:type="dxa"/>
+            <w:shd w:val="clear" w:color="auto" w:fill="FFFFFF" w:themeFill="background1"/>
+            <w:vAlign w:val="center"/>
+          </w:tcPr>
+          <w:p>
+            <w:pPr>
+              <w:jc w:val="center"/>
+            </w:pPr>
+            <w:proofErr w:type="spellStart"/>
+            <w:r>
+              <w:t>ID_User</w:t>
+            </w:r>
+            <w:proofErr w:type="spellEnd"/>
+          </w:p>
+        </w:tc>
+        <w:tc>
+          <w:tcPr>
+            <w:tcW w:w="3830" w:type="dxa"/>
+            <w:shd w:val="clear" w:color="auto" w:fill="FFFFFF" w:themeFill="background1"/>
+            <w:vAlign w:val="center"/>
+          </w:tcPr>
+          <w:p>
+            <w:pPr>
+              <w:jc w:val="center"/>
+              <w:rPr>
+                <w:lang w:val="en-US"/>
+              </w:rPr>
+            </w:pPr>
+            <w:r>
+              <w:rPr>
+                <w:lang w:val="en-US"/>
+              </w:rPr>
+              <w:t>INT, Primary-Key, Not Null, Unique</w:t>
+            </w:r>
+          </w:p>
+        </w:tc>
+        <w:tc>
+          <w:tcPr>
+            <w:tcW w:w="2359" w:type="dxa"/>
+            <w:shd w:val="clear" w:color="auto" w:fill="FFFFFF" w:themeFill="background1"/>
+            <w:vAlign w:val="center"/>
+          </w:tcPr>
+          <w:p>
+            <w:pPr>
+              <w:tabs>
+                <w:tab w:val="left" w:pos="180"/>
+              </w:tabs>
+              <w:jc w:val="center"/>
+              <w:rPr>
+                <w:lang w:val="en-US"/>
+              </w:rPr>
+            </w:pPr>
+            <w:r>
+              <w:rPr>
+                <w:lang w:val="en-US"/>
+              </w:rPr>
+              <w:t>-</w:t>
+            </w:r>
+          </w:p>
+        </w:tc>
+      </w:tr>
+      <w:tr>
+        <w:tc>
+          <w:tcPr>
+            <w:tcW w:w="2873" w:type="dxa"/>
+            <w:shd w:val="clear" w:color="auto" w:fill="FFFFFF" w:themeFill="background1"/>
+            <w:vAlign w:val="center"/>
+          </w:tcPr>
+          <w:p>
+            <w:pPr>
+              <w:jc w:val="center"/>
+            </w:pPr>
+            <w:r>
+              <w:t>Mail</w:t>
+            </w:r>
+          </w:p>
+        </w:tc>
+        <w:tc>
+          <w:tcPr>
+            <w:tcW w:w="3830" w:type="dxa"/>
+            <w:shd w:val="clear" w:color="auto" w:fill="FFFFFF" w:themeFill="background1"/>
+            <w:vAlign w:val="center"/>
+          </w:tcPr>
+          <w:p>
+            <w:pPr>
+              <w:jc w:val="center"/>
+            </w:pPr>
+            <w:proofErr w:type="spellStart"/>
+            <w:r>
+              <w:t>varchar</w:t>
+            </w:r>
+            <w:proofErr w:type="spellEnd"/>
+            <w:r>
+              <w:t>(50), Not Null</w:t>
+            </w:r>
+          </w:p>
+        </w:tc>
+        <w:tc>
+          <w:tcPr>
+            <w:tcW w:w="2359" w:type="dxa"/>
+            <w:shd w:val="clear" w:color="auto" w:fill="FFFFFF" w:themeFill="background1"/>
+          </w:tcPr>
+          <w:p>
+            <w:r>
+              <w:t>E- Mail des Benutzers</w:t>
+            </w:r>
+          </w:p>
+        </w:tc>
+      </w:tr>
+      <w:tr>
+        <w:tc>
+          <w:tcPr>
+            <w:tcW w:w="2873" w:type="dxa"/>
+            <w:shd w:val="clear" w:color="auto" w:fill="FFFFFF" w:themeFill="background1"/>
+            <w:vAlign w:val="center"/>
+          </w:tcPr>
+          <w:p>
+            <w:pPr>
+              <w:jc w:val="center"/>
+            </w:pPr>
+            <w:r>
+              <w:t>Password</w:t>
+            </w:r>
+          </w:p>
+        </w:tc>
+        <w:tc>
+          <w:tcPr>
+            <w:tcW w:w="3830" w:type="dxa"/>
+            <w:shd w:val="clear" w:color="auto" w:fill="FFFFFF" w:themeFill="background1"/>
+            <w:vAlign w:val="center"/>
+          </w:tcPr>
+          <w:p>
+            <w:pPr>
+              <w:jc w:val="center"/>
+            </w:pPr>
+            <w:proofErr w:type="spellStart"/>
+            <w:r>
+              <w:t>varchar</w:t>
+            </w:r>
+            <w:proofErr w:type="spellEnd"/>
+            <w:r>
+              <w:t>(50), Not Null</w:t>
+            </w:r>
+          </w:p>
+        </w:tc>
+        <w:tc>
+          <w:tcPr>
+            <w:tcW w:w="2359" w:type="dxa"/>
+            <w:shd w:val="clear" w:color="auto" w:fill="FFFFFF" w:themeFill="background1"/>
+          </w:tcPr>
+          <w:p>
+            <w:pPr>
+              <w:jc w:val="center"/>
+            </w:pPr>
+            <w:r>
+              <w:t>Passwort des Benutzers</w:t>
+            </w:r>
+          </w:p>
+        </w:tc>
+      </w:tr>
+      <w:tr>
+        <w:tc>
+          <w:tcPr>
+            <w:tcW w:w="2873" w:type="dxa"/>
+            <w:shd w:val="clear" w:color="auto" w:fill="FFFFFF" w:themeFill="background1"/>
+            <w:vAlign w:val="center"/>
+          </w:tcPr>
+          <w:p>
+            <w:pPr>
+              <w:jc w:val="center"/>
+            </w:pPr>
+            <w:r>
+              <w:t>Rolle</w:t>
+            </w:r>
+          </w:p>
+        </w:tc>
+        <w:tc>
+          <w:tcPr>
+            <w:tcW w:w="3830" w:type="dxa"/>
+            <w:shd w:val="clear" w:color="auto" w:fill="FFFFFF" w:themeFill="background1"/>
+            <w:vAlign w:val="center"/>
+          </w:tcPr>
+          <w:p>
+            <w:pPr>
+              <w:jc w:val="center"/>
+            </w:pPr>
+            <w:proofErr w:type="spellStart"/>
+            <w:r>
+              <w:t>Int</w:t>
+            </w:r>
+            <w:proofErr w:type="spellEnd"/>
+            <w:r>
+              <w:t xml:space="preserve"> (11)</w:t>
+            </w:r>
+          </w:p>
+        </w:tc>
+        <w:tc>
+          <w:tcPr>
+            <w:tcW w:w="2359" w:type="dxa"/>
+            <w:shd w:val="clear" w:color="auto" w:fill="FFFFFF" w:themeFill="background1"/>
+          </w:tcPr>
+          <w:p>
+            <w:pPr>
+              <w:jc w:val="center"/>
+            </w:pPr>
+            <w:r>
+              <w:t>Rolle des Benutzer</w:t>
+            </w:r>
+          </w:p>
+        </w:tc>
+      </w:tr>
+    </w:tbl>
+    <w:p>
+      <w:proofErr w:type="spellStart"/>
+      <w:r>
+        <w:rPr>
+          <w:b/>
+        </w:rPr>
+        <w:t>tbl_User</w:t>
+      </w:r>
+      <w:proofErr w:type="spellEnd"/>
+      <w:r>
+        <w:rPr>
+          <w:b/>
+        </w:rPr>
+        <w:t xml:space="preserve"> -&gt;(1:n) </w:t>
+      </w:r>
+      <w:proofErr w:type="spellStart"/>
+      <w:r>
+        <w:rPr>
+          <w:b/>
+        </w:rPr>
+        <w:t>tbl_userstory</w:t>
+      </w:r>
+      <w:proofErr w:type="spellEnd"/>
+      <w:r>
+        <w:rPr>
+          <w:b/>
+        </w:rPr>
+        <w:br/>
+      </w:r>
+      <w:r>
+        <w:t>Ein Benutzer kann mehrere Einträge in der Geschichte erstellen. Ein Eintrag (an zwei Sätzen) kann nur einem User zugeteilt werden.</w:t>
+      </w:r>
+    </w:p>
+    <w:tbl>
+      <w:tblPr>
+        <w:tblStyle w:val="Tabellenraster"/>
+        <w:tblW w:w="0" w:type="auto"/>
+        <w:shd w:val="clear" w:color="auto" w:fill="262626" w:themeFill="text1" w:themeFillTint="D9"/>
+        <w:tblLook w:val="04A0" w:firstRow="1" w:lastRow="0" w:firstColumn="1" w:lastColumn="0" w:noHBand="0" w:noVBand="1"/>
+      </w:tblPr>
+      <w:tblGrid>
+        <w:gridCol w:w="2873"/>
+        <w:gridCol w:w="3830"/>
+        <w:gridCol w:w="2359"/>
+      </w:tblGrid>
+      <w:tr>
+        <w:tc>
+          <w:tcPr>
+            <w:tcW w:w="9062" w:type="dxa"/>
+            <w:gridSpan w:val="3"/>
+            <w:shd w:val="clear" w:color="auto" w:fill="262626" w:themeFill="text1" w:themeFillTint="D9"/>
+            <w:vAlign w:val="center"/>
+          </w:tcPr>
+          <w:p>
+            <w:pPr>
+              <w:jc w:val="center"/>
+              <w:rPr>
+                <w:b/>
+              </w:rPr>
+            </w:pPr>
+            <w:proofErr w:type="spellStart"/>
+            <w:r>
+              <w:rPr>
+                <w:b/>
+              </w:rPr>
+              <w:t>tbl_</w:t>
+            </w:r>
+            <w:r>
+              <w:rPr>
+                <w:b/>
+              </w:rPr>
+              <w:t>story</w:t>
+            </w:r>
+            <w:proofErr w:type="spellEnd"/>
+            <w:r>
+              <w:rPr>
+                <w:b/>
+              </w:rPr>
+              <w:t xml:space="preserve">: </w:t>
+            </w:r>
+            <w:r>
+              <w:t>In dieser Tabelle werden Benutzer abgespeichert.</w:t>
+            </w:r>
+          </w:p>
+        </w:tc>
+      </w:tr>
+      <w:tr>
+        <w:tc>
+          <w:tcPr>
+            <w:tcW w:w="2873" w:type="dxa"/>
+            <w:shd w:val="clear" w:color="auto" w:fill="262626" w:themeFill="text1" w:themeFillTint="D9"/>
+            <w:vAlign w:val="center"/>
+          </w:tcPr>
+          <w:p>
+            <w:pPr>
+              <w:jc w:val="center"/>
+              <w:rPr>
+                <w:b/>
+              </w:rPr>
+            </w:pPr>
+            <w:r>
+              <w:rPr>
+                <w:b/>
+              </w:rPr>
+              <w:t>Feld</w:t>
+            </w:r>
+          </w:p>
+        </w:tc>
+        <w:tc>
+          <w:tcPr>
+            <w:tcW w:w="3830" w:type="dxa"/>
+            <w:shd w:val="clear" w:color="auto" w:fill="262626" w:themeFill="text1" w:themeFillTint="D9"/>
+            <w:vAlign w:val="center"/>
+          </w:tcPr>
+          <w:p>
+            <w:pPr>
+              <w:jc w:val="center"/>
+              <w:rPr>
+                <w:b/>
+              </w:rPr>
+            </w:pPr>
+            <w:proofErr w:type="spellStart"/>
+            <w:r>
+              <w:rPr>
+                <w:b/>
+              </w:rPr>
+              <w:t>Propertys</w:t>
+            </w:r>
+            <w:proofErr w:type="spellEnd"/>
+          </w:p>
+        </w:tc>
+        <w:tc>
+          <w:tcPr>
+            <w:tcW w:w="2359" w:type="dxa"/>
+            <w:shd w:val="clear" w:color="auto" w:fill="262626" w:themeFill="text1" w:themeFillTint="D9"/>
+          </w:tcPr>
+          <w:p>
+            <w:pPr>
+              <w:jc w:val="center"/>
+              <w:rPr>
+                <w:b/>
+              </w:rPr>
+            </w:pPr>
+            <w:r>
+              <w:rPr>
+                <w:b/>
+              </w:rPr>
+              <w:t>Beschreibung</w:t>
+            </w:r>
+          </w:p>
+        </w:tc>
+      </w:tr>
+      <w:tr>
+        <w:tc>
+          <w:tcPr>
+            <w:tcW w:w="2873" w:type="dxa"/>
+            <w:shd w:val="clear" w:color="auto" w:fill="FFFFFF" w:themeFill="background1"/>
+            <w:vAlign w:val="center"/>
+          </w:tcPr>
+          <w:p>
+            <w:pPr>
+              <w:jc w:val="center"/>
+            </w:pPr>
+            <w:proofErr w:type="spellStart"/>
+            <w:r>
+              <w:t>ID_User</w:t>
+            </w:r>
+            <w:proofErr w:type="spellEnd"/>
+          </w:p>
+        </w:tc>
+        <w:tc>
+          <w:tcPr>
+            <w:tcW w:w="3830" w:type="dxa"/>
+            <w:shd w:val="clear" w:color="auto" w:fill="FFFFFF" w:themeFill="background1"/>
+            <w:vAlign w:val="center"/>
+          </w:tcPr>
+          <w:p>
+            <w:pPr>
+              <w:jc w:val="center"/>
+              <w:rPr>
+                <w:lang w:val="en-US"/>
+              </w:rPr>
+            </w:pPr>
+            <w:r>
+              <w:rPr>
+                <w:lang w:val="en-US"/>
+              </w:rPr>
+              <w:t>INT, Primary-Key, Not Null, Unique</w:t>
+            </w:r>
+          </w:p>
+        </w:tc>
+        <w:tc>
+          <w:tcPr>
+            <w:tcW w:w="2359" w:type="dxa"/>
+            <w:shd w:val="clear" w:color="auto" w:fill="FFFFFF" w:themeFill="background1"/>
+            <w:vAlign w:val="center"/>
+          </w:tcPr>
+          <w:p>
+            <w:pPr>
+              <w:tabs>
+                <w:tab w:val="left" w:pos="180"/>
+              </w:tabs>
+              <w:jc w:val="center"/>
+              <w:rPr>
+                <w:lang w:val="en-US"/>
+              </w:rPr>
+            </w:pPr>
+            <w:r>
+              <w:rPr>
+                <w:lang w:val="en-US"/>
+              </w:rPr>
+              <w:t>-</w:t>
+            </w:r>
+          </w:p>
+        </w:tc>
+      </w:tr>
+      <w:tr>
+        <w:tc>
+          <w:tcPr>
+            <w:tcW w:w="2873" w:type="dxa"/>
+            <w:shd w:val="clear" w:color="auto" w:fill="FFFFFF" w:themeFill="background1"/>
+            <w:vAlign w:val="center"/>
+          </w:tcPr>
+          <w:p>
+            <w:pPr>
+              <w:jc w:val="center"/>
+            </w:pPr>
+            <w:r>
+              <w:t>Mail</w:t>
+            </w:r>
+          </w:p>
+        </w:tc>
+        <w:tc>
+          <w:tcPr>
+            <w:tcW w:w="3830" w:type="dxa"/>
+            <w:shd w:val="clear" w:color="auto" w:fill="FFFFFF" w:themeFill="background1"/>
+            <w:vAlign w:val="center"/>
+          </w:tcPr>
+          <w:p>
+            <w:pPr>
+              <w:jc w:val="center"/>
+            </w:pPr>
+            <w:proofErr w:type="spellStart"/>
+            <w:r>
+              <w:t>varchar</w:t>
+            </w:r>
+            <w:proofErr w:type="spellEnd"/>
+            <w:r>
+              <w:t>(50), Not Null</w:t>
+            </w:r>
+          </w:p>
+        </w:tc>
+        <w:tc>
+          <w:tcPr>
+            <w:tcW w:w="2359" w:type="dxa"/>
+            <w:shd w:val="clear" w:color="auto" w:fill="FFFFFF" w:themeFill="background1"/>
+          </w:tcPr>
+          <w:p>
+            <w:r>
+              <w:t>E- Mail des Benutzers</w:t>
+            </w:r>
+          </w:p>
+        </w:tc>
+      </w:tr>
+      <w:tr>
+        <w:tc>
+          <w:tcPr>
+            <w:tcW w:w="2873" w:type="dxa"/>
+            <w:shd w:val="clear" w:color="auto" w:fill="FFFFFF" w:themeFill="background1"/>
+            <w:vAlign w:val="center"/>
+          </w:tcPr>
+          <w:p>
+            <w:pPr>
+              <w:jc w:val="center"/>
+            </w:pPr>
+            <w:r>
+              <w:t>Password</w:t>
+            </w:r>
+          </w:p>
+        </w:tc>
+        <w:tc>
+          <w:tcPr>
+            <w:tcW w:w="3830" w:type="dxa"/>
+            <w:shd w:val="clear" w:color="auto" w:fill="FFFFFF" w:themeFill="background1"/>
+            <w:vAlign w:val="center"/>
+          </w:tcPr>
+          <w:p>
+            <w:pPr>
+              <w:jc w:val="center"/>
+            </w:pPr>
+            <w:proofErr w:type="spellStart"/>
+            <w:r>
+              <w:t>varchar</w:t>
+            </w:r>
+            <w:proofErr w:type="spellEnd"/>
+            <w:r>
+              <w:t>(50), Not Null</w:t>
+            </w:r>
+          </w:p>
+        </w:tc>
+        <w:tc>
+          <w:tcPr>
+            <w:tcW w:w="2359" w:type="dxa"/>
+            <w:shd w:val="clear" w:color="auto" w:fill="FFFFFF" w:themeFill="background1"/>
+          </w:tcPr>
+          <w:p>
+            <w:pPr>
+              <w:jc w:val="center"/>
+            </w:pPr>
+            <w:r>
+              <w:t>Passwort des Benutzers</w:t>
+            </w:r>
+          </w:p>
+        </w:tc>
+      </w:tr>
+      <w:tr>
+        <w:tc>
+          <w:tcPr>
+            <w:tcW w:w="2873" w:type="dxa"/>
+            <w:shd w:val="clear" w:color="auto" w:fill="FFFFFF" w:themeFill="background1"/>
+            <w:vAlign w:val="center"/>
+          </w:tcPr>
+          <w:p>
+            <w:pPr>
+              <w:jc w:val="center"/>
+            </w:pPr>
+            <w:r>
+              <w:t>Rolle</w:t>
+            </w:r>
+          </w:p>
+        </w:tc>
+        <w:tc>
+          <w:tcPr>
+            <w:tcW w:w="3830" w:type="dxa"/>
+            <w:shd w:val="clear" w:color="auto" w:fill="FFFFFF" w:themeFill="background1"/>
+            <w:vAlign w:val="center"/>
+          </w:tcPr>
+          <w:p>
+            <w:pPr>
+              <w:jc w:val="center"/>
+            </w:pPr>
+            <w:proofErr w:type="spellStart"/>
+            <w:r>
+              <w:t>Int</w:t>
+            </w:r>
+            <w:proofErr w:type="spellEnd"/>
+            <w:r>
+              <w:t xml:space="preserve"> (11)</w:t>
+            </w:r>
+          </w:p>
+        </w:tc>
+        <w:tc>
+          <w:tcPr>
+            <w:tcW w:w="2359" w:type="dxa"/>
+            <w:shd w:val="clear" w:color="auto" w:fill="FFFFFF" w:themeFill="background1"/>
+          </w:tcPr>
+          <w:p>
+            <w:pPr>
+              <w:jc w:val="center"/>
+            </w:pPr>
+            <w:r>
+              <w:t>Rolle des Benutzer</w:t>
+            </w:r>
+          </w:p>
+        </w:tc>
+      </w:tr>
+    </w:tbl>
+    <w:p>
+      <w:proofErr w:type="spellStart"/>
+      <w:r>
+        <w:rPr>
+          <w:b/>
+        </w:rPr>
+        <w:t>tbl_User</w:t>
+      </w:r>
+      <w:proofErr w:type="spellEnd"/>
+      <w:r>
+        <w:rPr>
+          <w:b/>
+        </w:rPr>
+        <w:t xml:space="preserve"> -&gt;(1:n) </w:t>
+      </w:r>
+      <w:proofErr w:type="spellStart"/>
+      <w:r>
+        <w:rPr>
+          <w:b/>
+        </w:rPr>
+        <w:t>tbl_userstory</w:t>
+      </w:r>
+      <w:proofErr w:type="spellEnd"/>
+      <w:r>
+        <w:rPr>
+          <w:b/>
+        </w:rPr>
+        <w:br/>
+      </w:r>
+      <w:r>
+        <w:t>Ein Benutzer kann mehrere Einträge in der Geschichte erstellen. Ein Eintrag (an zwei Sätzen) kann nur einem User zugeteilt werden.</w:t>
+      </w:r>
+    </w:p>
+    <w:p/>
     <w:p>
       <w:r>
         <w:br w:type="page"/>
@@ -7158,24 +8872,15 @@
                 <w:b/>
                 <w:bCs/>
               </w:rPr>
-              <w:t>UC1 --</w:t>
-            </w:r>
-            <w:proofErr w:type="gramStart"/>
+              <w:t xml:space="preserve">UC1 --&gt; </w:t>
+            </w:r>
             <w:r>
               <w:rPr>
                 <w:b/>
                 <w:bCs/>
               </w:rPr>
-              <w:t xml:space="preserve">&gt; </w:t>
-            </w:r>
-            <w:r>
-              <w:rPr>
-                <w:b/>
-                <w:bCs/>
-              </w:rPr>
               <w:t xml:space="preserve"> Login</w:t>
             </w:r>
-            <w:proofErr w:type="gramEnd"/>
           </w:p>
         </w:tc>
       </w:tr>
@@ -7356,31 +9061,22 @@
                 <w:b/>
                 <w:bCs/>
               </w:rPr>
-              <w:t xml:space="preserve"> --</w:t>
-            </w:r>
-            <w:proofErr w:type="gramStart"/>
+              <w:t xml:space="preserve"> --&gt; </w:t>
+            </w:r>
             <w:r>
               <w:rPr>
                 <w:b/>
                 <w:bCs/>
               </w:rPr>
-              <w:t xml:space="preserve">&gt; </w:t>
+              <w:t xml:space="preserve"> </w:t>
             </w:r>
             <w:r>
               <w:rPr>
                 <w:b/>
                 <w:bCs/>
               </w:rPr>
-              <w:t xml:space="preserve"> </w:t>
-            </w:r>
-            <w:r>
-              <w:rPr>
-                <w:b/>
-                <w:bCs/>
-              </w:rPr>
               <w:t>Registrieren</w:t>
             </w:r>
-            <w:proofErr w:type="gramEnd"/>
           </w:p>
         </w:tc>
       </w:tr>
@@ -7473,15 +9169,7 @@
               <w:t xml:space="preserve">Es erscheint das Login – Fenster. </w:t>
             </w:r>
             <w:r>
-              <w:t xml:space="preserve">User drückt auf Registrieren – Button oben rechts. Es erscheint </w:t>
-            </w:r>
-            <w:proofErr w:type="gramStart"/>
-            <w:r>
-              <w:t>das Registrierung</w:t>
-            </w:r>
-            <w:proofErr w:type="gramEnd"/>
-            <w:r>
-              <w:t xml:space="preserve"> </w:t>
+              <w:t xml:space="preserve">User drückt auf Registrieren – Button oben rechts. Es erscheint das Registrierung </w:t>
             </w:r>
             <w:r>
               <w:t>–</w:t>
@@ -7490,15 +9178,7 @@
               <w:t xml:space="preserve"> Fenster</w:t>
             </w:r>
             <w:r>
-              <w:t xml:space="preserve">. User gibt seine </w:t>
-            </w:r>
-            <w:proofErr w:type="gramStart"/>
-            <w:r>
-              <w:t>E-Mail Adresse</w:t>
-            </w:r>
-            <w:proofErr w:type="gramEnd"/>
-            <w:r>
-              <w:t xml:space="preserve"> und Passwort ein und bestätigt seine Eingabe via. «registrieren»- Butto</w:t>
+              <w:t>. User gibt seine E-Mail Adresse und Passwort ein und bestätigt seine Eingabe via. «registrieren»- Butto</w:t>
             </w:r>
             <w:r>
               <w:t>n.</w:t>
@@ -7589,37 +9269,21 @@
                 <w:b/>
                 <w:bCs/>
               </w:rPr>
-              <w:t xml:space="preserve"> --</w:t>
-            </w:r>
-            <w:proofErr w:type="gramStart"/>
+              <w:t xml:space="preserve"> --&gt; </w:t>
+            </w:r>
             <w:r>
               <w:rPr>
                 <w:b/>
                 <w:bCs/>
               </w:rPr>
-              <w:t xml:space="preserve">&gt; </w:t>
+              <w:t xml:space="preserve"> </w:t>
             </w:r>
             <w:r>
               <w:rPr>
                 <w:b/>
                 <w:bCs/>
               </w:rPr>
-              <w:t xml:space="preserve"> </w:t>
-            </w:r>
-            <w:r>
-              <w:rPr>
-                <w:b/>
-                <w:bCs/>
-              </w:rPr>
-              <w:t>-</w:t>
-            </w:r>
-            <w:proofErr w:type="gramEnd"/>
-            <w:r>
-              <w:rPr>
-                <w:b/>
-                <w:bCs/>
-              </w:rPr>
-              <w:t>Geschichte erweitern</w:t>
+              <w:t>-Geschichte erweitern</w:t>
             </w:r>
           </w:p>
         </w:tc>
@@ -7821,37 +9485,21 @@
                 <w:b/>
                 <w:bCs/>
               </w:rPr>
-              <w:t xml:space="preserve"> --</w:t>
-            </w:r>
-            <w:proofErr w:type="gramStart"/>
+              <w:t xml:space="preserve"> --&gt; </w:t>
+            </w:r>
             <w:r>
               <w:rPr>
                 <w:b/>
                 <w:bCs/>
               </w:rPr>
-              <w:t xml:space="preserve">&gt; </w:t>
+              <w:t xml:space="preserve"> </w:t>
             </w:r>
             <w:r>
               <w:rPr>
                 <w:b/>
                 <w:bCs/>
               </w:rPr>
-              <w:t xml:space="preserve"> </w:t>
-            </w:r>
-            <w:r>
-              <w:rPr>
-                <w:b/>
-                <w:bCs/>
-              </w:rPr>
-              <w:t>Geschichte</w:t>
-            </w:r>
-            <w:proofErr w:type="gramEnd"/>
-            <w:r>
-              <w:rPr>
-                <w:b/>
-                <w:bCs/>
-              </w:rPr>
-              <w:t xml:space="preserve"> herunterladen</w:t>
+              <w:t>Geschichte herunterladen</w:t>
             </w:r>
           </w:p>
         </w:tc>
@@ -7936,15 +9584,7 @@
               <w:jc w:val="both"/>
             </w:pPr>
             <w:r>
-              <w:t xml:space="preserve">User wird nach </w:t>
-            </w:r>
-            <w:proofErr w:type="gramStart"/>
-            <w:r>
-              <w:t>dem absenden</w:t>
-            </w:r>
-            <w:proofErr w:type="gramEnd"/>
-            <w:r>
-              <w:t xml:space="preserve"> der zwei Sätze auf die Herunterladen – Seite weitergeleitet. </w:t>
+              <w:t xml:space="preserve">User wird nach dem absenden der zwei Sätze auf die Herunterladen – Seite weitergeleitet. </w:t>
             </w:r>
             <w:r>
               <w:t>Durch den Download - Button hat der User die Möglichkeit die Geschichte herunterzuladen.</w:t>
@@ -8032,37 +9672,21 @@
                 <w:b/>
                 <w:bCs/>
               </w:rPr>
-              <w:t xml:space="preserve"> --</w:t>
-            </w:r>
-            <w:proofErr w:type="gramStart"/>
+              <w:t xml:space="preserve"> --&gt; </w:t>
+            </w:r>
             <w:r>
               <w:rPr>
                 <w:b/>
                 <w:bCs/>
               </w:rPr>
-              <w:t xml:space="preserve">&gt; </w:t>
+              <w:t xml:space="preserve"> </w:t>
             </w:r>
             <w:r>
               <w:rPr>
                 <w:b/>
                 <w:bCs/>
               </w:rPr>
-              <w:t xml:space="preserve"> </w:t>
-            </w:r>
-            <w:r>
-              <w:rPr>
-                <w:b/>
-                <w:bCs/>
-              </w:rPr>
-              <w:t>Geschichte</w:t>
-            </w:r>
-            <w:proofErr w:type="gramEnd"/>
-            <w:r>
-              <w:rPr>
-                <w:b/>
-                <w:bCs/>
-              </w:rPr>
-              <w:t xml:space="preserve"> erweitern bevor 2h vorbei sind</w:t>
+              <w:t>Geschichte erweitern bevor 2h vorbei sind</w:t>
             </w:r>
           </w:p>
         </w:tc>
@@ -8263,24 +9887,15 @@
                 <w:b/>
                 <w:bCs/>
               </w:rPr>
-              <w:t>1 --</w:t>
-            </w:r>
-            <w:proofErr w:type="gramStart"/>
+              <w:t xml:space="preserve">1 --&gt; </w:t>
+            </w:r>
             <w:r>
               <w:rPr>
                 <w:b/>
                 <w:bCs/>
               </w:rPr>
-              <w:t xml:space="preserve">&gt; </w:t>
-            </w:r>
-            <w:r>
-              <w:rPr>
-                <w:b/>
-                <w:bCs/>
-              </w:rPr>
               <w:t xml:space="preserve"> Login</w:t>
             </w:r>
-            <w:proofErr w:type="gramEnd"/>
           </w:p>
         </w:tc>
       </w:tr>
@@ -8454,37 +10069,21 @@
                 <w:b/>
                 <w:bCs/>
               </w:rPr>
-              <w:t xml:space="preserve"> --</w:t>
-            </w:r>
-            <w:proofErr w:type="gramStart"/>
+              <w:t xml:space="preserve"> --&gt; </w:t>
+            </w:r>
             <w:r>
               <w:rPr>
                 <w:b/>
                 <w:bCs/>
               </w:rPr>
-              <w:t xml:space="preserve">&gt; </w:t>
+              <w:t xml:space="preserve"> </w:t>
             </w:r>
             <w:r>
               <w:rPr>
                 <w:b/>
                 <w:bCs/>
               </w:rPr>
-              <w:t xml:space="preserve"> </w:t>
-            </w:r>
-            <w:r>
-              <w:rPr>
-                <w:b/>
-                <w:bCs/>
-              </w:rPr>
-              <w:t>Login</w:t>
-            </w:r>
-            <w:proofErr w:type="gramEnd"/>
-            <w:r>
-              <w:rPr>
-                <w:b/>
-                <w:bCs/>
-              </w:rPr>
-              <w:t xml:space="preserve"> </w:t>
+              <w:t xml:space="preserve">Login </w:t>
             </w:r>
           </w:p>
         </w:tc>
@@ -8667,31 +10266,22 @@
                 <w:b/>
                 <w:bCs/>
               </w:rPr>
-              <w:t xml:space="preserve"> --</w:t>
-            </w:r>
-            <w:proofErr w:type="gramStart"/>
+              <w:t xml:space="preserve"> --&gt; </w:t>
+            </w:r>
             <w:r>
               <w:rPr>
                 <w:b/>
                 <w:bCs/>
               </w:rPr>
-              <w:t xml:space="preserve">&gt; </w:t>
+              <w:t xml:space="preserve"> </w:t>
             </w:r>
             <w:r>
               <w:rPr>
                 <w:b/>
                 <w:bCs/>
               </w:rPr>
-              <w:t xml:space="preserve"> </w:t>
-            </w:r>
-            <w:r>
-              <w:rPr>
-                <w:b/>
-                <w:bCs/>
-              </w:rPr>
               <w:t>Registrierung</w:t>
             </w:r>
-            <w:proofErr w:type="gramEnd"/>
           </w:p>
         </w:tc>
       </w:tr>
@@ -8772,26 +10362,10 @@
               <w:jc w:val="both"/>
             </w:pPr>
             <w:r>
-              <w:t xml:space="preserve">Startet Applikation. Es erscheint das Login – Fenster. User drückt auf Registrieren – Button oben rechts. Es erscheint </w:t>
-            </w:r>
-            <w:proofErr w:type="gramStart"/>
-            <w:r>
-              <w:t>das Registrierung</w:t>
-            </w:r>
-            <w:proofErr w:type="gramEnd"/>
-            <w:r>
-              <w:t xml:space="preserve"> – Fenster. User gibt </w:t>
-            </w:r>
-            <w:r>
-              <w:t xml:space="preserve">eine valide Eingabe der </w:t>
-            </w:r>
-            <w:proofErr w:type="gramStart"/>
-            <w:r>
-              <w:t>Email Adresse</w:t>
-            </w:r>
-            <w:proofErr w:type="gramEnd"/>
-            <w:r>
-              <w:t xml:space="preserve"> und des Passworts, gemäss definierter Werteberich</w:t>
+              <w:t xml:space="preserve">Startet Applikation. Es erscheint das Login – Fenster. User drückt auf Registrieren – Button oben rechts. Es erscheint das Registrierung – Fenster. User gibt </w:t>
+            </w:r>
+            <w:r>
+              <w:t>eine valide Eingabe der Email Adresse und des Passworts, gemäss definierter Werteberich</w:t>
             </w:r>
             <w:r>
               <w:t xml:space="preserve"> ein und bestätigt seine Eingabe via. «registrieren»- Button. User wird in der DB gespeichert. User wird zur Hauptseite weitergeleitet.</w:t>
@@ -8886,31 +10460,22 @@
                 <w:b/>
                 <w:bCs/>
               </w:rPr>
-              <w:t xml:space="preserve"> --</w:t>
-            </w:r>
-            <w:proofErr w:type="gramStart"/>
+              <w:t xml:space="preserve"> --&gt; </w:t>
+            </w:r>
             <w:r>
               <w:rPr>
                 <w:b/>
                 <w:bCs/>
               </w:rPr>
-              <w:t xml:space="preserve">&gt; </w:t>
+              <w:t xml:space="preserve"> </w:t>
             </w:r>
             <w:r>
               <w:rPr>
                 <w:b/>
                 <w:bCs/>
               </w:rPr>
-              <w:t xml:space="preserve"> </w:t>
-            </w:r>
-            <w:r>
-              <w:rPr>
-                <w:b/>
-                <w:bCs/>
-              </w:rPr>
               <w:t>Registrierung</w:t>
             </w:r>
-            <w:proofErr w:type="gramEnd"/>
           </w:p>
         </w:tc>
       </w:tr>
@@ -8991,29 +10556,13 @@
               <w:jc w:val="both"/>
             </w:pPr>
             <w:r>
-              <w:t xml:space="preserve">Startet Applikation. Es erscheint das Login – Fenster. User drückt auf Registrieren – Button oben rechts. Es erscheint </w:t>
-            </w:r>
-            <w:proofErr w:type="gramStart"/>
-            <w:r>
-              <w:t>das Registrierung</w:t>
-            </w:r>
-            <w:proofErr w:type="gramEnd"/>
-            <w:r>
-              <w:t xml:space="preserve"> – Fenster. User gibt eine </w:t>
+              <w:t xml:space="preserve">Startet Applikation. Es erscheint das Login – Fenster. User drückt auf Registrieren – Button oben rechts. Es erscheint das Registrierung – Fenster. User gibt eine </w:t>
             </w:r>
             <w:r>
               <w:t>invalide</w:t>
             </w:r>
             <w:r>
-              <w:t xml:space="preserve"> Eingabe der </w:t>
-            </w:r>
-            <w:proofErr w:type="gramStart"/>
-            <w:r>
-              <w:t>Email Adresse</w:t>
-            </w:r>
-            <w:proofErr w:type="gramEnd"/>
-            <w:r>
-              <w:t xml:space="preserve"> und des Passworts, gemäss definierter Werteberich ein und bestätigt seine Eingabe via. «registrieren»- Button. </w:t>
+              <w:t xml:space="preserve"> Eingabe der Email Adresse und des Passworts, gemäss definierter Werteberich ein und bestätigt seine Eingabe via. «registrieren»- Button. </w:t>
             </w:r>
             <w:r>
               <w:t>Es erscheint eine Information, dass die Registrierungsdaten nicht valide sind. Daten werden nicht in der Datenbank erfasst.</w:t>
@@ -9094,37 +10643,21 @@
                 <w:b/>
                 <w:bCs/>
               </w:rPr>
-              <w:t xml:space="preserve"> --</w:t>
-            </w:r>
-            <w:proofErr w:type="gramStart"/>
+              <w:t xml:space="preserve"> --&gt; </w:t>
+            </w:r>
             <w:r>
               <w:rPr>
                 <w:b/>
                 <w:bCs/>
               </w:rPr>
-              <w:t xml:space="preserve">&gt; </w:t>
+              <w:t xml:space="preserve"> </w:t>
             </w:r>
             <w:r>
               <w:rPr>
                 <w:b/>
                 <w:bCs/>
               </w:rPr>
-              <w:t xml:space="preserve"> </w:t>
-            </w:r>
-            <w:r>
-              <w:rPr>
-                <w:b/>
-                <w:bCs/>
-              </w:rPr>
-              <w:t>Geschichte</w:t>
-            </w:r>
-            <w:proofErr w:type="gramEnd"/>
-            <w:r>
-              <w:rPr>
-                <w:b/>
-                <w:bCs/>
-              </w:rPr>
-              <w:t xml:space="preserve"> erweitern</w:t>
+              <w:t>Geschichte erweitern</w:t>
             </w:r>
           </w:p>
         </w:tc>
@@ -9323,30 +10856,14 @@
                 <w:b/>
                 <w:bCs/>
               </w:rPr>
-              <w:t xml:space="preserve"> --</w:t>
-            </w:r>
-            <w:proofErr w:type="gramStart"/>
+              <w:t xml:space="preserve"> --&gt; </w:t>
+            </w:r>
             <w:r>
               <w:rPr>
                 <w:b/>
                 <w:bCs/>
               </w:rPr>
-              <w:t xml:space="preserve">&gt; </w:t>
-            </w:r>
-            <w:r>
-              <w:rPr>
-                <w:b/>
-                <w:bCs/>
-              </w:rPr>
-              <w:t xml:space="preserve"> Geschichte</w:t>
-            </w:r>
-            <w:proofErr w:type="gramEnd"/>
-            <w:r>
-              <w:rPr>
-                <w:b/>
-                <w:bCs/>
-              </w:rPr>
-              <w:t xml:space="preserve"> erweitern</w:t>
+              <w:t xml:space="preserve"> Geschichte erweitern</w:t>
             </w:r>
           </w:p>
         </w:tc>
@@ -9572,37 +11089,21 @@
                 <w:b/>
                 <w:bCs/>
               </w:rPr>
-              <w:t>--</w:t>
-            </w:r>
-            <w:proofErr w:type="gramStart"/>
+              <w:t xml:space="preserve">--&gt; </w:t>
+            </w:r>
             <w:r>
               <w:rPr>
                 <w:b/>
                 <w:bCs/>
               </w:rPr>
-              <w:t xml:space="preserve">&gt; </w:t>
+              <w:t xml:space="preserve"> </w:t>
             </w:r>
             <w:r>
               <w:rPr>
                 <w:b/>
                 <w:bCs/>
               </w:rPr>
-              <w:t xml:space="preserve"> </w:t>
-            </w:r>
-            <w:r>
-              <w:rPr>
-                <w:b/>
-                <w:bCs/>
-              </w:rPr>
-              <w:t>Geschichte</w:t>
-            </w:r>
-            <w:proofErr w:type="gramEnd"/>
-            <w:r>
-              <w:rPr>
-                <w:b/>
-                <w:bCs/>
-              </w:rPr>
-              <w:t xml:space="preserve"> herunterladen</w:t>
+              <w:t>Geschichte herunterladen</w:t>
             </w:r>
           </w:p>
         </w:tc>
@@ -9690,15 +11191,7 @@
               <w:t>A</w:t>
             </w:r>
             <w:r>
-              <w:t xml:space="preserve">bsenden der zwei Sätze </w:t>
-            </w:r>
-            <w:proofErr w:type="gramStart"/>
-            <w:r>
-              <w:t>auf die Herunterladen</w:t>
-            </w:r>
-            <w:proofErr w:type="gramEnd"/>
-            <w:r>
-              <w:t xml:space="preserve"> – Seite weitergeleitet. Durch den Download - Button hat der User die Möglichkeit die Geschichte herunterzuladen.</w:t>
+              <w:t>bsenden der zwei Sätze auf die Herunterladen – Seite weitergeleitet. Durch den Download - Button hat der User die Möglichkeit die Geschichte herunterzuladen.</w:t>
             </w:r>
           </w:p>
         </w:tc>
@@ -9790,37 +11283,21 @@
                 <w:b/>
                 <w:bCs/>
               </w:rPr>
-              <w:t xml:space="preserve"> --</w:t>
-            </w:r>
-            <w:proofErr w:type="gramStart"/>
+              <w:t xml:space="preserve"> --&gt; </w:t>
+            </w:r>
             <w:r>
               <w:rPr>
                 <w:b/>
                 <w:bCs/>
               </w:rPr>
-              <w:t xml:space="preserve">&gt; </w:t>
+              <w:t xml:space="preserve"> </w:t>
             </w:r>
             <w:r>
               <w:rPr>
                 <w:b/>
                 <w:bCs/>
               </w:rPr>
-              <w:t xml:space="preserve"> </w:t>
-            </w:r>
-            <w:r>
-              <w:rPr>
-                <w:b/>
-                <w:bCs/>
-              </w:rPr>
-              <w:t>Geschichte</w:t>
-            </w:r>
-            <w:proofErr w:type="gramEnd"/>
-            <w:r>
-              <w:rPr>
-                <w:b/>
-                <w:bCs/>
-              </w:rPr>
-              <w:t xml:space="preserve"> erweitern bevor 2h vorbei sind</w:t>
+              <w:t>Geschichte erweitern bevor 2h vorbei sind</w:t>
             </w:r>
           </w:p>
         </w:tc>
@@ -10730,15 +12207,7 @@
         <w:t xml:space="preserve"> Wir vermuten, dass uns das API durch zu viele Anfragen immer wieder für eine kurze Zeit gesperrt hat.</w:t>
       </w:r>
       <w:r>
-        <w:t xml:space="preserve"> Jedoch steht auf der </w:t>
-      </w:r>
-      <w:proofErr w:type="gramStart"/>
-      <w:r>
-        <w:t>API Seite</w:t>
-      </w:r>
-      <w:proofErr w:type="gramEnd"/>
-      <w:r>
-        <w:t xml:space="preserve">, dass das Rate </w:t>
+        <w:t xml:space="preserve"> Jedoch steht auf der API Seite, dass das Rate </w:t>
       </w:r>
       <w:proofErr w:type="spellStart"/>
       <w:r>
@@ -10751,15 +12220,7 @@
     </w:p>
     <w:p>
       <w:r>
-        <w:t xml:space="preserve">So konnten wir nicht alles </w:t>
-      </w:r>
-      <w:proofErr w:type="gramStart"/>
-      <w:r>
-        <w:t>erreichen</w:t>
-      </w:r>
-      <w:proofErr w:type="gramEnd"/>
-      <w:r>
-        <w:t xml:space="preserve"> wie wir wollten. Trotzdem versuchten wir das </w:t>
+        <w:t xml:space="preserve">So konnten wir nicht alles erreichen wie wir wollten. Trotzdem versuchten wir das </w:t>
       </w:r>
       <w:proofErr w:type="spellStart"/>
       <w:r>
@@ -15640,7 +17101,7 @@
     <w:lsdException w:name="Table Web 2" w:semiHidden="1" w:unhideWhenUsed="1"/>
     <w:lsdException w:name="Table Web 3" w:semiHidden="1" w:unhideWhenUsed="1"/>
     <w:lsdException w:name="Balloon Text" w:semiHidden="1" w:unhideWhenUsed="1"/>
-    <w:lsdException w:name="Table Grid" w:uiPriority="39"/>
+    <w:lsdException w:name="Table Grid" w:uiPriority="0"/>
     <w:lsdException w:name="Table Theme" w:semiHidden="1" w:unhideWhenUsed="1"/>
     <w:lsdException w:name="Placeholder Text" w:semiHidden="1"/>
     <w:lsdException w:name="No Spacing" w:uiPriority="1" w:qFormat="1"/>
@@ -16441,7 +17902,6 @@
   <w:style w:type="table" w:styleId="Tabellenraster">
     <w:name w:val="Table Grid"/>
     <w:basedOn w:val="NormaleTabelle"/>
-    <w:uiPriority w:val="39"/>
     <w:rsid w:val="00DD2FC8"/>
     <w:pPr>
       <w:spacing w:after="0" w:line="240" w:lineRule="auto"/>
@@ -16456,6 +17916,335 @@
         <w:insideV w:val="single" w:sz="4" w:space="0" w:color="auto"/>
       </w:tblBorders>
     </w:tblPr>
+  </w:style>
+  <w:style w:type="table" w:styleId="Gitternetztabelle4Akzent3">
+    <w:name w:val="Grid Table 4 Accent 3"/>
+    <w:basedOn w:val="NormaleTabelle"/>
+    <w:uiPriority w:val="49"/>
+    <w:rsid w:val="00EE4637"/>
+    <w:pPr>
+      <w:spacing w:after="0" w:line="240" w:lineRule="auto"/>
+    </w:pPr>
+    <w:tblPr>
+      <w:tblStyleRowBandSize w:val="1"/>
+      <w:tblStyleColBandSize w:val="1"/>
+      <w:tblBorders>
+        <w:top w:val="single" w:sz="4" w:space="0" w:color="C9C9C9" w:themeColor="accent3" w:themeTint="99"/>
+        <w:left w:val="single" w:sz="4" w:space="0" w:color="C9C9C9" w:themeColor="accent3" w:themeTint="99"/>
+        <w:bottom w:val="single" w:sz="4" w:space="0" w:color="C9C9C9" w:themeColor="accent3" w:themeTint="99"/>
+        <w:right w:val="single" w:sz="4" w:space="0" w:color="C9C9C9" w:themeColor="accent3" w:themeTint="99"/>
+        <w:insideH w:val="single" w:sz="4" w:space="0" w:color="C9C9C9" w:themeColor="accent3" w:themeTint="99"/>
+        <w:insideV w:val="single" w:sz="4" w:space="0" w:color="C9C9C9" w:themeColor="accent3" w:themeTint="99"/>
+      </w:tblBorders>
+    </w:tblPr>
+    <w:tblStylePr w:type="firstRow">
+      <w:rPr>
+        <w:b/>
+        <w:bCs/>
+        <w:color w:val="FFFFFF" w:themeColor="background1"/>
+      </w:rPr>
+      <w:tblPr/>
+      <w:tcPr>
+        <w:tcBorders>
+          <w:top w:val="single" w:sz="4" w:space="0" w:color="A5A5A5" w:themeColor="accent3"/>
+          <w:left w:val="single" w:sz="4" w:space="0" w:color="A5A5A5" w:themeColor="accent3"/>
+          <w:bottom w:val="single" w:sz="4" w:space="0" w:color="A5A5A5" w:themeColor="accent3"/>
+          <w:right w:val="single" w:sz="4" w:space="0" w:color="A5A5A5" w:themeColor="accent3"/>
+          <w:insideH w:val="nil"/>
+          <w:insideV w:val="nil"/>
+        </w:tcBorders>
+        <w:shd w:val="clear" w:color="auto" w:fill="A5A5A5" w:themeFill="accent3"/>
+      </w:tcPr>
+    </w:tblStylePr>
+    <w:tblStylePr w:type="lastRow">
+      <w:rPr>
+        <w:b/>
+        <w:bCs/>
+      </w:rPr>
+      <w:tblPr/>
+      <w:tcPr>
+        <w:tcBorders>
+          <w:top w:val="double" w:sz="4" w:space="0" w:color="A5A5A5" w:themeColor="accent3"/>
+        </w:tcBorders>
+      </w:tcPr>
+    </w:tblStylePr>
+    <w:tblStylePr w:type="firstCol">
+      <w:rPr>
+        <w:b/>
+        <w:bCs/>
+      </w:rPr>
+    </w:tblStylePr>
+    <w:tblStylePr w:type="lastCol">
+      <w:rPr>
+        <w:b/>
+        <w:bCs/>
+      </w:rPr>
+    </w:tblStylePr>
+    <w:tblStylePr w:type="band1Vert">
+      <w:tblPr/>
+      <w:tcPr>
+        <w:shd w:val="clear" w:color="auto" w:fill="EDEDED" w:themeFill="accent3" w:themeFillTint="33"/>
+      </w:tcPr>
+    </w:tblStylePr>
+    <w:tblStylePr w:type="band1Horz">
+      <w:tblPr/>
+      <w:tcPr>
+        <w:shd w:val="clear" w:color="auto" w:fill="EDEDED" w:themeFill="accent3" w:themeFillTint="33"/>
+      </w:tcPr>
+    </w:tblStylePr>
+  </w:style>
+  <w:style w:type="table" w:customStyle="1" w:styleId="Listentabelle31">
+    <w:name w:val="Listentabelle 31"/>
+    <w:basedOn w:val="NormaleTabelle"/>
+    <w:next w:val="Listentabelle3"/>
+    <w:uiPriority w:val="48"/>
+    <w:rsid w:val="00EA4C0A"/>
+    <w:pPr>
+      <w:spacing w:after="0" w:line="240" w:lineRule="auto"/>
+    </w:pPr>
+    <w:rPr>
+      <w:rFonts w:ascii="Arial" w:hAnsi="Arial"/>
+      <w:lang w:val="en-US"/>
+    </w:rPr>
+    <w:tblPr>
+      <w:tblStyleRowBandSize w:val="1"/>
+      <w:tblStyleColBandSize w:val="1"/>
+      <w:tblBorders>
+        <w:top w:val="single" w:sz="4" w:space="0" w:color="000000"/>
+        <w:left w:val="single" w:sz="4" w:space="0" w:color="000000"/>
+        <w:bottom w:val="single" w:sz="4" w:space="0" w:color="000000"/>
+        <w:right w:val="single" w:sz="4" w:space="0" w:color="000000"/>
+      </w:tblBorders>
+    </w:tblPr>
+    <w:tblStylePr w:type="firstRow">
+      <w:rPr>
+        <w:b/>
+        <w:bCs/>
+        <w:color w:val="FFFFFF"/>
+      </w:rPr>
+      <w:tblPr/>
+      <w:tcPr>
+        <w:shd w:val="clear" w:color="auto" w:fill="000000"/>
+      </w:tcPr>
+    </w:tblStylePr>
+    <w:tblStylePr w:type="lastRow">
+      <w:rPr>
+        <w:b/>
+        <w:bCs/>
+      </w:rPr>
+      <w:tblPr/>
+      <w:tcPr>
+        <w:tcBorders>
+          <w:top w:val="double" w:sz="4" w:space="0" w:color="000000"/>
+        </w:tcBorders>
+        <w:shd w:val="clear" w:color="auto" w:fill="FFFFFF"/>
+      </w:tcPr>
+    </w:tblStylePr>
+    <w:tblStylePr w:type="firstCol">
+      <w:rPr>
+        <w:b/>
+        <w:bCs/>
+      </w:rPr>
+      <w:tblPr/>
+      <w:tcPr>
+        <w:tcBorders>
+          <w:right w:val="nil"/>
+        </w:tcBorders>
+        <w:shd w:val="clear" w:color="auto" w:fill="FFFFFF"/>
+      </w:tcPr>
+    </w:tblStylePr>
+    <w:tblStylePr w:type="lastCol">
+      <w:rPr>
+        <w:b/>
+        <w:bCs/>
+      </w:rPr>
+      <w:tblPr/>
+      <w:tcPr>
+        <w:tcBorders>
+          <w:left w:val="nil"/>
+        </w:tcBorders>
+        <w:shd w:val="clear" w:color="auto" w:fill="FFFFFF"/>
+      </w:tcPr>
+    </w:tblStylePr>
+    <w:tblStylePr w:type="band1Vert">
+      <w:tblPr/>
+      <w:tcPr>
+        <w:tcBorders>
+          <w:left w:val="single" w:sz="4" w:space="0" w:color="000000"/>
+          <w:right w:val="single" w:sz="4" w:space="0" w:color="000000"/>
+        </w:tcBorders>
+      </w:tcPr>
+    </w:tblStylePr>
+    <w:tblStylePr w:type="band1Horz">
+      <w:tblPr/>
+      <w:tcPr>
+        <w:tcBorders>
+          <w:top w:val="single" w:sz="4" w:space="0" w:color="000000"/>
+          <w:bottom w:val="single" w:sz="4" w:space="0" w:color="000000"/>
+          <w:insideH w:val="nil"/>
+        </w:tcBorders>
+      </w:tcPr>
+    </w:tblStylePr>
+    <w:tblStylePr w:type="neCell">
+      <w:tblPr/>
+      <w:tcPr>
+        <w:tcBorders>
+          <w:left w:val="nil"/>
+          <w:bottom w:val="nil"/>
+        </w:tcBorders>
+      </w:tcPr>
+    </w:tblStylePr>
+    <w:tblStylePr w:type="nwCell">
+      <w:tblPr/>
+      <w:tcPr>
+        <w:tcBorders>
+          <w:bottom w:val="nil"/>
+          <w:right w:val="nil"/>
+        </w:tcBorders>
+      </w:tcPr>
+    </w:tblStylePr>
+    <w:tblStylePr w:type="seCell">
+      <w:tblPr/>
+      <w:tcPr>
+        <w:tcBorders>
+          <w:top w:val="double" w:sz="4" w:space="0" w:color="000000"/>
+          <w:left w:val="nil"/>
+        </w:tcBorders>
+      </w:tcPr>
+    </w:tblStylePr>
+    <w:tblStylePr w:type="swCell">
+      <w:tblPr/>
+      <w:tcPr>
+        <w:tcBorders>
+          <w:top w:val="double" w:sz="4" w:space="0" w:color="000000"/>
+          <w:right w:val="nil"/>
+        </w:tcBorders>
+      </w:tcPr>
+    </w:tblStylePr>
+  </w:style>
+  <w:style w:type="table" w:styleId="Listentabelle3">
+    <w:name w:val="List Table 3"/>
+    <w:basedOn w:val="NormaleTabelle"/>
+    <w:uiPriority w:val="48"/>
+    <w:rsid w:val="00EA4C0A"/>
+    <w:pPr>
+      <w:spacing w:after="0" w:line="240" w:lineRule="auto"/>
+    </w:pPr>
+    <w:tblPr>
+      <w:tblStyleRowBandSize w:val="1"/>
+      <w:tblStyleColBandSize w:val="1"/>
+      <w:tblBorders>
+        <w:top w:val="single" w:sz="4" w:space="0" w:color="000000" w:themeColor="text1"/>
+        <w:left w:val="single" w:sz="4" w:space="0" w:color="000000" w:themeColor="text1"/>
+        <w:bottom w:val="single" w:sz="4" w:space="0" w:color="000000" w:themeColor="text1"/>
+        <w:right w:val="single" w:sz="4" w:space="0" w:color="000000" w:themeColor="text1"/>
+      </w:tblBorders>
+    </w:tblPr>
+    <w:tblStylePr w:type="firstRow">
+      <w:rPr>
+        <w:b/>
+        <w:bCs/>
+        <w:color w:val="FFFFFF" w:themeColor="background1"/>
+      </w:rPr>
+      <w:tblPr/>
+      <w:tcPr>
+        <w:shd w:val="clear" w:color="auto" w:fill="000000" w:themeFill="text1"/>
+      </w:tcPr>
+    </w:tblStylePr>
+    <w:tblStylePr w:type="lastRow">
+      <w:rPr>
+        <w:b/>
+        <w:bCs/>
+      </w:rPr>
+      <w:tblPr/>
+      <w:tcPr>
+        <w:tcBorders>
+          <w:top w:val="double" w:sz="4" w:space="0" w:color="000000" w:themeColor="text1"/>
+        </w:tcBorders>
+        <w:shd w:val="clear" w:color="auto" w:fill="FFFFFF" w:themeFill="background1"/>
+      </w:tcPr>
+    </w:tblStylePr>
+    <w:tblStylePr w:type="firstCol">
+      <w:rPr>
+        <w:b/>
+        <w:bCs/>
+      </w:rPr>
+      <w:tblPr/>
+      <w:tcPr>
+        <w:tcBorders>
+          <w:right w:val="nil"/>
+        </w:tcBorders>
+        <w:shd w:val="clear" w:color="auto" w:fill="FFFFFF" w:themeFill="background1"/>
+      </w:tcPr>
+    </w:tblStylePr>
+    <w:tblStylePr w:type="lastCol">
+      <w:rPr>
+        <w:b/>
+        <w:bCs/>
+      </w:rPr>
+      <w:tblPr/>
+      <w:tcPr>
+        <w:tcBorders>
+          <w:left w:val="nil"/>
+        </w:tcBorders>
+        <w:shd w:val="clear" w:color="auto" w:fill="FFFFFF" w:themeFill="background1"/>
+      </w:tcPr>
+    </w:tblStylePr>
+    <w:tblStylePr w:type="band1Vert">
+      <w:tblPr/>
+      <w:tcPr>
+        <w:tcBorders>
+          <w:left w:val="single" w:sz="4" w:space="0" w:color="000000" w:themeColor="text1"/>
+          <w:right w:val="single" w:sz="4" w:space="0" w:color="000000" w:themeColor="text1"/>
+        </w:tcBorders>
+      </w:tcPr>
+    </w:tblStylePr>
+    <w:tblStylePr w:type="band1Horz">
+      <w:tblPr/>
+      <w:tcPr>
+        <w:tcBorders>
+          <w:top w:val="single" w:sz="4" w:space="0" w:color="000000" w:themeColor="text1"/>
+          <w:bottom w:val="single" w:sz="4" w:space="0" w:color="000000" w:themeColor="text1"/>
+          <w:insideH w:val="nil"/>
+        </w:tcBorders>
+      </w:tcPr>
+    </w:tblStylePr>
+    <w:tblStylePr w:type="neCell">
+      <w:tblPr/>
+      <w:tcPr>
+        <w:tcBorders>
+          <w:left w:val="nil"/>
+          <w:bottom w:val="nil"/>
+        </w:tcBorders>
+      </w:tcPr>
+    </w:tblStylePr>
+    <w:tblStylePr w:type="nwCell">
+      <w:tblPr/>
+      <w:tcPr>
+        <w:tcBorders>
+          <w:bottom w:val="nil"/>
+          <w:right w:val="nil"/>
+        </w:tcBorders>
+      </w:tcPr>
+    </w:tblStylePr>
+    <w:tblStylePr w:type="seCell">
+      <w:tblPr/>
+      <w:tcPr>
+        <w:tcBorders>
+          <w:top w:val="double" w:sz="4" w:space="0" w:color="000000" w:themeColor="text1"/>
+          <w:left w:val="nil"/>
+        </w:tcBorders>
+      </w:tcPr>
+    </w:tblStylePr>
+    <w:tblStylePr w:type="swCell">
+      <w:tblPr/>
+      <w:tcPr>
+        <w:tcBorders>
+          <w:top w:val="double" w:sz="4" w:space="0" w:color="000000" w:themeColor="text1"/>
+          <w:right w:val="nil"/>
+        </w:tcBorders>
+      </w:tcPr>
+    </w:tblStylePr>
   </w:style>
 </w:styles>
 </file>

</xml_diff>

<commit_message>
Forgot to push on friday. Now pushing because tomorrow I work on another device
</commit_message>
<xml_diff>
--- a/docs/M223_Projektdokumentation_felix.docx
+++ b/docs/M223_Projektdokumentation_felix.docx
@@ -3994,7 +3994,21 @@
         <w:rPr>
           <w:lang w:val="de-CH"/>
         </w:rPr>
-        <w:t>Diagramme (UML’s): diagrams.net</w:t>
+        <w:t>Diagramme (</w:t>
+      </w:r>
+      <w:proofErr w:type="gramStart"/>
+      <w:r>
+        <w:rPr>
+          <w:lang w:val="de-CH"/>
+        </w:rPr>
+        <w:t>UML’s</w:t>
+      </w:r>
+      <w:proofErr w:type="gramEnd"/>
+      <w:r>
+        <w:rPr>
+          <w:lang w:val="de-CH"/>
+        </w:rPr>
+        <w:t>): diagrams.net</w:t>
       </w:r>
     </w:p>
     <w:p>
@@ -4033,10 +4047,31 @@
     </w:p>
     <w:p>
       <w:r>
-        <w:t xml:space="preserve">Ich arbeite in meiner Abteilung hauptsächlich mit den Programmiersprachen Java und Perl. Das verbinden von Frontend (Java) und Backend (Perl) ist mir ebenfalls durch die Arbeit in meiner Abteilung bekannt. Jedoch stehen dort diverse Template für das Frontend mittels Java zur Verfügung. Alles vom Grunde auf neu </w:t>
-      </w:r>
-      <w:r>
-        <w:t xml:space="preserve">aufzubauen wird für mich Neuland sein. Das Einbinden einer Datenbank ist mir ebenfalls schon bekannt, dies jedoch auch wieder nur mittels </w:t>
+        <w:t xml:space="preserve">Ich arbeite in meiner Abteilung hauptsächlich mit den Programmiersprachen Java und Perl. </w:t>
+      </w:r>
+      <w:proofErr w:type="gramStart"/>
+      <w:r>
+        <w:t>Das verbinden</w:t>
+      </w:r>
+      <w:proofErr w:type="gramEnd"/>
+      <w:r>
+        <w:t xml:space="preserve"> von Frontend (Java) und Backend (Perl) ist mir ebenfalls durch die Arbeit in meiner Abteilung bekannt. Jedoch stehen dort diverse Template für das Frontend </w:t>
+      </w:r>
+      <w:proofErr w:type="gramStart"/>
+      <w:r>
+        <w:t>mittels Java</w:t>
+      </w:r>
+      <w:proofErr w:type="gramEnd"/>
+      <w:r>
+        <w:t xml:space="preserve"> zur Verfügung. Alles vom Grunde auf neu </w:t>
+      </w:r>
+      <w:proofErr w:type="gramStart"/>
+      <w:r>
+        <w:t>aufzubauen</w:t>
+      </w:r>
+      <w:proofErr w:type="gramEnd"/>
+      <w:r>
+        <w:t xml:space="preserve"> wird für mich Neuland sein. Das Einbinden einer Datenbank ist mir ebenfalls schon bekannt, dies jedoch auch wieder nur mittels </w:t>
       </w:r>
       <w:proofErr w:type="spellStart"/>
       <w:r>
@@ -4119,12 +4154,14 @@
           <w:color w:val="FF0000"/>
         </w:rPr>
       </w:pPr>
+      <w:proofErr w:type="gramStart"/>
       <w:r>
         <w:rPr>
           <w:color w:val="FF0000"/>
         </w:rPr>
         <w:t>Fertiger Einfügen</w:t>
       </w:r>
+      <w:proofErr w:type="gramEnd"/>
     </w:p>
     <w:p>
       <w:pPr>
@@ -4152,23 +4189,12 @@
     </w:p>
     <w:p>
       <w:pPr>
-        <w:rPr>
-          <w:b/>
-          <w:bCs/>
-        </w:rPr>
-      </w:pPr>
-      <w:r>
-        <w:rPr>
-          <w:b/>
-          <w:bCs/>
-        </w:rPr>
+        <w:pStyle w:val="berschrift3"/>
+      </w:pPr>
+      <w:r>
         <w:t>29.11</w:t>
       </w:r>
       <w:r>
-        <w:rPr>
-          <w:b/>
-          <w:bCs/>
-        </w:rPr>
         <w:t>.2021 – Tag 1</w:t>
       </w:r>
     </w:p>
@@ -4756,16 +4782,9 @@
     </w:p>
     <w:p>
       <w:pPr>
-        <w:rPr>
-          <w:b/>
-          <w:bCs/>
-        </w:rPr>
-      </w:pPr>
-      <w:r>
-        <w:rPr>
-          <w:b/>
-          <w:bCs/>
-        </w:rPr>
+        <w:pStyle w:val="berschrift3"/>
+      </w:pPr>
+      <w:r>
         <w:lastRenderedPageBreak/>
         <w:t>30.11.2021 – Tag 2</w:t>
       </w:r>
@@ -4798,11 +4817,19 @@
           <w:lang w:val="de-CH"/>
         </w:rPr>
       </w:pPr>
-      <w:r>
-        <w:rPr>
-          <w:lang w:val="de-CH"/>
-        </w:rPr>
-        <w:t>UML’s Mockup</w:t>
+      <w:proofErr w:type="gramStart"/>
+      <w:r>
+        <w:rPr>
+          <w:lang w:val="de-CH"/>
+        </w:rPr>
+        <w:t>UML’s</w:t>
+      </w:r>
+      <w:proofErr w:type="gramEnd"/>
+      <w:r>
+        <w:rPr>
+          <w:lang w:val="de-CH"/>
+        </w:rPr>
+        <w:t xml:space="preserve"> Mockup</w:t>
       </w:r>
     </w:p>
     <w:p>
@@ -5141,7 +5168,15 @@
         <w:t>anstatt</w:t>
       </w:r>
       <w:r>
-        <w:t xml:space="preserve"> gearbeitet. Ich hoffe, dass ich dies morgen im Home Office aufholen kann. Falls dies nächste Woche immer noch der Fall sein sollte, werde ich mehr Musik hören</w:t>
+        <w:t xml:space="preserve"> gearbeitet. Ich hoffe, dass ich dies morgen im </w:t>
+      </w:r>
+      <w:proofErr w:type="gramStart"/>
+      <w:r>
+        <w:t>Home Office</w:t>
+      </w:r>
+      <w:proofErr w:type="gramEnd"/>
+      <w:r>
+        <w:t xml:space="preserve"> aufholen kann. Falls dies nächste Woche immer noch der Fall sein sollte, werde ich mehr Musik hören</w:t>
       </w:r>
       <w:r>
         <w:t>,</w:t>
@@ -5398,8 +5433,16 @@
         <w:rPr>
           <w:lang w:val="de-CH"/>
         </w:rPr>
-        <w:t>Akteur, Voraussetzung, Kurz Beschreib</w:t>
-      </w:r>
+        <w:t xml:space="preserve">Akteur, Voraussetzung, Kurz </w:t>
+      </w:r>
+      <w:proofErr w:type="gramStart"/>
+      <w:r>
+        <w:rPr>
+          <w:lang w:val="de-CH"/>
+        </w:rPr>
+        <w:t>Beschreib</w:t>
+      </w:r>
+      <w:proofErr w:type="gramEnd"/>
     </w:p>
     <w:p>
       <w:pPr>
@@ -5503,36 +5546,35 @@
         <w:rPr>
           <w:lang w:val="de-CH"/>
         </w:rPr>
-        <w:t>Evtl. weitere UML’s einfügen bzw. bestehende überarbeiten.</w:t>
-      </w:r>
-    </w:p>
-    <w:p>
-      <w:pPr>
-        <w:rPr>
-          <w:b/>
-          <w:bCs/>
-        </w:rPr>
-      </w:pPr>
-      <w:r>
-        <w:rPr>
-          <w:b/>
-          <w:bCs/>
-        </w:rPr>
+        <w:t xml:space="preserve">Evtl. weitere </w:t>
+      </w:r>
+      <w:proofErr w:type="gramStart"/>
+      <w:r>
+        <w:rPr>
+          <w:lang w:val="de-CH"/>
+        </w:rPr>
+        <w:t>UML’s</w:t>
+      </w:r>
+      <w:proofErr w:type="gramEnd"/>
+      <w:r>
+        <w:rPr>
+          <w:lang w:val="de-CH"/>
+        </w:rPr>
+        <w:t xml:space="preserve"> einfügen bzw. bestehende überarbeiten.</w:t>
+      </w:r>
+    </w:p>
+    <w:p>
+      <w:pPr>
+        <w:pStyle w:val="berschrift3"/>
+      </w:pPr>
+      <w:r>
         <w:lastRenderedPageBreak/>
         <w:t>01.12</w:t>
       </w:r>
       <w:r>
-        <w:rPr>
-          <w:b/>
-          <w:bCs/>
-        </w:rPr>
         <w:t xml:space="preserve">.2021 – Tag </w:t>
       </w:r>
       <w:r>
-        <w:rPr>
-          <w:b/>
-          <w:bCs/>
-        </w:rPr>
         <w:t>3</w:t>
       </w:r>
     </w:p>
@@ -5621,7 +5663,21 @@
         <w:rPr>
           <w:lang w:val="de-CH"/>
         </w:rPr>
-        <w:t>Evtl. weitere UML’s einfügen bzw. bestehende überarbeiten.</w:t>
+        <w:t xml:space="preserve">Evtl. weitere </w:t>
+      </w:r>
+      <w:proofErr w:type="gramStart"/>
+      <w:r>
+        <w:rPr>
+          <w:lang w:val="de-CH"/>
+        </w:rPr>
+        <w:t>UML’s</w:t>
+      </w:r>
+      <w:proofErr w:type="gramEnd"/>
+      <w:r>
+        <w:rPr>
+          <w:lang w:val="de-CH"/>
+        </w:rPr>
+        <w:t xml:space="preserve"> einfügen bzw. bestehende überarbeiten.</w:t>
       </w:r>
     </w:p>
     <w:p>
@@ -5656,10 +5712,7 @@
         </w:rPr>
       </w:pPr>
       <w:r>
-        <w:t>L</w:t>
-      </w:r>
-      <w:r>
-        <w:t>ayout (Grundstruktur) Hauptseite erstell</w:t>
+        <w:t>Layout (Grundstruktur) Hauptseite erstell</w:t>
       </w:r>
       <w:r>
         <w:t>en</w:t>
@@ -5849,7 +5902,15 @@
     </w:p>
     <w:p>
       <w:r>
-        <w:t>Ich konnte mich, wie gestern, nicht so gut konzentrieren. Da wir uns in dieser Konstellation schon lange nicht mehr gesehen haben. Deshalb wurde viel geredet anstatt gearbeitet. Ich hoffe, dass ich dies morgen im Home Office aufholen kann. Falls dies nächste Woche immer noch der Fall sein sollte, werde ich mehr Musik hören</w:t>
+        <w:t xml:space="preserve">Ich konnte mich, wie gestern, nicht so gut konzentrieren. Da wir uns in dieser Konstellation schon lange nicht mehr gesehen haben. Deshalb wurde viel geredet anstatt gearbeitet. Ich hoffe, dass ich dies morgen im </w:t>
+      </w:r>
+      <w:proofErr w:type="gramStart"/>
+      <w:r>
+        <w:t>Home Office</w:t>
+      </w:r>
+      <w:proofErr w:type="gramEnd"/>
+      <w:r>
+        <w:t xml:space="preserve"> aufholen kann. Falls dies nächste Woche immer noch der Fall sein sollte, werde ich mehr Musik hören</w:t>
       </w:r>
       <w:r>
         <w:t>,</w:t>
@@ -5990,7 +6051,21 @@
         <w:rPr>
           <w:lang w:val="de-CH"/>
         </w:rPr>
-        <w:t>Evtl. weitere UML’s einfügen bzw. bestehende überarbeiten.</w:t>
+        <w:t xml:space="preserve">Evtl. weitere </w:t>
+      </w:r>
+      <w:proofErr w:type="gramStart"/>
+      <w:r>
+        <w:rPr>
+          <w:lang w:val="de-CH"/>
+        </w:rPr>
+        <w:t>UML’s</w:t>
+      </w:r>
+      <w:proofErr w:type="gramEnd"/>
+      <w:r>
+        <w:rPr>
+          <w:lang w:val="de-CH"/>
+        </w:rPr>
+        <w:t xml:space="preserve"> einfügen bzw. bestehende überarbeiten.</w:t>
       </w:r>
     </w:p>
     <w:p>
@@ -6211,9 +6286,11 @@
             <w:tcW w:w="4531" w:type="dxa"/>
           </w:tcPr>
           <w:p>
+            <w:proofErr w:type="gramStart"/>
             <w:r>
               <w:t>E-Mail Adresse</w:t>
             </w:r>
+            <w:proofErr w:type="gramEnd"/>
           </w:p>
         </w:tc>
         <w:tc>
@@ -6225,7 +6302,15 @@
               <w:cnfStyle w:val="000000100000" w:firstRow="0" w:lastRow="0" w:firstColumn="0" w:lastColumn="0" w:oddVBand="0" w:evenVBand="0" w:oddHBand="1" w:evenHBand="0" w:firstRowFirstColumn="0" w:firstRowLastColumn="0" w:lastRowFirstColumn="0" w:lastRowLastColumn="0"/>
             </w:pPr>
             <w:r>
-              <w:t>muss @ und . beinhalten</w:t>
+              <w:t xml:space="preserve">muss @ </w:t>
+            </w:r>
+            <w:proofErr w:type="gramStart"/>
+            <w:r>
+              <w:t>und .</w:t>
+            </w:r>
+            <w:proofErr w:type="gramEnd"/>
+            <w:r>
+              <w:t xml:space="preserve"> beinhalten</w:t>
             </w:r>
           </w:p>
         </w:tc>
@@ -6701,7 +6786,19 @@
               <w:rPr>
                 <w:rFonts w:ascii="Calibri" w:eastAsia="Calibri" w:hAnsi="Calibri" w:cs="Times New Roman"/>
               </w:rPr>
-              <w:t>01.12.201 – 10.00 Uhr</w:t>
+              <w:t>01.12.201 – 1</w:t>
+            </w:r>
+            <w:r>
+              <w:rPr>
+                <w:rFonts w:ascii="Calibri" w:eastAsia="Calibri" w:hAnsi="Calibri" w:cs="Times New Roman"/>
+              </w:rPr>
+              <w:t>1</w:t>
+            </w:r>
+            <w:r>
+              <w:rPr>
+                <w:rFonts w:ascii="Calibri" w:eastAsia="Calibri" w:hAnsi="Calibri" w:cs="Times New Roman"/>
+              </w:rPr>
+              <w:t>.00 Uhr</w:t>
             </w:r>
           </w:p>
         </w:tc>
@@ -7048,28 +7145,12 @@
       </w:r>
       <w:bookmarkEnd w:id="17"/>
     </w:p>
-    <w:p>
-      <w:r>
-        <w:t xml:space="preserve">Folgendes wurde als Vorarbeit für die </w:t>
-      </w:r>
-      <w:r>
-        <w:t>Definition</w:t>
-      </w:r>
-      <w:r>
-        <w:t xml:space="preserve"> der Aufgabenstellung</w:t>
-      </w:r>
-    </w:p>
-    <w:p>
-      <w:r>
-        <w:br w:type="page"/>
-      </w:r>
-    </w:p>
+    <w:p/>
     <w:p>
       <w:pPr>
         <w:pStyle w:val="berschrift4"/>
       </w:pPr>
       <w:r>
-        <w:lastRenderedPageBreak/>
         <w:t>Datenbank</w:t>
       </w:r>
     </w:p>
@@ -7241,10 +7322,7 @@
             </w:pPr>
             <w:proofErr w:type="spellStart"/>
             <w:r>
-              <w:t>ID_</w:t>
-            </w:r>
-            <w:r>
-              <w:t>User</w:t>
+              <w:t>ID_User</w:t>
             </w:r>
             <w:proofErr w:type="spellEnd"/>
           </w:p>
@@ -7322,6 +7400,7 @@
               <w:jc w:val="center"/>
             </w:pPr>
             <w:proofErr w:type="spellStart"/>
+            <w:proofErr w:type="gramStart"/>
             <w:r>
               <w:t>varchar</w:t>
             </w:r>
@@ -7329,11 +7408,9 @@
             <w:r>
               <w:t>(</w:t>
             </w:r>
-            <w:r>
-              <w:t>50</w:t>
-            </w:r>
-            <w:r>
-              <w:t>), Not Null</w:t>
+            <w:proofErr w:type="gramEnd"/>
+            <w:r>
+              <w:t>50), Not Null</w:t>
             </w:r>
           </w:p>
         </w:tc>
@@ -7364,10 +7441,7 @@
               <w:jc w:val="center"/>
             </w:pPr>
             <w:r>
-              <w:t>P</w:t>
-            </w:r>
-            <w:r>
-              <w:t>assword</w:t>
+              <w:t>Password</w:t>
             </w:r>
           </w:p>
         </w:tc>
@@ -7382,6 +7456,7 @@
               <w:jc w:val="center"/>
             </w:pPr>
             <w:proofErr w:type="spellStart"/>
+            <w:proofErr w:type="gramStart"/>
             <w:r>
               <w:t>varchar</w:t>
             </w:r>
@@ -7389,11 +7464,9 @@
             <w:r>
               <w:t>(</w:t>
             </w:r>
-            <w:r>
-              <w:t>50</w:t>
-            </w:r>
-            <w:r>
-              <w:t>), Not Null</w:t>
+            <w:proofErr w:type="gramEnd"/>
+            <w:r>
+              <w:t>50), Not Null</w:t>
             </w:r>
           </w:p>
         </w:tc>
@@ -7458,13 +7531,23 @@
               <w:jc w:val="center"/>
             </w:pPr>
             <w:r>
-              <w:t>Rolle des Benutzer</w:t>
-            </w:r>
+              <w:t xml:space="preserve">Rolle </w:t>
+            </w:r>
+            <w:proofErr w:type="gramStart"/>
+            <w:r>
+              <w:t>des Benutzer</w:t>
+            </w:r>
+            <w:proofErr w:type="gramEnd"/>
           </w:p>
         </w:tc>
       </w:tr>
     </w:tbl>
     <w:p>
+      <w:pPr>
+        <w:rPr>
+          <w:color w:val="FF0000"/>
+        </w:rPr>
+      </w:pPr>
       <w:proofErr w:type="spellStart"/>
       <w:r>
         <w:rPr>
@@ -7476,14 +7559,34 @@
         <w:rPr>
           <w:b/>
         </w:rPr>
-        <w:t>User</w:t>
+        <w:t>us</w:t>
+      </w:r>
+      <w:r>
+        <w:rPr>
+          <w:b/>
+        </w:rPr>
+        <w:t>er</w:t>
       </w:r>
       <w:proofErr w:type="spellEnd"/>
       <w:r>
         <w:rPr>
           <w:b/>
         </w:rPr>
-        <w:t xml:space="preserve"> -&gt;(1:n) </w:t>
+        <w:t xml:space="preserve"> -&gt;(</w:t>
+      </w:r>
+      <w:proofErr w:type="gramStart"/>
+      <w:r>
+        <w:rPr>
+          <w:b/>
+        </w:rPr>
+        <w:t>1:n</w:t>
+      </w:r>
+      <w:proofErr w:type="gramEnd"/>
+      <w:r>
+        <w:rPr>
+          <w:b/>
+        </w:rPr>
+        <w:t xml:space="preserve">) </w:t>
       </w:r>
       <w:proofErr w:type="spellStart"/>
       <w:r>
@@ -7531,29 +7634,29 @@
               <w:jc w:val="center"/>
               <w:rPr>
                 <w:b/>
+                <w:color w:val="FF0000"/>
               </w:rPr>
             </w:pPr>
             <w:proofErr w:type="spellStart"/>
             <w:r>
               <w:rPr>
                 <w:b/>
-              </w:rPr>
-              <w:t>tbl_</w:t>
-            </w:r>
+                <w:color w:val="FF0000"/>
+              </w:rPr>
+              <w:t>tbl_userstory</w:t>
+            </w:r>
+            <w:proofErr w:type="spellEnd"/>
             <w:r>
               <w:rPr>
                 <w:b/>
-              </w:rPr>
-              <w:t>userstory</w:t>
-            </w:r>
-            <w:proofErr w:type="spellEnd"/>
-            <w:r>
-              <w:rPr>
-                <w:b/>
+                <w:color w:val="FF0000"/>
               </w:rPr>
               <w:t xml:space="preserve">: </w:t>
             </w:r>
             <w:r>
+              <w:rPr>
+                <w:color w:val="FF0000"/>
+              </w:rPr>
               <w:t>In dieser Tabelle werden Benutzer abgespeichert.</w:t>
             </w:r>
           </w:p>
@@ -7571,11 +7674,13 @@
               <w:jc w:val="center"/>
               <w:rPr>
                 <w:b/>
+                <w:color w:val="FF0000"/>
               </w:rPr>
             </w:pPr>
             <w:r>
               <w:rPr>
                 <w:b/>
+                <w:color w:val="FF0000"/>
               </w:rPr>
               <w:t>Feld</w:t>
             </w:r>
@@ -7592,12 +7697,14 @@
               <w:jc w:val="center"/>
               <w:rPr>
                 <w:b/>
+                <w:color w:val="FF0000"/>
               </w:rPr>
             </w:pPr>
             <w:proofErr w:type="spellStart"/>
             <w:r>
               <w:rPr>
                 <w:b/>
+                <w:color w:val="FF0000"/>
               </w:rPr>
               <w:t>Propertys</w:t>
             </w:r>
@@ -7614,11 +7721,13 @@
               <w:jc w:val="center"/>
               <w:rPr>
                 <w:b/>
+                <w:color w:val="FF0000"/>
               </w:rPr>
             </w:pPr>
             <w:r>
               <w:rPr>
                 <w:b/>
+                <w:color w:val="FF0000"/>
               </w:rPr>
               <w:t>Beschreibung</w:t>
             </w:r>
@@ -7635,9 +7744,15 @@
           <w:p>
             <w:pPr>
               <w:jc w:val="center"/>
+              <w:rPr>
+                <w:color w:val="FF0000"/>
+              </w:rPr>
             </w:pPr>
             <w:proofErr w:type="spellStart"/>
             <w:r>
+              <w:rPr>
+                <w:color w:val="FF0000"/>
+              </w:rPr>
               <w:t>ID_User</w:t>
             </w:r>
             <w:proofErr w:type="spellEnd"/>
@@ -7653,11 +7768,13 @@
             <w:pPr>
               <w:jc w:val="center"/>
               <w:rPr>
+                <w:color w:val="FF0000"/>
                 <w:lang w:val="en-US"/>
               </w:rPr>
             </w:pPr>
             <w:r>
               <w:rPr>
+                <w:color w:val="FF0000"/>
                 <w:lang w:val="en-US"/>
               </w:rPr>
               <w:t>INT, Primary-Key, Not Null, Unique</w:t>
@@ -7677,11 +7794,13 @@
               </w:tabs>
               <w:jc w:val="center"/>
               <w:rPr>
+                <w:color w:val="FF0000"/>
                 <w:lang w:val="en-US"/>
               </w:rPr>
             </w:pPr>
             <w:r>
               <w:rPr>
+                <w:color w:val="FF0000"/>
                 <w:lang w:val="en-US"/>
               </w:rPr>
               <w:t>-</w:t>
@@ -7699,8 +7818,14 @@
           <w:p>
             <w:pPr>
               <w:jc w:val="center"/>
+              <w:rPr>
+                <w:color w:val="FF0000"/>
+              </w:rPr>
             </w:pPr>
             <w:r>
+              <w:rPr>
+                <w:color w:val="FF0000"/>
+              </w:rPr>
               <w:t>Mail</w:t>
             </w:r>
           </w:p>
@@ -7714,14 +7839,31 @@
           <w:p>
             <w:pPr>
               <w:jc w:val="center"/>
+              <w:rPr>
+                <w:color w:val="FF0000"/>
+              </w:rPr>
             </w:pPr>
             <w:proofErr w:type="spellStart"/>
-            <w:r>
+            <w:proofErr w:type="gramStart"/>
+            <w:r>
+              <w:rPr>
+                <w:color w:val="FF0000"/>
+              </w:rPr>
               <w:t>varchar</w:t>
             </w:r>
             <w:proofErr w:type="spellEnd"/>
             <w:r>
-              <w:t>(50), Not Null</w:t>
+              <w:rPr>
+                <w:color w:val="FF0000"/>
+              </w:rPr>
+              <w:t>(</w:t>
+            </w:r>
+            <w:proofErr w:type="gramEnd"/>
+            <w:r>
+              <w:rPr>
+                <w:color w:val="FF0000"/>
+              </w:rPr>
+              <w:t>50), Not Null</w:t>
             </w:r>
           </w:p>
         </w:tc>
@@ -7731,7 +7873,15 @@
             <w:shd w:val="clear" w:color="auto" w:fill="FFFFFF" w:themeFill="background1"/>
           </w:tcPr>
           <w:p>
-            <w:r>
+            <w:pPr>
+              <w:rPr>
+                <w:color w:val="FF0000"/>
+              </w:rPr>
+            </w:pPr>
+            <w:r>
+              <w:rPr>
+                <w:color w:val="FF0000"/>
+              </w:rPr>
               <w:t>E- Mail des Benutzers</w:t>
             </w:r>
           </w:p>
@@ -7747,8 +7897,14 @@
           <w:p>
             <w:pPr>
               <w:jc w:val="center"/>
+              <w:rPr>
+                <w:color w:val="FF0000"/>
+              </w:rPr>
             </w:pPr>
             <w:r>
+              <w:rPr>
+                <w:color w:val="FF0000"/>
+              </w:rPr>
               <w:t>Password</w:t>
             </w:r>
           </w:p>
@@ -7762,14 +7918,31 @@
           <w:p>
             <w:pPr>
               <w:jc w:val="center"/>
+              <w:rPr>
+                <w:color w:val="FF0000"/>
+              </w:rPr>
             </w:pPr>
             <w:proofErr w:type="spellStart"/>
-            <w:r>
+            <w:proofErr w:type="gramStart"/>
+            <w:r>
+              <w:rPr>
+                <w:color w:val="FF0000"/>
+              </w:rPr>
               <w:t>varchar</w:t>
             </w:r>
             <w:proofErr w:type="spellEnd"/>
             <w:r>
-              <w:t>(50), Not Null</w:t>
+              <w:rPr>
+                <w:color w:val="FF0000"/>
+              </w:rPr>
+              <w:t>(</w:t>
+            </w:r>
+            <w:proofErr w:type="gramEnd"/>
+            <w:r>
+              <w:rPr>
+                <w:color w:val="FF0000"/>
+              </w:rPr>
+              <w:t>50), Not Null</w:t>
             </w:r>
           </w:p>
         </w:tc>
@@ -7781,8 +7954,14 @@
           <w:p>
             <w:pPr>
               <w:jc w:val="center"/>
+              <w:rPr>
+                <w:color w:val="FF0000"/>
+              </w:rPr>
             </w:pPr>
             <w:r>
+              <w:rPr>
+                <w:color w:val="FF0000"/>
+              </w:rPr>
               <w:t>Passwort des Benutzers</w:t>
             </w:r>
           </w:p>
@@ -7798,8 +7977,14 @@
           <w:p>
             <w:pPr>
               <w:jc w:val="center"/>
+              <w:rPr>
+                <w:color w:val="FF0000"/>
+              </w:rPr>
             </w:pPr>
             <w:r>
+              <w:rPr>
+                <w:color w:val="FF0000"/>
+              </w:rPr>
               <w:t>Rolle</w:t>
             </w:r>
           </w:p>
@@ -7813,13 +7998,22 @@
           <w:p>
             <w:pPr>
               <w:jc w:val="center"/>
+              <w:rPr>
+                <w:color w:val="FF0000"/>
+              </w:rPr>
             </w:pPr>
             <w:proofErr w:type="spellStart"/>
             <w:r>
+              <w:rPr>
+                <w:color w:val="FF0000"/>
+              </w:rPr>
               <w:t>Int</w:t>
             </w:r>
             <w:proofErr w:type="spellEnd"/>
             <w:r>
+              <w:rPr>
+                <w:color w:val="FF0000"/>
+              </w:rPr>
               <w:t xml:space="preserve"> (11)</w:t>
             </w:r>
           </w:p>
@@ -7832,44 +8026,119 @@
           <w:p>
             <w:pPr>
               <w:jc w:val="center"/>
+              <w:rPr>
+                <w:color w:val="FF0000"/>
+              </w:rPr>
             </w:pPr>
             <w:r>
-              <w:t>Rolle des Benutzer</w:t>
-            </w:r>
+              <w:rPr>
+                <w:color w:val="FF0000"/>
+              </w:rPr>
+              <w:t xml:space="preserve">Rolle </w:t>
+            </w:r>
+            <w:proofErr w:type="gramStart"/>
+            <w:r>
+              <w:rPr>
+                <w:color w:val="FF0000"/>
+              </w:rPr>
+              <w:t>des Benutzer</w:t>
+            </w:r>
+            <w:proofErr w:type="gramEnd"/>
           </w:p>
         </w:tc>
       </w:tr>
     </w:tbl>
     <w:p>
+      <w:pPr>
+        <w:rPr>
+          <w:color w:val="FF0000"/>
+        </w:rPr>
+      </w:pPr>
       <w:proofErr w:type="spellStart"/>
       <w:r>
         <w:rPr>
           <w:b/>
-        </w:rPr>
-        <w:t>tbl_User</w:t>
+          <w:color w:val="FF0000"/>
+        </w:rPr>
+        <w:t>tbl_</w:t>
+      </w:r>
+      <w:r>
+        <w:rPr>
+          <w:b/>
+          <w:color w:val="FF0000"/>
+        </w:rPr>
+        <w:t>u</w:t>
+      </w:r>
+      <w:r>
+        <w:rPr>
+          <w:b/>
+          <w:color w:val="FF0000"/>
+        </w:rPr>
+        <w:t>ser</w:t>
+      </w:r>
+      <w:r>
+        <w:rPr>
+          <w:b/>
+          <w:color w:val="FF0000"/>
+        </w:rPr>
+        <w:t>story</w:t>
       </w:r>
       <w:proofErr w:type="spellEnd"/>
       <w:r>
         <w:rPr>
           <w:b/>
-        </w:rPr>
-        <w:t xml:space="preserve"> -&gt;(1:n) </w:t>
+          <w:color w:val="FF0000"/>
+        </w:rPr>
+        <w:t xml:space="preserve"> -&gt;(</w:t>
+      </w:r>
+      <w:r>
+        <w:rPr>
+          <w:b/>
+          <w:color w:val="FF0000"/>
+        </w:rPr>
+        <w:t>n</w:t>
+      </w:r>
+      <w:r>
+        <w:rPr>
+          <w:b/>
+          <w:color w:val="FF0000"/>
+        </w:rPr>
+        <w:t>:</w:t>
+      </w:r>
+      <w:r>
+        <w:rPr>
+          <w:b/>
+          <w:color w:val="FF0000"/>
+        </w:rPr>
+        <w:t>1</w:t>
+      </w:r>
+      <w:r>
+        <w:rPr>
+          <w:b/>
+          <w:color w:val="FF0000"/>
+        </w:rPr>
+        <w:t xml:space="preserve">) </w:t>
       </w:r>
       <w:proofErr w:type="spellStart"/>
       <w:r>
         <w:rPr>
           <w:b/>
-        </w:rPr>
-        <w:t>tbl_userstory</w:t>
+          <w:color w:val="FF0000"/>
+        </w:rPr>
+        <w:t>tbl_story</w:t>
       </w:r>
       <w:proofErr w:type="spellEnd"/>
       <w:r>
         <w:rPr>
           <w:b/>
+          <w:color w:val="FF0000"/>
         </w:rPr>
         <w:br/>
       </w:r>
       <w:r>
+        <w:rPr>
+          <w:color w:val="FF0000"/>
+        </w:rPr>
         <w:t>Ein Benutzer kann mehrere Einträge in der Geschichte erstellen. Ein Eintrag (an zwei Sätzen) kann nur einem User zugeteilt werden.</w:t>
       </w:r>
     </w:p>
@@ -7898,29 +8167,29 @@
               <w:jc w:val="center"/>
               <w:rPr>
                 <w:b/>
+                <w:color w:val="FF0000"/>
               </w:rPr>
             </w:pPr>
             <w:proofErr w:type="spellStart"/>
             <w:r>
               <w:rPr>
                 <w:b/>
-              </w:rPr>
-              <w:t>tbl_</w:t>
-            </w:r>
+                <w:color w:val="FF0000"/>
+              </w:rPr>
+              <w:t>tbl_story</w:t>
+            </w:r>
+            <w:proofErr w:type="spellEnd"/>
             <w:r>
               <w:rPr>
                 <w:b/>
-              </w:rPr>
-              <w:t>story</w:t>
-            </w:r>
-            <w:proofErr w:type="spellEnd"/>
-            <w:r>
-              <w:rPr>
-                <w:b/>
+                <w:color w:val="FF0000"/>
               </w:rPr>
               <w:t xml:space="preserve">: </w:t>
             </w:r>
             <w:r>
+              <w:rPr>
+                <w:color w:val="FF0000"/>
+              </w:rPr>
               <w:t>In dieser Tabelle werden Benutzer abgespeichert.</w:t>
             </w:r>
           </w:p>
@@ -7938,11 +8207,13 @@
               <w:jc w:val="center"/>
               <w:rPr>
                 <w:b/>
+                <w:color w:val="FF0000"/>
               </w:rPr>
             </w:pPr>
             <w:r>
               <w:rPr>
                 <w:b/>
+                <w:color w:val="FF0000"/>
               </w:rPr>
               <w:t>Feld</w:t>
             </w:r>
@@ -7959,12 +8230,14 @@
               <w:jc w:val="center"/>
               <w:rPr>
                 <w:b/>
+                <w:color w:val="FF0000"/>
               </w:rPr>
             </w:pPr>
             <w:proofErr w:type="spellStart"/>
             <w:r>
               <w:rPr>
                 <w:b/>
+                <w:color w:val="FF0000"/>
               </w:rPr>
               <w:t>Propertys</w:t>
             </w:r>
@@ -7981,13 +8254,168 @@
               <w:jc w:val="center"/>
               <w:rPr>
                 <w:b/>
+                <w:color w:val="FF0000"/>
               </w:rPr>
             </w:pPr>
             <w:r>
               <w:rPr>
                 <w:b/>
+                <w:color w:val="FF0000"/>
               </w:rPr>
               <w:t>Beschreibung</w:t>
+            </w:r>
+          </w:p>
+        </w:tc>
+      </w:tr>
+      <w:tr>
+        <w:tc>
+          <w:tcPr>
+            <w:tcW w:w="2873" w:type="dxa"/>
+            <w:shd w:val="clear" w:color="auto" w:fill="FFFFFF" w:themeFill="background1"/>
+            <w:vAlign w:val="center"/>
+          </w:tcPr>
+          <w:p>
+            <w:pPr>
+              <w:jc w:val="center"/>
+              <w:rPr>
+                <w:color w:val="FF0000"/>
+              </w:rPr>
+            </w:pPr>
+            <w:proofErr w:type="spellStart"/>
+            <w:r>
+              <w:rPr>
+                <w:color w:val="FF0000"/>
+              </w:rPr>
+              <w:t>ID_User</w:t>
+            </w:r>
+            <w:proofErr w:type="spellEnd"/>
+          </w:p>
+        </w:tc>
+        <w:tc>
+          <w:tcPr>
+            <w:tcW w:w="3830" w:type="dxa"/>
+            <w:shd w:val="clear" w:color="auto" w:fill="FFFFFF" w:themeFill="background1"/>
+            <w:vAlign w:val="center"/>
+          </w:tcPr>
+          <w:p>
+            <w:pPr>
+              <w:jc w:val="center"/>
+              <w:rPr>
+                <w:color w:val="FF0000"/>
+                <w:lang w:val="en-US"/>
+              </w:rPr>
+            </w:pPr>
+            <w:r>
+              <w:rPr>
+                <w:color w:val="FF0000"/>
+                <w:lang w:val="en-US"/>
+              </w:rPr>
+              <w:t>INT, Primary-Key, Not Null, Unique</w:t>
+            </w:r>
+          </w:p>
+        </w:tc>
+        <w:tc>
+          <w:tcPr>
+            <w:tcW w:w="2359" w:type="dxa"/>
+            <w:shd w:val="clear" w:color="auto" w:fill="FFFFFF" w:themeFill="background1"/>
+            <w:vAlign w:val="center"/>
+          </w:tcPr>
+          <w:p>
+            <w:pPr>
+              <w:tabs>
+                <w:tab w:val="left" w:pos="180"/>
+              </w:tabs>
+              <w:jc w:val="center"/>
+              <w:rPr>
+                <w:color w:val="FF0000"/>
+                <w:lang w:val="en-US"/>
+              </w:rPr>
+            </w:pPr>
+            <w:r>
+              <w:rPr>
+                <w:color w:val="FF0000"/>
+                <w:lang w:val="en-US"/>
+              </w:rPr>
+              <w:t>-</w:t>
+            </w:r>
+          </w:p>
+        </w:tc>
+      </w:tr>
+      <w:tr>
+        <w:tc>
+          <w:tcPr>
+            <w:tcW w:w="2873" w:type="dxa"/>
+            <w:shd w:val="clear" w:color="auto" w:fill="FFFFFF" w:themeFill="background1"/>
+            <w:vAlign w:val="center"/>
+          </w:tcPr>
+          <w:p>
+            <w:pPr>
+              <w:jc w:val="center"/>
+              <w:rPr>
+                <w:color w:val="FF0000"/>
+              </w:rPr>
+            </w:pPr>
+            <w:r>
+              <w:rPr>
+                <w:color w:val="FF0000"/>
+              </w:rPr>
+              <w:t>Mail</w:t>
+            </w:r>
+          </w:p>
+        </w:tc>
+        <w:tc>
+          <w:tcPr>
+            <w:tcW w:w="3830" w:type="dxa"/>
+            <w:shd w:val="clear" w:color="auto" w:fill="FFFFFF" w:themeFill="background1"/>
+            <w:vAlign w:val="center"/>
+          </w:tcPr>
+          <w:p>
+            <w:pPr>
+              <w:jc w:val="center"/>
+              <w:rPr>
+                <w:color w:val="FF0000"/>
+              </w:rPr>
+            </w:pPr>
+            <w:proofErr w:type="spellStart"/>
+            <w:proofErr w:type="gramStart"/>
+            <w:r>
+              <w:rPr>
+                <w:color w:val="FF0000"/>
+              </w:rPr>
+              <w:t>varchar</w:t>
+            </w:r>
+            <w:proofErr w:type="spellEnd"/>
+            <w:r>
+              <w:rPr>
+                <w:color w:val="FF0000"/>
+              </w:rPr>
+              <w:t>(</w:t>
+            </w:r>
+            <w:proofErr w:type="gramEnd"/>
+            <w:r>
+              <w:rPr>
+                <w:color w:val="FF0000"/>
+              </w:rPr>
+              <w:t>50), Not Null</w:t>
+            </w:r>
+          </w:p>
+        </w:tc>
+        <w:tc>
+          <w:tcPr>
+            <w:tcW w:w="2359" w:type="dxa"/>
+            <w:shd w:val="clear" w:color="auto" w:fill="FFFFFF" w:themeFill="background1"/>
+          </w:tcPr>
+          <w:p>
+            <w:pPr>
+              <w:rPr>
+                <w:color w:val="FF0000"/>
+              </w:rPr>
+            </w:pPr>
+            <w:r>
+              <w:rPr>
+                <w:color w:val="FF0000"/>
+              </w:rPr>
+              <w:t>E- Mail des Benutzers</w:t>
             </w:r>
           </w:p>
         </w:tc>
@@ -8003,11 +8431,10 @@
             <w:pPr>
               <w:jc w:val="center"/>
             </w:pPr>
-            <w:proofErr w:type="spellStart"/>
-            <w:r>
-              <w:t>ID_User</w:t>
-            </w:r>
-            <w:proofErr w:type="spellEnd"/>
+            <w:r>
+              <w:lastRenderedPageBreak/>
+              <w:t>Password</w:t>
+            </w:r>
           </w:p>
         </w:tc>
         <w:tc>
@@ -8019,15 +8446,19 @@
           <w:p>
             <w:pPr>
               <w:jc w:val="center"/>
-              <w:rPr>
-                <w:lang w:val="en-US"/>
-              </w:rPr>
             </w:pPr>
-            <w:r>
-              <w:rPr>
-                <w:lang w:val="en-US"/>
-              </w:rPr>
-              <w:t>INT, Primary-Key, Not Null, Unique</w:t>
+            <w:proofErr w:type="spellStart"/>
+            <w:proofErr w:type="gramStart"/>
+            <w:r>
+              <w:t>varchar</w:t>
+            </w:r>
+            <w:proofErr w:type="spellEnd"/>
+            <w:r>
+              <w:t>(</w:t>
+            </w:r>
+            <w:proofErr w:type="gramEnd"/>
+            <w:r>
+              <w:t>50), Not Null</w:t>
             </w:r>
           </w:p>
         </w:tc>
@@ -8035,23 +8466,13 @@
           <w:tcPr>
             <w:tcW w:w="2359" w:type="dxa"/>
             <w:shd w:val="clear" w:color="auto" w:fill="FFFFFF" w:themeFill="background1"/>
-            <w:vAlign w:val="center"/>
           </w:tcPr>
           <w:p>
             <w:pPr>
-              <w:tabs>
-                <w:tab w:val="left" w:pos="180"/>
-              </w:tabs>
               <w:jc w:val="center"/>
-              <w:rPr>
-                <w:lang w:val="en-US"/>
-              </w:rPr>
             </w:pPr>
             <w:r>
-              <w:rPr>
-                <w:lang w:val="en-US"/>
-              </w:rPr>
-              <w:t>-</w:t>
+              <w:t>Passwort des Benutzers</w:t>
             </w:r>
           </w:p>
         </w:tc>
@@ -8068,7 +8489,7 @@
               <w:jc w:val="center"/>
             </w:pPr>
             <w:r>
-              <w:t>Mail</w:t>
+              <w:t>Rolle</w:t>
             </w:r>
           </w:p>
         </w:tc>
@@ -8084,59 +8505,11 @@
             </w:pPr>
             <w:proofErr w:type="spellStart"/>
             <w:r>
-              <w:t>varchar</w:t>
+              <w:t>Int</w:t>
             </w:r>
             <w:proofErr w:type="spellEnd"/>
             <w:r>
-              <w:t>(50), Not Null</w:t>
-            </w:r>
-          </w:p>
-        </w:tc>
-        <w:tc>
-          <w:tcPr>
-            <w:tcW w:w="2359" w:type="dxa"/>
-            <w:shd w:val="clear" w:color="auto" w:fill="FFFFFF" w:themeFill="background1"/>
-          </w:tcPr>
-          <w:p>
-            <w:r>
-              <w:t>E- Mail des Benutzers</w:t>
-            </w:r>
-          </w:p>
-        </w:tc>
-      </w:tr>
-      <w:tr>
-        <w:tc>
-          <w:tcPr>
-            <w:tcW w:w="2873" w:type="dxa"/>
-            <w:shd w:val="clear" w:color="auto" w:fill="FFFFFF" w:themeFill="background1"/>
-            <w:vAlign w:val="center"/>
-          </w:tcPr>
-          <w:p>
-            <w:pPr>
-              <w:jc w:val="center"/>
-            </w:pPr>
-            <w:r>
-              <w:t>Password</w:t>
-            </w:r>
-          </w:p>
-        </w:tc>
-        <w:tc>
-          <w:tcPr>
-            <w:tcW w:w="3830" w:type="dxa"/>
-            <w:shd w:val="clear" w:color="auto" w:fill="FFFFFF" w:themeFill="background1"/>
-            <w:vAlign w:val="center"/>
-          </w:tcPr>
-          <w:p>
-            <w:pPr>
-              <w:jc w:val="center"/>
-            </w:pPr>
-            <w:proofErr w:type="spellStart"/>
-            <w:r>
-              <w:t>varchar</w:t>
-            </w:r>
-            <w:proofErr w:type="spellEnd"/>
-            <w:r>
-              <w:t>(50), Not Null</w:t>
+              <w:t xml:space="preserve"> (11)</w:t>
             </w:r>
           </w:p>
         </w:tc>
@@ -8150,59 +8523,13 @@
               <w:jc w:val="center"/>
             </w:pPr>
             <w:r>
-              <w:t>Passwort des Benutzers</w:t>
-            </w:r>
-          </w:p>
-        </w:tc>
-      </w:tr>
-      <w:tr>
-        <w:tc>
-          <w:tcPr>
-            <w:tcW w:w="2873" w:type="dxa"/>
-            <w:shd w:val="clear" w:color="auto" w:fill="FFFFFF" w:themeFill="background1"/>
-            <w:vAlign w:val="center"/>
-          </w:tcPr>
-          <w:p>
-            <w:pPr>
-              <w:jc w:val="center"/>
-            </w:pPr>
-            <w:r>
-              <w:t>Rolle</w:t>
-            </w:r>
-          </w:p>
-        </w:tc>
-        <w:tc>
-          <w:tcPr>
-            <w:tcW w:w="3830" w:type="dxa"/>
-            <w:shd w:val="clear" w:color="auto" w:fill="FFFFFF" w:themeFill="background1"/>
-            <w:vAlign w:val="center"/>
-          </w:tcPr>
-          <w:p>
-            <w:pPr>
-              <w:jc w:val="center"/>
-            </w:pPr>
-            <w:proofErr w:type="spellStart"/>
-            <w:r>
-              <w:t>Int</w:t>
-            </w:r>
-            <w:proofErr w:type="spellEnd"/>
-            <w:r>
-              <w:t xml:space="preserve"> (11)</w:t>
-            </w:r>
-          </w:p>
-        </w:tc>
-        <w:tc>
-          <w:tcPr>
-            <w:tcW w:w="2359" w:type="dxa"/>
-            <w:shd w:val="clear" w:color="auto" w:fill="FFFFFF" w:themeFill="background1"/>
-          </w:tcPr>
-          <w:p>
-            <w:pPr>
-              <w:jc w:val="center"/>
-            </w:pPr>
-            <w:r>
-              <w:t>Rolle des Benutzer</w:t>
-            </w:r>
+              <w:t xml:space="preserve">Rolle </w:t>
+            </w:r>
+            <w:proofErr w:type="gramStart"/>
+            <w:r>
+              <w:t>des Benutzer</w:t>
+            </w:r>
+            <w:proofErr w:type="gramEnd"/>
           </w:p>
         </w:tc>
       </w:tr>
@@ -8220,7 +8547,21 @@
         <w:rPr>
           <w:b/>
         </w:rPr>
-        <w:t xml:space="preserve"> -&gt;(1:n) </w:t>
+        <w:t xml:space="preserve"> -&gt;(</w:t>
+      </w:r>
+      <w:proofErr w:type="gramStart"/>
+      <w:r>
+        <w:rPr>
+          <w:b/>
+        </w:rPr>
+        <w:t>1:n</w:t>
+      </w:r>
+      <w:proofErr w:type="gramEnd"/>
+      <w:r>
+        <w:rPr>
+          <w:b/>
+        </w:rPr>
+        <w:t xml:space="preserve">) </w:t>
       </w:r>
       <w:proofErr w:type="spellStart"/>
       <w:r>
@@ -8872,15 +9213,24 @@
                 <w:b/>
                 <w:bCs/>
               </w:rPr>
-              <w:t xml:space="preserve">UC1 --&gt; </w:t>
-            </w:r>
+              <w:t>UC1 --</w:t>
+            </w:r>
+            <w:proofErr w:type="gramStart"/>
             <w:r>
               <w:rPr>
                 <w:b/>
                 <w:bCs/>
               </w:rPr>
+              <w:t xml:space="preserve">&gt; </w:t>
+            </w:r>
+            <w:r>
+              <w:rPr>
+                <w:b/>
+                <w:bCs/>
+              </w:rPr>
               <w:t xml:space="preserve"> Login</w:t>
             </w:r>
+            <w:proofErr w:type="gramEnd"/>
           </w:p>
         </w:tc>
       </w:tr>
@@ -9061,22 +9411,24 @@
                 <w:b/>
                 <w:bCs/>
               </w:rPr>
-              <w:t xml:space="preserve"> --&gt; </w:t>
-            </w:r>
+              <w:t xml:space="preserve"> --</w:t>
+            </w:r>
+            <w:proofErr w:type="gramStart"/>
             <w:r>
               <w:rPr>
                 <w:b/>
                 <w:bCs/>
               </w:rPr>
-              <w:t xml:space="preserve"> </w:t>
+              <w:t xml:space="preserve">&gt; </w:t>
             </w:r>
             <w:r>
               <w:rPr>
                 <w:b/>
                 <w:bCs/>
               </w:rPr>
-              <w:t>Registrieren</w:t>
-            </w:r>
+              <w:t xml:space="preserve"> Registrieren</w:t>
+            </w:r>
+            <w:proofErr w:type="gramEnd"/>
           </w:p>
         </w:tc>
       </w:tr>
@@ -9114,13 +9466,7 @@
           </w:tcPr>
           <w:p>
             <w:r>
-              <w:t xml:space="preserve">Applikation wurde betriebsbereit auf dem System installiert. User ist </w:t>
-            </w:r>
-            <w:r>
-              <w:t>noch nicht</w:t>
-            </w:r>
-            <w:r>
-              <w:t xml:space="preserve"> als Benutzter registriert.</w:t>
+              <w:t>Applikation wurde betriebsbereit auf dem System installiert. User ist noch nicht als Benutzter registriert.</w:t>
             </w:r>
           </w:p>
         </w:tc>
@@ -9163,13 +9509,18 @@
               <w:jc w:val="both"/>
             </w:pPr>
             <w:r>
-              <w:t xml:space="preserve">Startet Applikation. </w:t>
-            </w:r>
-            <w:r>
-              <w:t xml:space="preserve">Es erscheint das Login – Fenster. </w:t>
-            </w:r>
-            <w:r>
-              <w:t xml:space="preserve">User drückt auf Registrieren – Button oben rechts. Es erscheint das Registrierung </w:t>
+              <w:t xml:space="preserve">Startet Applikation. Es erscheint das Login – Fenster. </w:t>
+            </w:r>
+            <w:r>
+              <w:t xml:space="preserve">User drückt auf Registrieren – Button oben rechts. Es erscheint </w:t>
+            </w:r>
+            <w:proofErr w:type="gramStart"/>
+            <w:r>
+              <w:t>das Registrierung</w:t>
+            </w:r>
+            <w:proofErr w:type="gramEnd"/>
+            <w:r>
+              <w:t xml:space="preserve"> </w:t>
             </w:r>
             <w:r>
               <w:t>–</w:t>
@@ -9178,7 +9529,15 @@
               <w:t xml:space="preserve"> Fenster</w:t>
             </w:r>
             <w:r>
-              <w:t>. User gibt seine E-Mail Adresse und Passwort ein und bestätigt seine Eingabe via. «registrieren»- Butto</w:t>
+              <w:t xml:space="preserve">. User gibt seine </w:t>
+            </w:r>
+            <w:proofErr w:type="gramStart"/>
+            <w:r>
+              <w:t>E-Mail Adresse</w:t>
+            </w:r>
+            <w:proofErr w:type="gramEnd"/>
+            <w:r>
+              <w:t xml:space="preserve"> und Passwort ein und bestätigt seine Eingabe via. «registrieren»- Butto</w:t>
             </w:r>
             <w:r>
               <w:t>n.</w:t>
@@ -9269,21 +9628,30 @@
                 <w:b/>
                 <w:bCs/>
               </w:rPr>
-              <w:t xml:space="preserve"> --&gt; </w:t>
-            </w:r>
+              <w:t xml:space="preserve"> --</w:t>
+            </w:r>
+            <w:proofErr w:type="gramStart"/>
             <w:r>
               <w:rPr>
                 <w:b/>
                 <w:bCs/>
               </w:rPr>
-              <w:t xml:space="preserve"> </w:t>
+              <w:t xml:space="preserve">&gt; </w:t>
             </w:r>
             <w:r>
               <w:rPr>
                 <w:b/>
                 <w:bCs/>
               </w:rPr>
-              <w:t>-Geschichte erweitern</w:t>
+              <w:t xml:space="preserve"> -</w:t>
+            </w:r>
+            <w:proofErr w:type="gramEnd"/>
+            <w:r>
+              <w:rPr>
+                <w:b/>
+                <w:bCs/>
+              </w:rPr>
+              <w:t>Geschichte erweitern</w:t>
             </w:r>
           </w:p>
         </w:tc>
@@ -9323,10 +9691,7 @@
           </w:tcPr>
           <w:p>
             <w:r>
-              <w:t>Applikation wurde betriebsbereit auf dem System installiert. User ist bereits als Benutzter registriert.</w:t>
-            </w:r>
-            <w:r>
-              <w:t xml:space="preserve"> User ist angemeldet und befindet sich auf der Hauptseite</w:t>
+              <w:t>Applikation wurde betriebsbereit auf dem System installiert. User ist bereits als Benutzter registriert. User ist angemeldet und befindet sich auf der Hauptseite</w:t>
             </w:r>
           </w:p>
         </w:tc>
@@ -9485,21 +9850,30 @@
                 <w:b/>
                 <w:bCs/>
               </w:rPr>
-              <w:t xml:space="preserve"> --&gt; </w:t>
-            </w:r>
+              <w:t xml:space="preserve"> --</w:t>
+            </w:r>
+            <w:proofErr w:type="gramStart"/>
             <w:r>
               <w:rPr>
                 <w:b/>
                 <w:bCs/>
               </w:rPr>
-              <w:t xml:space="preserve"> </w:t>
+              <w:t xml:space="preserve">&gt; </w:t>
             </w:r>
             <w:r>
               <w:rPr>
                 <w:b/>
                 <w:bCs/>
               </w:rPr>
-              <w:t>Geschichte herunterladen</w:t>
+              <w:t xml:space="preserve"> Geschichte</w:t>
+            </w:r>
+            <w:proofErr w:type="gramEnd"/>
+            <w:r>
+              <w:rPr>
+                <w:b/>
+                <w:bCs/>
+              </w:rPr>
+              <w:t xml:space="preserve"> herunterladen</w:t>
             </w:r>
           </w:p>
         </w:tc>
@@ -9538,10 +9912,7 @@
           </w:tcPr>
           <w:p>
             <w:r>
-              <w:t>Applikation wurde betriebsbereit auf dem System installiert. User ist bereits als Benutzter registriert. User ist angemeldet un</w:t>
-            </w:r>
-            <w:r>
-              <w:t>d hat seine zwei Sätze abgesendet.</w:t>
+              <w:t>Applikation wurde betriebsbereit auf dem System installiert. User ist bereits als Benutzter registriert. User ist angemeldet und hat seine zwei Sätze abgesendet.</w:t>
             </w:r>
           </w:p>
         </w:tc>
@@ -9584,7 +9955,15 @@
               <w:jc w:val="both"/>
             </w:pPr>
             <w:r>
-              <w:t xml:space="preserve">User wird nach dem absenden der zwei Sätze auf die Herunterladen – Seite weitergeleitet. </w:t>
+              <w:t xml:space="preserve">User wird nach </w:t>
+            </w:r>
+            <w:proofErr w:type="gramStart"/>
+            <w:r>
+              <w:t>dem absenden</w:t>
+            </w:r>
+            <w:proofErr w:type="gramEnd"/>
+            <w:r>
+              <w:t xml:space="preserve"> der zwei Sätze auf die Herunterladen – Seite weitergeleitet. </w:t>
             </w:r>
             <w:r>
               <w:t>Durch den Download - Button hat der User die Möglichkeit die Geschichte herunterzuladen.</w:t>
@@ -9672,21 +10051,30 @@
                 <w:b/>
                 <w:bCs/>
               </w:rPr>
-              <w:t xml:space="preserve"> --&gt; </w:t>
-            </w:r>
+              <w:t xml:space="preserve"> --</w:t>
+            </w:r>
+            <w:proofErr w:type="gramStart"/>
             <w:r>
               <w:rPr>
                 <w:b/>
                 <w:bCs/>
               </w:rPr>
-              <w:t xml:space="preserve"> </w:t>
+              <w:t xml:space="preserve">&gt; </w:t>
             </w:r>
             <w:r>
               <w:rPr>
                 <w:b/>
                 <w:bCs/>
               </w:rPr>
-              <w:t>Geschichte erweitern bevor 2h vorbei sind</w:t>
+              <w:t xml:space="preserve"> Geschichte</w:t>
+            </w:r>
+            <w:proofErr w:type="gramEnd"/>
+            <w:r>
+              <w:rPr>
+                <w:b/>
+                <w:bCs/>
+              </w:rPr>
+              <w:t xml:space="preserve"> erweitern bevor 2h vorbei sind</w:t>
             </w:r>
           </w:p>
         </w:tc>
@@ -9887,15 +10275,24 @@
                 <w:b/>
                 <w:bCs/>
               </w:rPr>
-              <w:t xml:space="preserve">1 --&gt; </w:t>
-            </w:r>
+              <w:t>1 --</w:t>
+            </w:r>
+            <w:proofErr w:type="gramStart"/>
             <w:r>
               <w:rPr>
                 <w:b/>
                 <w:bCs/>
               </w:rPr>
+              <w:t xml:space="preserve">&gt; </w:t>
+            </w:r>
+            <w:r>
+              <w:rPr>
+                <w:b/>
+                <w:bCs/>
+              </w:rPr>
               <w:t xml:space="preserve"> Login</w:t>
             </w:r>
+            <w:proofErr w:type="gramEnd"/>
           </w:p>
         </w:tc>
       </w:tr>
@@ -10069,21 +10466,37 @@
                 <w:b/>
                 <w:bCs/>
               </w:rPr>
-              <w:t xml:space="preserve"> --&gt; </w:t>
-            </w:r>
+              <w:t xml:space="preserve"> --</w:t>
+            </w:r>
+            <w:proofErr w:type="gramStart"/>
             <w:r>
               <w:rPr>
                 <w:b/>
                 <w:bCs/>
               </w:rPr>
-              <w:t xml:space="preserve"> </w:t>
+              <w:t xml:space="preserve">&gt; </w:t>
             </w:r>
             <w:r>
               <w:rPr>
                 <w:b/>
                 <w:bCs/>
               </w:rPr>
-              <w:t xml:space="preserve">Login </w:t>
+              <w:t xml:space="preserve"> </w:t>
+            </w:r>
+            <w:r>
+              <w:rPr>
+                <w:b/>
+                <w:bCs/>
+              </w:rPr>
+              <w:t>Login</w:t>
+            </w:r>
+            <w:proofErr w:type="gramEnd"/>
+            <w:r>
+              <w:rPr>
+                <w:b/>
+                <w:bCs/>
+              </w:rPr>
+              <w:t xml:space="preserve"> </w:t>
             </w:r>
           </w:p>
         </w:tc>
@@ -10165,16 +10578,7 @@
               <w:jc w:val="both"/>
             </w:pPr>
             <w:r>
-              <w:t xml:space="preserve">Startet Applikation. Es erscheint das Login – Fenster. User gibt </w:t>
-            </w:r>
-            <w:r>
-              <w:t xml:space="preserve">nicht </w:t>
-            </w:r>
-            <w:r>
-              <w:t xml:space="preserve">korrektes Passwort und E- Mail – Adresse ein. </w:t>
-            </w:r>
-            <w:r>
-              <w:t>Es kommt eine Information, dass die Eingabe nicht richtig war.</w:t>
+              <w:t>Startet Applikation. Es erscheint das Login – Fenster. User gibt nicht korrektes Passwort und E- Mail – Adresse ein. Es kommt eine Information, dass die Eingabe nicht richtig war.</w:t>
             </w:r>
           </w:p>
         </w:tc>
@@ -10266,22 +10670,31 @@
                 <w:b/>
                 <w:bCs/>
               </w:rPr>
-              <w:t xml:space="preserve"> --&gt; </w:t>
-            </w:r>
+              <w:t xml:space="preserve"> --</w:t>
+            </w:r>
+            <w:proofErr w:type="gramStart"/>
             <w:r>
               <w:rPr>
                 <w:b/>
                 <w:bCs/>
               </w:rPr>
-              <w:t xml:space="preserve"> </w:t>
+              <w:t xml:space="preserve">&gt; </w:t>
             </w:r>
             <w:r>
               <w:rPr>
                 <w:b/>
                 <w:bCs/>
               </w:rPr>
+              <w:t xml:space="preserve"> </w:t>
+            </w:r>
+            <w:r>
+              <w:rPr>
+                <w:b/>
+                <w:bCs/>
+              </w:rPr>
               <w:t>Registrierung</w:t>
             </w:r>
+            <w:proofErr w:type="gramEnd"/>
           </w:p>
         </w:tc>
       </w:tr>
@@ -10362,13 +10775,23 @@
               <w:jc w:val="both"/>
             </w:pPr>
             <w:r>
-              <w:t xml:space="preserve">Startet Applikation. Es erscheint das Login – Fenster. User drückt auf Registrieren – Button oben rechts. Es erscheint das Registrierung – Fenster. User gibt </w:t>
-            </w:r>
-            <w:r>
-              <w:t>eine valide Eingabe der Email Adresse und des Passworts, gemäss definierter Werteberich</w:t>
-            </w:r>
-            <w:r>
-              <w:t xml:space="preserve"> ein und bestätigt seine Eingabe via. «registrieren»- Button. User wird in der DB gespeichert. User wird zur Hauptseite weitergeleitet.</w:t>
+              <w:t xml:space="preserve">Startet Applikation. Es erscheint das Login – Fenster. User drückt auf Registrieren – Button oben rechts. Es erscheint </w:t>
+            </w:r>
+            <w:proofErr w:type="gramStart"/>
+            <w:r>
+              <w:t>das Registrierung</w:t>
+            </w:r>
+            <w:proofErr w:type="gramEnd"/>
+            <w:r>
+              <w:t xml:space="preserve"> – Fenster. User gibt eine valide Eingabe der </w:t>
+            </w:r>
+            <w:proofErr w:type="gramStart"/>
+            <w:r>
+              <w:t>Email Adresse</w:t>
+            </w:r>
+            <w:proofErr w:type="gramEnd"/>
+            <w:r>
+              <w:t xml:space="preserve"> und des Passworts, gemäss definierter Werteberich ein und bestätigt seine Eingabe via. «registrieren»- Button. User wird in der DB gespeichert. User wird zur Hauptseite weitergeleitet.</w:t>
             </w:r>
           </w:p>
         </w:tc>
@@ -10460,22 +10883,31 @@
                 <w:b/>
                 <w:bCs/>
               </w:rPr>
-              <w:t xml:space="preserve"> --&gt; </w:t>
-            </w:r>
+              <w:t xml:space="preserve"> --</w:t>
+            </w:r>
+            <w:proofErr w:type="gramStart"/>
             <w:r>
               <w:rPr>
                 <w:b/>
                 <w:bCs/>
               </w:rPr>
-              <w:t xml:space="preserve"> </w:t>
+              <w:t xml:space="preserve">&gt; </w:t>
             </w:r>
             <w:r>
               <w:rPr>
                 <w:b/>
                 <w:bCs/>
               </w:rPr>
+              <w:t xml:space="preserve"> </w:t>
+            </w:r>
+            <w:r>
+              <w:rPr>
+                <w:b/>
+                <w:bCs/>
+              </w:rPr>
               <w:t>Registrierung</w:t>
             </w:r>
+            <w:proofErr w:type="gramEnd"/>
           </w:p>
         </w:tc>
       </w:tr>
@@ -10556,13 +10988,23 @@
               <w:jc w:val="both"/>
             </w:pPr>
             <w:r>
-              <w:t xml:space="preserve">Startet Applikation. Es erscheint das Login – Fenster. User drückt auf Registrieren – Button oben rechts. Es erscheint das Registrierung – Fenster. User gibt eine </w:t>
-            </w:r>
-            <w:r>
-              <w:t>invalide</w:t>
-            </w:r>
-            <w:r>
-              <w:t xml:space="preserve"> Eingabe der Email Adresse und des Passworts, gemäss definierter Werteberich ein und bestätigt seine Eingabe via. «registrieren»- Button. </w:t>
+              <w:t xml:space="preserve">Startet Applikation. Es erscheint das Login – Fenster. User drückt auf Registrieren – Button oben rechts. Es erscheint </w:t>
+            </w:r>
+            <w:proofErr w:type="gramStart"/>
+            <w:r>
+              <w:t>das Registrierung</w:t>
+            </w:r>
+            <w:proofErr w:type="gramEnd"/>
+            <w:r>
+              <w:t xml:space="preserve"> – Fenster. User gibt eine invalide Eingabe der </w:t>
+            </w:r>
+            <w:proofErr w:type="gramStart"/>
+            <w:r>
+              <w:t>Email Adresse</w:t>
+            </w:r>
+            <w:proofErr w:type="gramEnd"/>
+            <w:r>
+              <w:t xml:space="preserve"> und des Passworts, gemäss definierter Werteberich ein und bestätigt seine Eingabe via. «registrieren»- Button. </w:t>
             </w:r>
             <w:r>
               <w:t>Es erscheint eine Information, dass die Registrierungsdaten nicht valide sind. Daten werden nicht in der Datenbank erfasst.</w:t>
@@ -10643,21 +11085,37 @@
                 <w:b/>
                 <w:bCs/>
               </w:rPr>
-              <w:t xml:space="preserve"> --&gt; </w:t>
-            </w:r>
+              <w:t xml:space="preserve"> --</w:t>
+            </w:r>
+            <w:proofErr w:type="gramStart"/>
             <w:r>
               <w:rPr>
                 <w:b/>
                 <w:bCs/>
               </w:rPr>
-              <w:t xml:space="preserve"> </w:t>
+              <w:t xml:space="preserve">&gt; </w:t>
             </w:r>
             <w:r>
               <w:rPr>
                 <w:b/>
                 <w:bCs/>
               </w:rPr>
-              <w:t>Geschichte erweitern</w:t>
+              <w:t xml:space="preserve"> </w:t>
+            </w:r>
+            <w:r>
+              <w:rPr>
+                <w:b/>
+                <w:bCs/>
+              </w:rPr>
+              <w:t>Geschichte</w:t>
+            </w:r>
+            <w:proofErr w:type="gramEnd"/>
+            <w:r>
+              <w:rPr>
+                <w:b/>
+                <w:bCs/>
+              </w:rPr>
+              <w:t xml:space="preserve"> erweitern</w:t>
             </w:r>
           </w:p>
         </w:tc>
@@ -10842,28 +11300,37 @@
                 <w:b/>
                 <w:bCs/>
               </w:rPr>
-              <w:t>TC</w:t>
+              <w:t>TC3.1</w:t>
             </w:r>
             <w:r>
               <w:rPr>
                 <w:b/>
                 <w:bCs/>
               </w:rPr>
-              <w:t>3.1</w:t>
-            </w:r>
+              <w:t xml:space="preserve"> --</w:t>
+            </w:r>
+            <w:proofErr w:type="gramStart"/>
             <w:r>
               <w:rPr>
                 <w:b/>
                 <w:bCs/>
               </w:rPr>
-              <w:t xml:space="preserve"> --&gt; </w:t>
+              <w:t xml:space="preserve">&gt; </w:t>
             </w:r>
             <w:r>
               <w:rPr>
                 <w:b/>
                 <w:bCs/>
               </w:rPr>
-              <w:t xml:space="preserve"> Geschichte erweitern</w:t>
+              <w:t xml:space="preserve"> Geschichte</w:t>
+            </w:r>
+            <w:proofErr w:type="gramEnd"/>
+            <w:r>
+              <w:rPr>
+                <w:b/>
+                <w:bCs/>
+              </w:rPr>
+              <w:t xml:space="preserve"> erweitern</w:t>
             </w:r>
           </w:p>
         </w:tc>
@@ -10948,25 +11415,13 @@
               <w:t>User sieht den letzten Satz der Geschichte. Schreibt in die vorgesehenen Inputfelder zwei neue Sätze</w:t>
             </w:r>
             <w:r>
-              <w:t xml:space="preserve">, </w:t>
-            </w:r>
-            <w:r>
-              <w:t xml:space="preserve">nicht </w:t>
-            </w:r>
-            <w:r>
-              <w:t>gemäss definierten Wertebereich,</w:t>
+              <w:t>, nicht gemäss definierten Wertebereich,</w:t>
             </w:r>
             <w:r>
               <w:t xml:space="preserve"> aufgrund des letzten Satzes der Geschichte. </w:t>
             </w:r>
             <w:r>
-              <w:t xml:space="preserve">Es erscheint eine Information, dass die </w:t>
-            </w:r>
-            <w:r>
-              <w:t>Eingabe nicht</w:t>
-            </w:r>
-            <w:r>
-              <w:t xml:space="preserve"> </w:t>
+              <w:t xml:space="preserve">Es erscheint eine Information, dass die Eingabe nicht </w:t>
             </w:r>
             <w:proofErr w:type="spellStart"/>
             <w:r>
@@ -10974,13 +11429,7 @@
             </w:r>
             <w:proofErr w:type="spellEnd"/>
             <w:r>
-              <w:t xml:space="preserve"> valide </w:t>
-            </w:r>
-            <w:r>
-              <w:t>ist</w:t>
-            </w:r>
-            <w:r>
-              <w:t>. Daten werden nicht in der Datenbank erfasst.</w:t>
+              <w:t xml:space="preserve"> valide ist. Daten werden nicht in der Datenbank erfasst.</w:t>
             </w:r>
             <w:r>
               <w:t xml:space="preserve"> </w:t>
@@ -11089,21 +11538,37 @@
                 <w:b/>
                 <w:bCs/>
               </w:rPr>
-              <w:t xml:space="preserve">--&gt; </w:t>
-            </w:r>
+              <w:t>--</w:t>
+            </w:r>
+            <w:proofErr w:type="gramStart"/>
             <w:r>
               <w:rPr>
                 <w:b/>
                 <w:bCs/>
               </w:rPr>
-              <w:t xml:space="preserve"> </w:t>
+              <w:t xml:space="preserve">&gt; </w:t>
             </w:r>
             <w:r>
               <w:rPr>
                 <w:b/>
                 <w:bCs/>
               </w:rPr>
-              <w:t>Geschichte herunterladen</w:t>
+              <w:t xml:space="preserve"> </w:t>
+            </w:r>
+            <w:r>
+              <w:rPr>
+                <w:b/>
+                <w:bCs/>
+              </w:rPr>
+              <w:t>Geschichte</w:t>
+            </w:r>
+            <w:proofErr w:type="gramEnd"/>
+            <w:r>
+              <w:rPr>
+                <w:b/>
+                <w:bCs/>
+              </w:rPr>
+              <w:t xml:space="preserve"> herunterladen</w:t>
             </w:r>
           </w:p>
         </w:tc>
@@ -11191,7 +11656,15 @@
               <w:t>A</w:t>
             </w:r>
             <w:r>
-              <w:t>bsenden der zwei Sätze auf die Herunterladen – Seite weitergeleitet. Durch den Download - Button hat der User die Möglichkeit die Geschichte herunterzuladen.</w:t>
+              <w:t xml:space="preserve">bsenden der zwei Sätze </w:t>
+            </w:r>
+            <w:proofErr w:type="gramStart"/>
+            <w:r>
+              <w:t>auf die Herunterladen</w:t>
+            </w:r>
+            <w:proofErr w:type="gramEnd"/>
+            <w:r>
+              <w:t xml:space="preserve"> – Seite weitergeleitet. Durch den Download - Button hat der User die Möglichkeit die Geschichte herunterzuladen.</w:t>
             </w:r>
           </w:p>
         </w:tc>
@@ -11283,21 +11756,37 @@
                 <w:b/>
                 <w:bCs/>
               </w:rPr>
-              <w:t xml:space="preserve"> --&gt; </w:t>
-            </w:r>
+              <w:t xml:space="preserve"> --</w:t>
+            </w:r>
+            <w:proofErr w:type="gramStart"/>
             <w:r>
               <w:rPr>
                 <w:b/>
                 <w:bCs/>
               </w:rPr>
-              <w:t xml:space="preserve"> </w:t>
+              <w:t xml:space="preserve">&gt; </w:t>
             </w:r>
             <w:r>
               <w:rPr>
                 <w:b/>
                 <w:bCs/>
               </w:rPr>
-              <w:t>Geschichte erweitern bevor 2h vorbei sind</w:t>
+              <w:t xml:space="preserve"> </w:t>
+            </w:r>
+            <w:r>
+              <w:rPr>
+                <w:b/>
+                <w:bCs/>
+              </w:rPr>
+              <w:t>Geschichte</w:t>
+            </w:r>
+            <w:proofErr w:type="gramEnd"/>
+            <w:r>
+              <w:rPr>
+                <w:b/>
+                <w:bCs/>
+              </w:rPr>
+              <w:t xml:space="preserve"> erweitern bevor 2h vorbei sind</w:t>
             </w:r>
           </w:p>
         </w:tc>
@@ -11440,6 +11929,45 @@
       <w:pPr>
         <w:pStyle w:val="berschrift3"/>
       </w:pPr>
+      <w:r>
+        <w:t>Versionsverwaltung</w:t>
+      </w:r>
+    </w:p>
+    <w:p>
+      <w:r>
+        <w:t xml:space="preserve">Für die Versionsverwaltung wird Git von GitHub gebraucht. Da ich dies für alle Projekte bei der Arbeit sowie für die Schule brauche bin ich mit Git bereits bekannt. </w:t>
+      </w:r>
+      <w:r>
+        <w:t xml:space="preserve">Dieses Projekt wird jedoch nicht in der Siemens Umgebung </w:t>
+      </w:r>
+      <w:proofErr w:type="spellStart"/>
+      <w:proofErr w:type="gramStart"/>
+      <w:r>
+        <w:t>umgsetzt</w:t>
+      </w:r>
+      <w:proofErr w:type="spellEnd"/>
+      <w:proofErr w:type="gramEnd"/>
+      <w:r>
+        <w:t xml:space="preserve"> sondern lokal, deshalb wird nicht das Siemensinterne Git verwendet sondern das kommerzielle GitHub. </w:t>
+      </w:r>
+    </w:p>
+    <w:p>
+      <w:r>
+        <w:t xml:space="preserve">GitHub Projektlink: </w:t>
+      </w:r>
+      <w:hyperlink r:id="rId15" w:history="1">
+        <w:r>
+          <w:rPr>
+            <w:rStyle w:val="Hyperlink"/>
+          </w:rPr>
+          <w:t>https://github.com/laraaaf/M223.git</w:t>
+        </w:r>
+      </w:hyperlink>
+    </w:p>
+    <w:p>
+      <w:pPr>
+        <w:pStyle w:val="berschrift3"/>
+      </w:pPr>
       <w:bookmarkStart w:id="20" w:name="_Toc89247434"/>
       <w:r>
         <w:t>Projekt</w:t>
@@ -11994,7 +12522,7 @@
       <w:r>
         <w:t xml:space="preserve">Das Projekt inkl. Dokumentation ist unter dem folgenden Link erreichbar: </w:t>
       </w:r>
-      <w:hyperlink r:id="rId15" w:history="1">
+      <w:hyperlink r:id="rId16" w:history="1">
         <w:r>
           <w:rPr>
             <w:rStyle w:val="Hyperlink"/>
@@ -12162,7 +12690,7 @@
                     <pic:cNvPicPr/>
                   </pic:nvPicPr>
                   <pic:blipFill>
-                    <a:blip r:embed="rId16"/>
+                    <a:blip r:embed="rId17"/>
                     <a:stretch>
                       <a:fillRect/>
                     </a:stretch>
@@ -12207,7 +12735,15 @@
         <w:t xml:space="preserve"> Wir vermuten, dass uns das API durch zu viele Anfragen immer wieder für eine kurze Zeit gesperrt hat.</w:t>
       </w:r>
       <w:r>
-        <w:t xml:space="preserve"> Jedoch steht auf der API Seite, dass das Rate </w:t>
+        <w:t xml:space="preserve"> Jedoch steht auf der </w:t>
+      </w:r>
+      <w:proofErr w:type="gramStart"/>
+      <w:r>
+        <w:t>API Seite</w:t>
+      </w:r>
+      <w:proofErr w:type="gramEnd"/>
+      <w:r>
+        <w:t xml:space="preserve">, dass das Rate </w:t>
       </w:r>
       <w:proofErr w:type="spellStart"/>
       <w:r>
@@ -12220,7 +12756,15 @@
     </w:p>
     <w:p>
       <w:r>
-        <w:t xml:space="preserve">So konnten wir nicht alles erreichen wie wir wollten. Trotzdem versuchten wir das </w:t>
+        <w:t xml:space="preserve">So konnten wir nicht alles </w:t>
+      </w:r>
+      <w:proofErr w:type="gramStart"/>
+      <w:r>
+        <w:t>erreichen</w:t>
+      </w:r>
+      <w:proofErr w:type="gramEnd"/>
+      <w:r>
+        <w:t xml:space="preserve"> wie wir wollten. Trotzdem versuchten wir das </w:t>
       </w:r>
       <w:proofErr w:type="spellStart"/>
       <w:r>
@@ -12302,7 +12846,7 @@
       <w:bookmarkEnd w:id="31"/>
     </w:p>
     <w:p>
-      <w:hyperlink r:id="rId17" w:history="1">
+      <w:hyperlink r:id="rId18" w:history="1">
         <w:r>
           <w:rPr>
             <w:rStyle w:val="Hyperlink"/>
@@ -12317,7 +12861,7 @@
           <w:rStyle w:val="Hyperlink"/>
         </w:rPr>
       </w:pPr>
-      <w:hyperlink r:id="rId18" w:history="1">
+      <w:hyperlink r:id="rId19" w:history="1">
         <w:r>
           <w:rPr>
             <w:rStyle w:val="Hyperlink"/>
@@ -12403,7 +12947,7 @@
       <w:proofErr w:type="spellEnd"/>
     </w:p>
     <w:sectPr>
-      <w:footerReference w:type="default" r:id="rId19"/>
+      <w:footerReference w:type="default" r:id="rId20"/>
       <w:pgSz w:w="11906" w:h="16838"/>
       <w:pgMar w:top="1417" w:right="1417" w:bottom="1134" w:left="1417" w:header="708" w:footer="708" w:gutter="0"/>
       <w:cols w:space="708"/>
@@ -13101,14 +13645,27 @@
             <w:pPr>
               <w:pStyle w:val="Fuzeile"/>
             </w:pPr>
-            <w:fldSimple w:instr=" DATE   \* MERGEFORMAT ">
-              <w:r>
-                <w:rPr>
-                  <w:noProof/>
-                </w:rPr>
-                <w:t>01.12.2021</w:t>
-              </w:r>
-            </w:fldSimple>
+            <w:r>
+              <w:fldChar w:fldCharType="begin"/>
+            </w:r>
+            <w:r>
+              <w:instrText xml:space="preserve"> DATE   \* MERGEFORMAT </w:instrText>
+            </w:r>
+            <w:r>
+              <w:fldChar w:fldCharType="separate"/>
+            </w:r>
+            <w:r>
+              <w:rPr>
+                <w:noProof/>
+              </w:rPr>
+              <w:t>01.12.2021</w:t>
+            </w:r>
+            <w:r>
+              <w:rPr>
+                <w:noProof/>
+              </w:rPr>
+              <w:fldChar w:fldCharType="end"/>
+            </w:r>
             <w:r>
               <w:tab/>
             </w:r>

</xml_diff>

<commit_message>
update arbeitsjournal tag 4 (überarbeitet)
</commit_message>
<xml_diff>
--- a/docs/M223_Projektdokumentation_felix.docx
+++ b/docs/M223_Projektdokumentation_felix.docx
@@ -3994,7 +3994,21 @@
         <w:rPr>
           <w:lang w:val="de-CH"/>
         </w:rPr>
-        <w:t>Diagramme (UML’s): diagrams.net</w:t>
+        <w:t>Diagramme (</w:t>
+      </w:r>
+      <w:proofErr w:type="gramStart"/>
+      <w:r>
+        <w:rPr>
+          <w:lang w:val="de-CH"/>
+        </w:rPr>
+        <w:t>UML’s</w:t>
+      </w:r>
+      <w:proofErr w:type="gramEnd"/>
+      <w:r>
+        <w:rPr>
+          <w:lang w:val="de-CH"/>
+        </w:rPr>
+        <w:t>): diagrams.net</w:t>
       </w:r>
     </w:p>
     <w:p>
@@ -4033,10 +4047,31 @@
     </w:p>
     <w:p>
       <w:r>
-        <w:t xml:space="preserve">Ich arbeite in meiner Abteilung hauptsächlich mit den Programmiersprachen Java und Perl. Das verbinden von Frontend (Java) und Backend (Perl) ist mir ebenfalls durch die Arbeit in meiner Abteilung bekannt. Jedoch stehen dort diverse Template für das Frontend mittels Java zur Verfügung. Alles vom Grunde auf neu </w:t>
-      </w:r>
-      <w:r>
-        <w:t xml:space="preserve">aufzubauen wird für mich Neuland sein. Das Einbinden einer Datenbank ist mir ebenfalls schon bekannt, dies jedoch auch wieder nur mittels </w:t>
+        <w:t xml:space="preserve">Ich arbeite in meiner Abteilung hauptsächlich mit den Programmiersprachen Java und Perl. </w:t>
+      </w:r>
+      <w:proofErr w:type="gramStart"/>
+      <w:r>
+        <w:t>Das verbinden</w:t>
+      </w:r>
+      <w:proofErr w:type="gramEnd"/>
+      <w:r>
+        <w:t xml:space="preserve"> von Frontend (Java) und Backend (Perl) ist mir ebenfalls durch die Arbeit in meiner Abteilung bekannt. Jedoch stehen dort diverse Template für das Frontend </w:t>
+      </w:r>
+      <w:proofErr w:type="gramStart"/>
+      <w:r>
+        <w:t>mittels Java</w:t>
+      </w:r>
+      <w:proofErr w:type="gramEnd"/>
+      <w:r>
+        <w:t xml:space="preserve"> zur Verfügung. Alles vom Grunde auf neu </w:t>
+      </w:r>
+      <w:proofErr w:type="gramStart"/>
+      <w:r>
+        <w:t>aufzubauen</w:t>
+      </w:r>
+      <w:proofErr w:type="gramEnd"/>
+      <w:r>
+        <w:t xml:space="preserve"> wird für mich Neuland sein. Das Einbinden einer Datenbank ist mir ebenfalls schon bekannt, dies jedoch auch wieder nur mittels </w:t>
       </w:r>
       <w:proofErr w:type="spellStart"/>
       <w:r>
@@ -4119,12 +4154,14 @@
           <w:color w:val="FF0000"/>
         </w:rPr>
       </w:pPr>
+      <w:proofErr w:type="gramStart"/>
       <w:r>
         <w:rPr>
           <w:color w:val="FF0000"/>
         </w:rPr>
         <w:t>Fertiger Einfügen</w:t>
       </w:r>
+      <w:proofErr w:type="gramEnd"/>
     </w:p>
     <w:p>
       <w:pPr>
@@ -4780,11 +4817,19 @@
           <w:lang w:val="de-CH"/>
         </w:rPr>
       </w:pPr>
-      <w:r>
-        <w:rPr>
-          <w:lang w:val="de-CH"/>
-        </w:rPr>
-        <w:t>UML’s Mockup</w:t>
+      <w:proofErr w:type="gramStart"/>
+      <w:r>
+        <w:rPr>
+          <w:lang w:val="de-CH"/>
+        </w:rPr>
+        <w:t>UML’s</w:t>
+      </w:r>
+      <w:proofErr w:type="gramEnd"/>
+      <w:r>
+        <w:rPr>
+          <w:lang w:val="de-CH"/>
+        </w:rPr>
+        <w:t xml:space="preserve"> Mockup</w:t>
       </w:r>
     </w:p>
     <w:p>
@@ -5123,7 +5168,15 @@
         <w:t>anstatt</w:t>
       </w:r>
       <w:r>
-        <w:t xml:space="preserve"> gearbeitet. Ich hoffe, dass ich dies morgen im Home Office aufholen kann. Falls dies nächste Woche immer noch der Fall sein sollte, werde ich mehr Musik hören</w:t>
+        <w:t xml:space="preserve"> gearbeitet. Ich hoffe, dass ich dies morgen im </w:t>
+      </w:r>
+      <w:proofErr w:type="gramStart"/>
+      <w:r>
+        <w:t>Home Office</w:t>
+      </w:r>
+      <w:proofErr w:type="gramEnd"/>
+      <w:r>
+        <w:t xml:space="preserve"> aufholen kann. Falls dies nächste Woche immer noch der Fall sein sollte, werde ich mehr Musik hören</w:t>
       </w:r>
       <w:r>
         <w:t>,</w:t>
@@ -5380,8 +5433,16 @@
         <w:rPr>
           <w:lang w:val="de-CH"/>
         </w:rPr>
-        <w:t>Akteur, Voraussetzung, Kurz Beschreib</w:t>
-      </w:r>
+        <w:t xml:space="preserve">Akteur, Voraussetzung, Kurz </w:t>
+      </w:r>
+      <w:proofErr w:type="gramStart"/>
+      <w:r>
+        <w:rPr>
+          <w:lang w:val="de-CH"/>
+        </w:rPr>
+        <w:t>Beschreib</w:t>
+      </w:r>
+      <w:proofErr w:type="gramEnd"/>
     </w:p>
     <w:p>
       <w:pPr>
@@ -5485,7 +5546,21 @@
         <w:rPr>
           <w:lang w:val="de-CH"/>
         </w:rPr>
-        <w:t>Evtl. weitere UML’s einfügen bzw. bestehende überarbeiten.</w:t>
+        <w:t xml:space="preserve">Evtl. weitere </w:t>
+      </w:r>
+      <w:proofErr w:type="gramStart"/>
+      <w:r>
+        <w:rPr>
+          <w:lang w:val="de-CH"/>
+        </w:rPr>
+        <w:t>UML’s</w:t>
+      </w:r>
+      <w:proofErr w:type="gramEnd"/>
+      <w:r>
+        <w:rPr>
+          <w:lang w:val="de-CH"/>
+        </w:rPr>
+        <w:t xml:space="preserve"> einfügen bzw. bestehende überarbeiten.</w:t>
       </w:r>
     </w:p>
     <w:p>
@@ -5588,7 +5663,21 @@
         <w:rPr>
           <w:lang w:val="de-CH"/>
         </w:rPr>
-        <w:t>Evtl. weitere UML’s einfügen bzw. bestehende überarbeiten.</w:t>
+        <w:t xml:space="preserve">Evtl. weitere </w:t>
+      </w:r>
+      <w:proofErr w:type="gramStart"/>
+      <w:r>
+        <w:rPr>
+          <w:lang w:val="de-CH"/>
+        </w:rPr>
+        <w:t>UML’s</w:t>
+      </w:r>
+      <w:proofErr w:type="gramEnd"/>
+      <w:r>
+        <w:rPr>
+          <w:lang w:val="de-CH"/>
+        </w:rPr>
+        <w:t xml:space="preserve"> einfügen bzw. bestehende überarbeiten.</w:t>
       </w:r>
     </w:p>
     <w:p>
@@ -5813,7 +5902,15 @@
     </w:p>
     <w:p>
       <w:r>
-        <w:t>Ich konnte mich, wie gestern, nicht so gut konzentrieren. Da wir uns in dieser Konstellation schon lange nicht mehr gesehen haben. Deshalb wurde viel geredet anstatt gearbeitet. Ich hoffe, dass ich dies morgen im Home Office aufholen kann. Falls dies nächste Woche immer noch der Fall sein sollte, werde ich mehr Musik hören</w:t>
+        <w:t xml:space="preserve">Ich konnte mich, wie gestern, nicht so gut konzentrieren. Da wir uns in dieser Konstellation schon lange nicht mehr gesehen haben. Deshalb wurde viel geredet anstatt gearbeitet. Ich hoffe, dass ich dies morgen im </w:t>
+      </w:r>
+      <w:proofErr w:type="gramStart"/>
+      <w:r>
+        <w:t>Home Office</w:t>
+      </w:r>
+      <w:proofErr w:type="gramEnd"/>
+      <w:r>
+        <w:t xml:space="preserve"> aufholen kann. Falls dies nächste Woche immer noch der Fall sein sollte, werde ich mehr Musik hören</w:t>
       </w:r>
       <w:r>
         <w:t>,</w:t>
@@ -5954,7 +6051,21 @@
         <w:rPr>
           <w:lang w:val="de-CH"/>
         </w:rPr>
-        <w:t>Evtl. weitere UML’s einfügen bzw. bestehende überarbeiten.</w:t>
+        <w:t xml:space="preserve">Evtl. weitere </w:t>
+      </w:r>
+      <w:proofErr w:type="gramStart"/>
+      <w:r>
+        <w:rPr>
+          <w:lang w:val="de-CH"/>
+        </w:rPr>
+        <w:t>UML’s</w:t>
+      </w:r>
+      <w:proofErr w:type="gramEnd"/>
+      <w:r>
+        <w:rPr>
+          <w:lang w:val="de-CH"/>
+        </w:rPr>
+        <w:t xml:space="preserve"> einfügen bzw. bestehende überarbeiten.</w:t>
       </w:r>
     </w:p>
     <w:p>
@@ -5969,13 +6080,7 @@
       </w:r>
       <w:r>
         <w:lastRenderedPageBreak/>
-        <w:t>0</w:t>
-      </w:r>
-      <w:r>
-        <w:t>6</w:t>
-      </w:r>
-      <w:r>
-        <w:t>.12</w:t>
+        <w:t>06.12</w:t>
       </w:r>
       <w:r>
         <w:t xml:space="preserve">.2021 – Tag </w:t>
@@ -6012,13 +6117,7 @@
         </w:rPr>
       </w:pPr>
       <w:r>
-        <w:t>G</w:t>
-      </w:r>
-      <w:r>
-        <w:t>rundaufbau der Applikation fertig (Datenbank und Layout</w:t>
-      </w:r>
-      <w:r>
-        <w:t>)</w:t>
+        <w:t>Grundaufbau der Applikation fertig (Datenbank und Layout)</w:t>
       </w:r>
     </w:p>
     <w:p>
@@ -6229,11 +6328,13 @@
               <w:cnfStyle w:val="000000100000" w:firstRow="0" w:lastRow="0" w:firstColumn="0" w:lastColumn="0" w:oddVBand="0" w:evenVBand="0" w:oddHBand="1" w:evenHBand="0" w:firstRowFirstColumn="0" w:firstRowLastColumn="0" w:lastRowFirstColumn="0" w:lastRowLastColumn="0"/>
               <w:rPr>
                 <w:bCs/>
+                <w:color w:val="70AD47" w:themeColor="accent6"/>
               </w:rPr>
             </w:pPr>
             <w:r>
               <w:rPr>
                 <w:bCs/>
+                <w:color w:val="70AD47" w:themeColor="accent6"/>
               </w:rPr>
               <w:t>OK</w:t>
             </w:r>
@@ -6326,11 +6427,13 @@
               <w:cnfStyle w:val="000000000000" w:firstRow="0" w:lastRow="0" w:firstColumn="0" w:lastColumn="0" w:oddVBand="0" w:evenVBand="0" w:oddHBand="0" w:evenHBand="0" w:firstRowFirstColumn="0" w:firstRowLastColumn="0" w:lastRowFirstColumn="0" w:lastRowLastColumn="0"/>
               <w:rPr>
                 <w:bCs/>
+                <w:color w:val="70AD47" w:themeColor="accent6"/>
               </w:rPr>
             </w:pPr>
             <w:r>
               <w:rPr>
                 <w:bCs/>
+                <w:color w:val="70AD47" w:themeColor="accent6"/>
               </w:rPr>
               <w:t>OK</w:t>
             </w:r>
@@ -6403,6 +6506,7 @@
             <w:r>
               <w:rPr>
                 <w:bCs/>
+                <w:color w:val="FFC000" w:themeColor="accent4"/>
               </w:rPr>
               <w:t>OK</w:t>
             </w:r>
@@ -6472,6 +6576,7 @@
             <w:r>
               <w:rPr>
                 <w:bCs/>
+                <w:color w:val="70AD47" w:themeColor="accent6"/>
               </w:rPr>
               <w:t>OK</w:t>
             </w:r>
@@ -6521,13 +6626,7 @@
               </w:rPr>
             </w:pPr>
             <w:r>
-              <w:t>F</w:t>
-            </w:r>
-            <w:r>
-              <w:t>unktionalität "Geschichte erweitern" implementier</w:t>
-            </w:r>
-            <w:r>
-              <w:t>en</w:t>
+              <w:t>Funktionalität "Geschichte erweitern" implementieren</w:t>
             </w:r>
           </w:p>
         </w:tc>
@@ -6547,6 +6646,7 @@
             <w:r>
               <w:rPr>
                 <w:bCs/>
+                <w:color w:val="70AD47" w:themeColor="accent6"/>
               </w:rPr>
               <w:t>OK</w:t>
             </w:r>
@@ -6610,11 +6710,13 @@
               <w:cnfStyle w:val="000000000000" w:firstRow="0" w:lastRow="0" w:firstColumn="0" w:lastColumn="0" w:oddVBand="0" w:evenVBand="0" w:oddHBand="0" w:evenHBand="0" w:firstRowFirstColumn="0" w:firstRowLastColumn="0" w:lastRowFirstColumn="0" w:lastRowLastColumn="0"/>
               <w:rPr>
                 <w:bCs/>
+                <w:color w:val="FFC000" w:themeColor="accent4"/>
               </w:rPr>
             </w:pPr>
             <w:r>
               <w:rPr>
                 <w:bCs/>
+                <w:color w:val="FFC000" w:themeColor="accent4"/>
               </w:rPr>
               <w:t>OK</w:t>
             </w:r>
@@ -6725,7 +6827,19 @@
         <w:rPr>
           <w:lang w:val="de-CH"/>
         </w:rPr>
-        <w:t xml:space="preserve"> and </w:t>
+        <w:t xml:space="preserve"> </w:t>
+      </w:r>
+      <w:r>
+        <w:rPr>
+          <w:lang w:val="de-CH"/>
+        </w:rPr>
+        <w:t>und</w:t>
+      </w:r>
+      <w:r>
+        <w:rPr>
+          <w:lang w:val="de-CH"/>
+        </w:rPr>
+        <w:t xml:space="preserve"> </w:t>
       </w:r>
       <w:proofErr w:type="spellStart"/>
       <w:r>
@@ -6775,7 +6889,15 @@
     </w:p>
     <w:p>
       <w:r>
-        <w:t>Beim Programmieren traten keine grosse Probleme auf</w:t>
+        <w:t xml:space="preserve">Beim Programmieren traten </w:t>
+      </w:r>
+      <w:proofErr w:type="gramStart"/>
+      <w:r>
+        <w:t>keine grosse Probleme</w:t>
+      </w:r>
+      <w:proofErr w:type="gramEnd"/>
+      <w:r>
+        <w:t xml:space="preserve"> auf</w:t>
       </w:r>
       <w:r>
         <w:t>.</w:t>
@@ -6791,6 +6913,68 @@
       <w:r>
         <w:t xml:space="preserve"> richtig fülle, weiss ich noch nicht genau bzw. ist noch nicht fertig implementiert. </w:t>
       </w:r>
+      <w:r>
+        <w:t xml:space="preserve">Als erstes dachte ich, es wäre eine gute Idee, sie </w:t>
+      </w:r>
+      <w:proofErr w:type="gramStart"/>
+      <w:r>
+        <w:t>via einem Trigger</w:t>
+      </w:r>
+      <w:proofErr w:type="gramEnd"/>
+      <w:r>
+        <w:t xml:space="preserve"> zu füllen, welcher bei einem neuen Eintrag in die Story-Tabelle ausgelöst wird. Dort habe ich jedoch das Problem, dass ich nicht weiss, welcher User diesen neuen Eintrag erstellt hat. Deshalb wird der Eintrag in die </w:t>
+      </w:r>
+      <w:proofErr w:type="spellStart"/>
+      <w:r>
+        <w:t>tab_userstory</w:t>
+      </w:r>
+      <w:proofErr w:type="spellEnd"/>
+      <w:r>
+        <w:t xml:space="preserve"> </w:t>
+      </w:r>
+      <w:proofErr w:type="spellStart"/>
+      <w:r>
+        <w:t>gleichzeit</w:t>
+      </w:r>
+      <w:proofErr w:type="spellEnd"/>
+      <w:r>
+        <w:t xml:space="preserve"> mit dem Eintrag in die </w:t>
+      </w:r>
+      <w:proofErr w:type="spellStart"/>
+      <w:r>
+        <w:t>tab_story</w:t>
+      </w:r>
+      <w:proofErr w:type="spellEnd"/>
+      <w:r>
+        <w:t xml:space="preserve"> erstellt.</w:t>
+      </w:r>
+      <w:r>
+        <w:t xml:space="preserve"> Ich habe heute eigentlich keine Zeit für die Dokumentation verwendet, jedoch bin ich gut bei der Applikation </w:t>
+      </w:r>
+      <w:proofErr w:type="gramStart"/>
+      <w:r>
+        <w:t>vorwärts gekommen</w:t>
+      </w:r>
+      <w:proofErr w:type="gramEnd"/>
+      <w:r>
+        <w:t xml:space="preserve">, deshalb ist dies </w:t>
+      </w:r>
+      <w:proofErr w:type="spellStart"/>
+      <w:r>
+        <w:t>oke</w:t>
+      </w:r>
+      <w:proofErr w:type="spellEnd"/>
+      <w:r>
+        <w:t xml:space="preserve">. Ich werde morgen mehr Zeit für die Dokumentation aufwenden um vor allem auch </w:t>
+      </w:r>
+      <w:proofErr w:type="gramStart"/>
+      <w:r>
+        <w:t>den Realisieren</w:t>
+      </w:r>
+      <w:proofErr w:type="gramEnd"/>
+      <w:r>
+        <w:t xml:space="preserve"> – Teil anzufangen, denn dieser ist momentan noch ziemlich mager.</w:t>
+      </w:r>
     </w:p>
     <w:p>
       <w:pPr>
@@ -6807,7 +6991,53 @@
     </w:p>
     <w:p>
       <w:r>
-        <w:t>Input Remo</w:t>
+        <w:t xml:space="preserve">Ich konnte heute meine Java-Kenntnisse auffrischen. Ich arbeite zwar in meiner Abteilung mit Java, jedoch sind dort schon viele Templates und </w:t>
+      </w:r>
+      <w:proofErr w:type="spellStart"/>
+      <w:r>
+        <w:t>Librarys</w:t>
+      </w:r>
+      <w:proofErr w:type="spellEnd"/>
+      <w:r>
+        <w:t xml:space="preserve"> zur Verfügung. Das ganze also von Grunde auf neu aufzubauen, habe ich schon seit längerer Zeit nicht mehr gemacht.</w:t>
+      </w:r>
+    </w:p>
+    <w:p>
+      <w:r>
+        <w:t xml:space="preserve">Ich konnte heute viel fokussierter Arbeiten als die letzten Tage. Ich denke, dass liegt zum einen daran, dass die </w:t>
+      </w:r>
+      <w:proofErr w:type="gramStart"/>
+      <w:r>
+        <w:t>Anderen</w:t>
+      </w:r>
+      <w:proofErr w:type="gramEnd"/>
+      <w:r>
+        <w:t xml:space="preserve"> auch nicht so viel geredet haben und zum anderen habe ich die meiste Zeit Musik gehört. Die </w:t>
+      </w:r>
+      <w:r>
+        <w:t>Kopfhörer</w:t>
+      </w:r>
+      <w:r>
+        <w:t xml:space="preserve"> habe ich auf «Geräuschunterdrückung» eingestellt. So konnte ich mich noch mehr fokussieren. Ich werde dies für den morgigen Tag auf jeden Fall </w:t>
+      </w:r>
+      <w:r>
+        <w:t>übernehmen</w:t>
+      </w:r>
+      <w:r>
+        <w:t>, sodass ich fokussierter Arbeiten kann.</w:t>
+      </w:r>
+    </w:p>
+    <w:p>
+      <w:pPr>
+        <w:rPr>
+          <w:u w:val="single"/>
+        </w:rPr>
+      </w:pPr>
+      <w:r>
+        <w:rPr>
+          <w:u w:val="single"/>
+        </w:rPr>
+        <w:t>Konnte nicht umgesetzt werden und muss morgen nachgeholt werden</w:t>
       </w:r>
     </w:p>
     <w:p>
@@ -6825,52 +7055,13 @@
         <w:rPr>
           <w:lang w:val="de-CH"/>
         </w:rPr>
-        <w:t>Arbeitsjournal</w:t>
-      </w:r>
-    </w:p>
-    <w:p>
-      <w:pPr>
-        <w:pStyle w:val="Listenabsatz"/>
-        <w:numPr>
-          <w:ilvl w:val="1"/>
-          <w:numId w:val="27"/>
-        </w:numPr>
-        <w:rPr>
-          <w:lang w:val="de-CH"/>
-        </w:rPr>
-      </w:pPr>
-      <w:r>
-        <w:rPr>
-          <w:lang w:val="de-CH"/>
-        </w:rPr>
-        <w:t>Planung innerhalb des Tages mit Zeit angaben</w:t>
-      </w:r>
-    </w:p>
-    <w:p>
-      <w:pPr>
-        <w:pStyle w:val="Listenabsatz"/>
-        <w:ind w:left="1440"/>
-        <w:rPr>
-          <w:lang w:val="de-CH"/>
-        </w:rPr>
-      </w:pPr>
-    </w:p>
-    <w:p>
-      <w:r>
-        <w:t>Es ist wichtig, dass ich fokussierter arbeite. Dies ist mein Hauptproblem. Ich konnte viel aus diesem Tag mitnehmen insbesondere die Inputs von Remo haben mir auf Hinsicht dieses Projektes sowie auf die IPA sehr geholfen.</w:t>
-      </w:r>
-    </w:p>
-    <w:p>
-      <w:pPr>
-        <w:rPr>
-          <w:u w:val="single"/>
-        </w:rPr>
-      </w:pPr>
-      <w:r>
-        <w:rPr>
-          <w:u w:val="single"/>
-        </w:rPr>
-        <w:t>Konnte nicht umgesetzt werden und muss morgen nachgeholt werden</w:t>
+        <w:t>Ar</w:t>
+      </w:r>
+      <w:r>
+        <w:rPr>
+          <w:lang w:val="de-CH"/>
+        </w:rPr>
+        <w:t>beitsjournal Tag 4 nochmals überarbeiten</w:t>
       </w:r>
     </w:p>
     <w:p>
@@ -6888,43 +7079,7 @@
         <w:rPr>
           <w:lang w:val="de-CH"/>
         </w:rPr>
-        <w:t>Use Case überarbeiten mit Inputs von Remo</w:t>
-      </w:r>
-    </w:p>
-    <w:p>
-      <w:pPr>
-        <w:pStyle w:val="Listenabsatz"/>
-        <w:numPr>
-          <w:ilvl w:val="0"/>
-          <w:numId w:val="27"/>
-        </w:numPr>
-        <w:rPr>
-          <w:lang w:val="de-CH"/>
-        </w:rPr>
-      </w:pPr>
-      <w:r>
-        <w:rPr>
-          <w:lang w:val="de-CH"/>
-        </w:rPr>
-        <w:t>Testkonzept (Können von Use Case abgeleitet werden)</w:t>
-      </w:r>
-    </w:p>
-    <w:p>
-      <w:pPr>
-        <w:pStyle w:val="Listenabsatz"/>
-        <w:numPr>
-          <w:ilvl w:val="0"/>
-          <w:numId w:val="27"/>
-        </w:numPr>
-        <w:rPr>
-          <w:lang w:val="de-CH"/>
-        </w:rPr>
-      </w:pPr>
-      <w:r>
-        <w:rPr>
-          <w:lang w:val="de-CH"/>
-        </w:rPr>
-        <w:t>Evtl. weitere UML’s einfügen bzw. bestehende überarbeiten.</w:t>
+        <w:t>Dokumentation erweitern</w:t>
       </w:r>
     </w:p>
     <w:p>
@@ -7145,9 +7300,11 @@
             <w:tcW w:w="4531" w:type="dxa"/>
           </w:tcPr>
           <w:p>
+            <w:proofErr w:type="gramStart"/>
             <w:r>
               <w:t>E-Mail Adresse</w:t>
             </w:r>
+            <w:proofErr w:type="gramEnd"/>
           </w:p>
         </w:tc>
         <w:tc>
@@ -7159,7 +7316,15 @@
               <w:cnfStyle w:val="000000100000" w:firstRow="0" w:lastRow="0" w:firstColumn="0" w:lastColumn="0" w:oddVBand="0" w:evenVBand="0" w:oddHBand="1" w:evenHBand="0" w:firstRowFirstColumn="0" w:firstRowLastColumn="0" w:lastRowFirstColumn="0" w:lastRowLastColumn="0"/>
             </w:pPr>
             <w:r>
-              <w:t>muss @ und . beinhalten</w:t>
+              <w:t xml:space="preserve">muss @ </w:t>
+            </w:r>
+            <w:proofErr w:type="gramStart"/>
+            <w:r>
+              <w:t>und .</w:t>
+            </w:r>
+            <w:proofErr w:type="gramEnd"/>
+            <w:r>
+              <w:t xml:space="preserve"> beinhalten</w:t>
             </w:r>
           </w:p>
         </w:tc>
@@ -8249,12 +8414,17 @@
               <w:jc w:val="center"/>
             </w:pPr>
             <w:proofErr w:type="spellStart"/>
+            <w:proofErr w:type="gramStart"/>
             <w:r>
               <w:t>varchar</w:t>
             </w:r>
             <w:proofErr w:type="spellEnd"/>
             <w:r>
-              <w:t>(50), Not Null</w:t>
+              <w:t>(</w:t>
+            </w:r>
+            <w:proofErr w:type="gramEnd"/>
+            <w:r>
+              <w:t>50), Not Null</w:t>
             </w:r>
           </w:p>
         </w:tc>
@@ -8300,12 +8470,17 @@
               <w:jc w:val="center"/>
             </w:pPr>
             <w:proofErr w:type="spellStart"/>
+            <w:proofErr w:type="gramStart"/>
             <w:r>
               <w:t>varchar</w:t>
             </w:r>
             <w:proofErr w:type="spellEnd"/>
             <w:r>
-              <w:t>(50), Not Null</w:t>
+              <w:t>(</w:t>
+            </w:r>
+            <w:proofErr w:type="gramEnd"/>
+            <w:r>
+              <w:t>50), Not Null</w:t>
             </w:r>
           </w:p>
         </w:tc>
@@ -8370,8 +8545,13 @@
               <w:jc w:val="center"/>
             </w:pPr>
             <w:r>
-              <w:t>Rolle des Benutzer</w:t>
-            </w:r>
+              <w:t xml:space="preserve">Rolle </w:t>
+            </w:r>
+            <w:proofErr w:type="gramStart"/>
+            <w:r>
+              <w:t>des Benutzer</w:t>
+            </w:r>
+            <w:proofErr w:type="gramEnd"/>
           </w:p>
         </w:tc>
       </w:tr>
@@ -8406,7 +8586,21 @@
         <w:rPr>
           <w:b/>
         </w:rPr>
-        <w:t xml:space="preserve"> -&gt;(1:n) </w:t>
+        <w:t xml:space="preserve"> -&gt;(</w:t>
+      </w:r>
+      <w:proofErr w:type="gramStart"/>
+      <w:r>
+        <w:rPr>
+          <w:b/>
+        </w:rPr>
+        <w:t>1:n</w:t>
+      </w:r>
+      <w:proofErr w:type="gramEnd"/>
+      <w:r>
+        <w:rPr>
+          <w:b/>
+        </w:rPr>
+        <w:t xml:space="preserve">) </w:t>
       </w:r>
       <w:proofErr w:type="spellStart"/>
       <w:r>
@@ -8664,6 +8858,7 @@
               </w:rPr>
             </w:pPr>
             <w:proofErr w:type="spellStart"/>
+            <w:proofErr w:type="gramStart"/>
             <w:r>
               <w:rPr>
                 <w:color w:val="FF0000"/>
@@ -8675,7 +8870,14 @@
               <w:rPr>
                 <w:color w:val="FF0000"/>
               </w:rPr>
-              <w:t>(50), Not Null</w:t>
+              <w:t>(</w:t>
+            </w:r>
+            <w:proofErr w:type="gramEnd"/>
+            <w:r>
+              <w:rPr>
+                <w:color w:val="FF0000"/>
+              </w:rPr>
+              <w:t>50), Not Null</w:t>
             </w:r>
           </w:p>
         </w:tc>
@@ -8735,6 +8937,7 @@
               </w:rPr>
             </w:pPr>
             <w:proofErr w:type="spellStart"/>
+            <w:proofErr w:type="gramStart"/>
             <w:r>
               <w:rPr>
                 <w:color w:val="FF0000"/>
@@ -8746,7 +8949,14 @@
               <w:rPr>
                 <w:color w:val="FF0000"/>
               </w:rPr>
-              <w:t>(50), Not Null</w:t>
+              <w:t>(</w:t>
+            </w:r>
+            <w:proofErr w:type="gramEnd"/>
+            <w:r>
+              <w:rPr>
+                <w:color w:val="FF0000"/>
+              </w:rPr>
+              <w:t>50), Not Null</w:t>
             </w:r>
           </w:p>
         </w:tc>
@@ -8838,8 +9048,16 @@
               <w:rPr>
                 <w:color w:val="FF0000"/>
               </w:rPr>
-              <w:t>Rolle des Benutzer</w:t>
-            </w:r>
+              <w:t xml:space="preserve">Rolle </w:t>
+            </w:r>
+            <w:proofErr w:type="gramStart"/>
+            <w:r>
+              <w:rPr>
+                <w:color w:val="FF0000"/>
+              </w:rPr>
+              <w:t>des Benutzer</w:t>
+            </w:r>
+            <w:proofErr w:type="gramEnd"/>
           </w:p>
         </w:tc>
       </w:tr>
@@ -9173,6 +9391,7 @@
               </w:rPr>
             </w:pPr>
             <w:proofErr w:type="spellStart"/>
+            <w:proofErr w:type="gramStart"/>
             <w:r>
               <w:rPr>
                 <w:color w:val="FF0000"/>
@@ -9184,7 +9403,14 @@
               <w:rPr>
                 <w:color w:val="FF0000"/>
               </w:rPr>
-              <w:t>(50), Not Null</w:t>
+              <w:t>(</w:t>
+            </w:r>
+            <w:proofErr w:type="gramEnd"/>
+            <w:r>
+              <w:rPr>
+                <w:color w:val="FF0000"/>
+              </w:rPr>
+              <w:t>50), Not Null</w:t>
             </w:r>
           </w:p>
         </w:tc>
@@ -9236,12 +9462,17 @@
               <w:jc w:val="center"/>
             </w:pPr>
             <w:proofErr w:type="spellStart"/>
+            <w:proofErr w:type="gramStart"/>
             <w:r>
               <w:t>varchar</w:t>
             </w:r>
             <w:proofErr w:type="spellEnd"/>
             <w:r>
-              <w:t>(50), Not Null</w:t>
+              <w:t>(</w:t>
+            </w:r>
+            <w:proofErr w:type="gramEnd"/>
+            <w:r>
+              <w:t>50), Not Null</w:t>
             </w:r>
           </w:p>
         </w:tc>
@@ -9306,8 +9537,13 @@
               <w:jc w:val="center"/>
             </w:pPr>
             <w:r>
-              <w:t>Rolle des Benutzer</w:t>
-            </w:r>
+              <w:t xml:space="preserve">Rolle </w:t>
+            </w:r>
+            <w:proofErr w:type="gramStart"/>
+            <w:r>
+              <w:t>des Benutzer</w:t>
+            </w:r>
+            <w:proofErr w:type="gramEnd"/>
           </w:p>
         </w:tc>
       </w:tr>
@@ -9325,7 +9561,21 @@
         <w:rPr>
           <w:b/>
         </w:rPr>
-        <w:t xml:space="preserve"> -&gt;(1:n) </w:t>
+        <w:t xml:space="preserve"> -&gt;(</w:t>
+      </w:r>
+      <w:proofErr w:type="gramStart"/>
+      <w:r>
+        <w:rPr>
+          <w:b/>
+        </w:rPr>
+        <w:t>1:n</w:t>
+      </w:r>
+      <w:proofErr w:type="gramEnd"/>
+      <w:r>
+        <w:rPr>
+          <w:b/>
+        </w:rPr>
+        <w:t xml:space="preserve">) </w:t>
       </w:r>
       <w:proofErr w:type="spellStart"/>
       <w:r>
@@ -9977,15 +10227,24 @@
                 <w:b/>
                 <w:bCs/>
               </w:rPr>
-              <w:t xml:space="preserve">UC1 --&gt; </w:t>
-            </w:r>
+              <w:t>UC1 --</w:t>
+            </w:r>
+            <w:proofErr w:type="gramStart"/>
             <w:r>
               <w:rPr>
                 <w:b/>
                 <w:bCs/>
               </w:rPr>
+              <w:t xml:space="preserve">&gt; </w:t>
+            </w:r>
+            <w:r>
+              <w:rPr>
+                <w:b/>
+                <w:bCs/>
+              </w:rPr>
               <w:t xml:space="preserve"> Login</w:t>
             </w:r>
+            <w:proofErr w:type="gramEnd"/>
           </w:p>
         </w:tc>
       </w:tr>
@@ -10166,15 +10425,24 @@
                 <w:b/>
                 <w:bCs/>
               </w:rPr>
-              <w:t xml:space="preserve"> --&gt; </w:t>
-            </w:r>
+              <w:t xml:space="preserve"> --</w:t>
+            </w:r>
+            <w:proofErr w:type="gramStart"/>
             <w:r>
               <w:rPr>
                 <w:b/>
                 <w:bCs/>
               </w:rPr>
+              <w:t xml:space="preserve">&gt; </w:t>
+            </w:r>
+            <w:r>
+              <w:rPr>
+                <w:b/>
+                <w:bCs/>
+              </w:rPr>
               <w:t xml:space="preserve"> Registrieren</w:t>
             </w:r>
+            <w:proofErr w:type="gramEnd"/>
           </w:p>
         </w:tc>
       </w:tr>
@@ -10258,7 +10526,15 @@
               <w:t xml:space="preserve">Startet Applikation. Es erscheint das Login – Fenster. </w:t>
             </w:r>
             <w:r>
-              <w:t xml:space="preserve">User drückt auf Registrieren – Button oben rechts. Es erscheint das Registrierung </w:t>
+              <w:t xml:space="preserve">User drückt auf Registrieren – Button oben rechts. Es erscheint </w:t>
+            </w:r>
+            <w:proofErr w:type="gramStart"/>
+            <w:r>
+              <w:t>das Registrierung</w:t>
+            </w:r>
+            <w:proofErr w:type="gramEnd"/>
+            <w:r>
+              <w:t xml:space="preserve"> </w:t>
             </w:r>
             <w:r>
               <w:t>–</w:t>
@@ -10267,7 +10543,15 @@
               <w:t xml:space="preserve"> Fenster</w:t>
             </w:r>
             <w:r>
-              <w:t>. User gibt seine E-Mail Adresse und Passwort ein und bestätigt seine Eingabe via. «registrieren»- Butto</w:t>
+              <w:t xml:space="preserve">. User gibt seine </w:t>
+            </w:r>
+            <w:proofErr w:type="gramStart"/>
+            <w:r>
+              <w:t>E-Mail Adresse</w:t>
+            </w:r>
+            <w:proofErr w:type="gramEnd"/>
+            <w:r>
+              <w:t xml:space="preserve"> und Passwort ein und bestätigt seine Eingabe via. «registrieren»- Butto</w:t>
             </w:r>
             <w:r>
               <w:t>n.</w:t>
@@ -10358,14 +10642,30 @@
                 <w:b/>
                 <w:bCs/>
               </w:rPr>
-              <w:t xml:space="preserve"> --&gt; </w:t>
-            </w:r>
+              <w:t xml:space="preserve"> --</w:t>
+            </w:r>
+            <w:proofErr w:type="gramStart"/>
             <w:r>
               <w:rPr>
                 <w:b/>
                 <w:bCs/>
               </w:rPr>
-              <w:t xml:space="preserve"> -Geschichte erweitern</w:t>
+              <w:t xml:space="preserve">&gt; </w:t>
+            </w:r>
+            <w:r>
+              <w:rPr>
+                <w:b/>
+                <w:bCs/>
+              </w:rPr>
+              <w:t xml:space="preserve"> -</w:t>
+            </w:r>
+            <w:proofErr w:type="gramEnd"/>
+            <w:r>
+              <w:rPr>
+                <w:b/>
+                <w:bCs/>
+              </w:rPr>
+              <w:t>Geschichte erweitern</w:t>
             </w:r>
           </w:p>
         </w:tc>
@@ -10564,14 +10864,30 @@
                 <w:b/>
                 <w:bCs/>
               </w:rPr>
-              <w:t xml:space="preserve"> --&gt; </w:t>
-            </w:r>
+              <w:t xml:space="preserve"> --</w:t>
+            </w:r>
+            <w:proofErr w:type="gramStart"/>
             <w:r>
               <w:rPr>
                 <w:b/>
                 <w:bCs/>
               </w:rPr>
-              <w:t xml:space="preserve"> Geschichte herunterladen</w:t>
+              <w:t xml:space="preserve">&gt; </w:t>
+            </w:r>
+            <w:r>
+              <w:rPr>
+                <w:b/>
+                <w:bCs/>
+              </w:rPr>
+              <w:t xml:space="preserve"> Geschichte</w:t>
+            </w:r>
+            <w:proofErr w:type="gramEnd"/>
+            <w:r>
+              <w:rPr>
+                <w:b/>
+                <w:bCs/>
+              </w:rPr>
+              <w:t xml:space="preserve"> herunterladen</w:t>
             </w:r>
           </w:p>
         </w:tc>
@@ -10653,7 +10969,15 @@
               <w:jc w:val="both"/>
             </w:pPr>
             <w:r>
-              <w:t xml:space="preserve">User wird nach dem absenden der zwei Sätze auf die Herunterladen – Seite weitergeleitet. </w:t>
+              <w:t xml:space="preserve">User wird nach </w:t>
+            </w:r>
+            <w:proofErr w:type="gramStart"/>
+            <w:r>
+              <w:t>dem absenden</w:t>
+            </w:r>
+            <w:proofErr w:type="gramEnd"/>
+            <w:r>
+              <w:t xml:space="preserve"> der zwei Sätze auf die Herunterladen – Seite weitergeleitet. </w:t>
             </w:r>
             <w:r>
               <w:t>Durch den Download - Button hat der User die Möglichkeit die Geschichte herunterzuladen.</w:t>
@@ -10741,14 +11065,30 @@
                 <w:b/>
                 <w:bCs/>
               </w:rPr>
-              <w:t xml:space="preserve"> --&gt; </w:t>
-            </w:r>
+              <w:t xml:space="preserve"> --</w:t>
+            </w:r>
+            <w:proofErr w:type="gramStart"/>
             <w:r>
               <w:rPr>
                 <w:b/>
                 <w:bCs/>
               </w:rPr>
-              <w:t xml:space="preserve"> Geschichte erweitern bevor 2h vorbei sind</w:t>
+              <w:t xml:space="preserve">&gt; </w:t>
+            </w:r>
+            <w:r>
+              <w:rPr>
+                <w:b/>
+                <w:bCs/>
+              </w:rPr>
+              <w:t xml:space="preserve"> Geschichte</w:t>
+            </w:r>
+            <w:proofErr w:type="gramEnd"/>
+            <w:r>
+              <w:rPr>
+                <w:b/>
+                <w:bCs/>
+              </w:rPr>
+              <w:t xml:space="preserve"> erweitern bevor 2h vorbei sind</w:t>
             </w:r>
           </w:p>
         </w:tc>
@@ -10949,15 +11289,24 @@
                 <w:b/>
                 <w:bCs/>
               </w:rPr>
-              <w:t xml:space="preserve">1 --&gt; </w:t>
-            </w:r>
+              <w:t>1 --</w:t>
+            </w:r>
+            <w:proofErr w:type="gramStart"/>
             <w:r>
               <w:rPr>
                 <w:b/>
                 <w:bCs/>
               </w:rPr>
+              <w:t xml:space="preserve">&gt; </w:t>
+            </w:r>
+            <w:r>
+              <w:rPr>
+                <w:b/>
+                <w:bCs/>
+              </w:rPr>
               <w:t xml:space="preserve"> Login</w:t>
             </w:r>
+            <w:proofErr w:type="gramEnd"/>
           </w:p>
         </w:tc>
       </w:tr>
@@ -11131,21 +11480,37 @@
                 <w:b/>
                 <w:bCs/>
               </w:rPr>
-              <w:t xml:space="preserve"> --&gt; </w:t>
-            </w:r>
+              <w:t xml:space="preserve"> --</w:t>
+            </w:r>
+            <w:proofErr w:type="gramStart"/>
             <w:r>
               <w:rPr>
                 <w:b/>
                 <w:bCs/>
               </w:rPr>
-              <w:t xml:space="preserve"> </w:t>
+              <w:t xml:space="preserve">&gt; </w:t>
             </w:r>
             <w:r>
               <w:rPr>
                 <w:b/>
                 <w:bCs/>
               </w:rPr>
-              <w:t xml:space="preserve">Login </w:t>
+              <w:t xml:space="preserve"> </w:t>
+            </w:r>
+            <w:r>
+              <w:rPr>
+                <w:b/>
+                <w:bCs/>
+              </w:rPr>
+              <w:t>Login</w:t>
+            </w:r>
+            <w:proofErr w:type="gramEnd"/>
+            <w:r>
+              <w:rPr>
+                <w:b/>
+                <w:bCs/>
+              </w:rPr>
+              <w:t xml:space="preserve"> </w:t>
             </w:r>
           </w:p>
         </w:tc>
@@ -11319,22 +11684,31 @@
                 <w:b/>
                 <w:bCs/>
               </w:rPr>
-              <w:t xml:space="preserve"> --&gt; </w:t>
-            </w:r>
+              <w:t xml:space="preserve"> --</w:t>
+            </w:r>
+            <w:proofErr w:type="gramStart"/>
             <w:r>
               <w:rPr>
                 <w:b/>
                 <w:bCs/>
               </w:rPr>
-              <w:t xml:space="preserve"> </w:t>
+              <w:t xml:space="preserve">&gt; </w:t>
             </w:r>
             <w:r>
               <w:rPr>
                 <w:b/>
                 <w:bCs/>
               </w:rPr>
+              <w:t xml:space="preserve"> </w:t>
+            </w:r>
+            <w:r>
+              <w:rPr>
+                <w:b/>
+                <w:bCs/>
+              </w:rPr>
               <w:t>Registrierung</w:t>
             </w:r>
+            <w:proofErr w:type="gramEnd"/>
           </w:p>
         </w:tc>
       </w:tr>
@@ -11415,7 +11789,23 @@
               <w:jc w:val="both"/>
             </w:pPr>
             <w:r>
-              <w:t>Startet Applikation. Es erscheint das Login – Fenster. User drückt auf Registrieren – Button oben rechts. Es erscheint das Registrierung – Fenster. User gibt eine valide Eingabe der Email Adresse und des Passworts, gemäss definierter Werteberich ein und bestätigt seine Eingabe via. «registrieren»- Button. User wird in der DB gespeichert. User wird zur Hauptseite weitergeleitet.</w:t>
+              <w:t xml:space="preserve">Startet Applikation. Es erscheint das Login – Fenster. User drückt auf Registrieren – Button oben rechts. Es erscheint </w:t>
+            </w:r>
+            <w:proofErr w:type="gramStart"/>
+            <w:r>
+              <w:t>das Registrierung</w:t>
+            </w:r>
+            <w:proofErr w:type="gramEnd"/>
+            <w:r>
+              <w:t xml:space="preserve"> – Fenster. User gibt eine valide Eingabe der </w:t>
+            </w:r>
+            <w:proofErr w:type="gramStart"/>
+            <w:r>
+              <w:t>Email Adresse</w:t>
+            </w:r>
+            <w:proofErr w:type="gramEnd"/>
+            <w:r>
+              <w:t xml:space="preserve"> und des Passworts, gemäss definierter Werteberich ein und bestätigt seine Eingabe via. «registrieren»- Button. User wird in der DB gespeichert. User wird zur Hauptseite weitergeleitet.</w:t>
             </w:r>
           </w:p>
         </w:tc>
@@ -11507,22 +11897,31 @@
                 <w:b/>
                 <w:bCs/>
               </w:rPr>
-              <w:t xml:space="preserve"> --&gt; </w:t>
-            </w:r>
+              <w:t xml:space="preserve"> --</w:t>
+            </w:r>
+            <w:proofErr w:type="gramStart"/>
             <w:r>
               <w:rPr>
                 <w:b/>
                 <w:bCs/>
               </w:rPr>
-              <w:t xml:space="preserve"> </w:t>
+              <w:t xml:space="preserve">&gt; </w:t>
             </w:r>
             <w:r>
               <w:rPr>
                 <w:b/>
                 <w:bCs/>
               </w:rPr>
+              <w:t xml:space="preserve"> </w:t>
+            </w:r>
+            <w:r>
+              <w:rPr>
+                <w:b/>
+                <w:bCs/>
+              </w:rPr>
               <w:t>Registrierung</w:t>
             </w:r>
+            <w:proofErr w:type="gramEnd"/>
           </w:p>
         </w:tc>
       </w:tr>
@@ -11603,7 +12002,23 @@
               <w:jc w:val="both"/>
             </w:pPr>
             <w:r>
-              <w:t xml:space="preserve">Startet Applikation. Es erscheint das Login – Fenster. User drückt auf Registrieren – Button oben rechts. Es erscheint das Registrierung – Fenster. User gibt eine invalide Eingabe der Email Adresse und des Passworts, gemäss definierter Werteberich ein und bestätigt seine Eingabe via. «registrieren»- Button. </w:t>
+              <w:t xml:space="preserve">Startet Applikation. Es erscheint das Login – Fenster. User drückt auf Registrieren – Button oben rechts. Es erscheint </w:t>
+            </w:r>
+            <w:proofErr w:type="gramStart"/>
+            <w:r>
+              <w:t>das Registrierung</w:t>
+            </w:r>
+            <w:proofErr w:type="gramEnd"/>
+            <w:r>
+              <w:t xml:space="preserve"> – Fenster. User gibt eine invalide Eingabe der </w:t>
+            </w:r>
+            <w:proofErr w:type="gramStart"/>
+            <w:r>
+              <w:t>Email Adresse</w:t>
+            </w:r>
+            <w:proofErr w:type="gramEnd"/>
+            <w:r>
+              <w:t xml:space="preserve"> und des Passworts, gemäss definierter Werteberich ein und bestätigt seine Eingabe via. «registrieren»- Button. </w:t>
             </w:r>
             <w:r>
               <w:t>Es erscheint eine Information, dass die Registrierungsdaten nicht valide sind. Daten werden nicht in der Datenbank erfasst.</w:t>
@@ -11684,21 +12099,37 @@
                 <w:b/>
                 <w:bCs/>
               </w:rPr>
-              <w:t xml:space="preserve"> --&gt; </w:t>
-            </w:r>
+              <w:t xml:space="preserve"> --</w:t>
+            </w:r>
+            <w:proofErr w:type="gramStart"/>
             <w:r>
               <w:rPr>
                 <w:b/>
                 <w:bCs/>
               </w:rPr>
-              <w:t xml:space="preserve"> </w:t>
+              <w:t xml:space="preserve">&gt; </w:t>
             </w:r>
             <w:r>
               <w:rPr>
                 <w:b/>
                 <w:bCs/>
               </w:rPr>
-              <w:t>Geschichte erweitern</w:t>
+              <w:t xml:space="preserve"> </w:t>
+            </w:r>
+            <w:r>
+              <w:rPr>
+                <w:b/>
+                <w:bCs/>
+              </w:rPr>
+              <w:t>Geschichte</w:t>
+            </w:r>
+            <w:proofErr w:type="gramEnd"/>
+            <w:r>
+              <w:rPr>
+                <w:b/>
+                <w:bCs/>
+              </w:rPr>
+              <w:t xml:space="preserve"> erweitern</w:t>
             </w:r>
           </w:p>
         </w:tc>
@@ -11890,14 +12321,30 @@
                 <w:b/>
                 <w:bCs/>
               </w:rPr>
-              <w:t xml:space="preserve"> --&gt; </w:t>
-            </w:r>
+              <w:t xml:space="preserve"> --</w:t>
+            </w:r>
+            <w:proofErr w:type="gramStart"/>
             <w:r>
               <w:rPr>
                 <w:b/>
                 <w:bCs/>
               </w:rPr>
-              <w:t xml:space="preserve"> Geschichte erweitern</w:t>
+              <w:t xml:space="preserve">&gt; </w:t>
+            </w:r>
+            <w:r>
+              <w:rPr>
+                <w:b/>
+                <w:bCs/>
+              </w:rPr>
+              <w:t xml:space="preserve"> Geschichte</w:t>
+            </w:r>
+            <w:proofErr w:type="gramEnd"/>
+            <w:r>
+              <w:rPr>
+                <w:b/>
+                <w:bCs/>
+              </w:rPr>
+              <w:t xml:space="preserve"> erweitern</w:t>
             </w:r>
           </w:p>
         </w:tc>
@@ -12105,21 +12552,37 @@
                 <w:b/>
                 <w:bCs/>
               </w:rPr>
-              <w:t xml:space="preserve">--&gt; </w:t>
-            </w:r>
+              <w:t>--</w:t>
+            </w:r>
+            <w:proofErr w:type="gramStart"/>
             <w:r>
               <w:rPr>
                 <w:b/>
                 <w:bCs/>
               </w:rPr>
-              <w:t xml:space="preserve"> </w:t>
+              <w:t xml:space="preserve">&gt; </w:t>
             </w:r>
             <w:r>
               <w:rPr>
                 <w:b/>
                 <w:bCs/>
               </w:rPr>
-              <w:t>Geschichte herunterladen</w:t>
+              <w:t xml:space="preserve"> </w:t>
+            </w:r>
+            <w:r>
+              <w:rPr>
+                <w:b/>
+                <w:bCs/>
+              </w:rPr>
+              <w:t>Geschichte</w:t>
+            </w:r>
+            <w:proofErr w:type="gramEnd"/>
+            <w:r>
+              <w:rPr>
+                <w:b/>
+                <w:bCs/>
+              </w:rPr>
+              <w:t xml:space="preserve"> herunterladen</w:t>
             </w:r>
           </w:p>
         </w:tc>
@@ -12207,7 +12670,15 @@
               <w:t>A</w:t>
             </w:r>
             <w:r>
-              <w:t>bsenden der zwei Sätze auf die Herunterladen – Seite weitergeleitet. Durch den Download - Button hat der User die Möglichkeit die Geschichte herunterzuladen.</w:t>
+              <w:t xml:space="preserve">bsenden der zwei Sätze </w:t>
+            </w:r>
+            <w:proofErr w:type="gramStart"/>
+            <w:r>
+              <w:t>auf die Herunterladen</w:t>
+            </w:r>
+            <w:proofErr w:type="gramEnd"/>
+            <w:r>
+              <w:t xml:space="preserve"> – Seite weitergeleitet. Durch den Download - Button hat der User die Möglichkeit die Geschichte herunterzuladen.</w:t>
             </w:r>
           </w:p>
         </w:tc>
@@ -12299,21 +12770,37 @@
                 <w:b/>
                 <w:bCs/>
               </w:rPr>
-              <w:t xml:space="preserve"> --&gt; </w:t>
-            </w:r>
+              <w:t xml:space="preserve"> --</w:t>
+            </w:r>
+            <w:proofErr w:type="gramStart"/>
             <w:r>
               <w:rPr>
                 <w:b/>
                 <w:bCs/>
               </w:rPr>
-              <w:t xml:space="preserve"> </w:t>
+              <w:t xml:space="preserve">&gt; </w:t>
             </w:r>
             <w:r>
               <w:rPr>
                 <w:b/>
                 <w:bCs/>
               </w:rPr>
-              <w:t>Geschichte erweitern bevor 2h vorbei sind</w:t>
+              <w:t xml:space="preserve"> </w:t>
+            </w:r>
+            <w:r>
+              <w:rPr>
+                <w:b/>
+                <w:bCs/>
+              </w:rPr>
+              <w:t>Geschichte</w:t>
+            </w:r>
+            <w:proofErr w:type="gramEnd"/>
+            <w:r>
+              <w:rPr>
+                <w:b/>
+                <w:bCs/>
+              </w:rPr>
+              <w:t xml:space="preserve"> erweitern bevor 2h vorbei sind</w:t>
             </w:r>
           </w:p>
         </w:tc>
@@ -12468,10 +12955,12 @@
         <w:t xml:space="preserve">Dieses Projekt wird jedoch nicht in der Siemens Umgebung </w:t>
       </w:r>
       <w:proofErr w:type="spellStart"/>
+      <w:proofErr w:type="gramStart"/>
       <w:r>
         <w:t>umgsetzt</w:t>
       </w:r>
       <w:proofErr w:type="spellEnd"/>
+      <w:proofErr w:type="gramEnd"/>
       <w:r>
         <w:t xml:space="preserve"> sondern lokal, deshalb wird nicht das Siemensinterne Git verwendet sondern das kommerzielle GitHub. </w:t>
       </w:r>
@@ -13260,7 +13749,15 @@
         <w:t xml:space="preserve"> Wir vermuten, dass uns das API durch zu viele Anfragen immer wieder für eine kurze Zeit gesperrt hat.</w:t>
       </w:r>
       <w:r>
-        <w:t xml:space="preserve"> Jedoch steht auf der API Seite, dass das Rate </w:t>
+        <w:t xml:space="preserve"> Jedoch steht auf der </w:t>
+      </w:r>
+      <w:proofErr w:type="gramStart"/>
+      <w:r>
+        <w:t>API Seite</w:t>
+      </w:r>
+      <w:proofErr w:type="gramEnd"/>
+      <w:r>
+        <w:t xml:space="preserve">, dass das Rate </w:t>
       </w:r>
       <w:proofErr w:type="spellStart"/>
       <w:r>
@@ -13273,7 +13770,15 @@
     </w:p>
     <w:p>
       <w:r>
-        <w:t xml:space="preserve">So konnten wir nicht alles erreichen wie wir wollten. Trotzdem versuchten wir das </w:t>
+        <w:t xml:space="preserve">So konnten wir nicht alles </w:t>
+      </w:r>
+      <w:proofErr w:type="gramStart"/>
+      <w:r>
+        <w:t>erreichen</w:t>
+      </w:r>
+      <w:proofErr w:type="gramEnd"/>
+      <w:r>
+        <w:t xml:space="preserve"> wie wir wollten. Trotzdem versuchten wir das </w:t>
       </w:r>
       <w:proofErr w:type="spellStart"/>
       <w:r>
@@ -14111,7 +14616,7 @@
         <w:szCs w:val="15"/>
         <w:lang w:eastAsia="de-DE"/>
       </w:rPr>
-      <w:t>21-12-06</w:t>
+      <w:t>21-12-07</w:t>
     </w:r>
     <w:r>
       <w:rPr>
@@ -14154,14 +14659,27 @@
             <w:pPr>
               <w:pStyle w:val="Fuzeile"/>
             </w:pPr>
-            <w:fldSimple w:instr=" DATE   \* MERGEFORMAT ">
-              <w:r>
-                <w:rPr>
-                  <w:noProof/>
-                </w:rPr>
-                <w:t>06.12.2021</w:t>
-              </w:r>
-            </w:fldSimple>
+            <w:r>
+              <w:fldChar w:fldCharType="begin"/>
+            </w:r>
+            <w:r>
+              <w:instrText xml:space="preserve"> DATE   \* MERGEFORMAT </w:instrText>
+            </w:r>
+            <w:r>
+              <w:fldChar w:fldCharType="separate"/>
+            </w:r>
+            <w:r>
+              <w:rPr>
+                <w:noProof/>
+              </w:rPr>
+              <w:t>07.12.2021</w:t>
+            </w:r>
+            <w:r>
+              <w:rPr>
+                <w:noProof/>
+              </w:rPr>
+              <w:fldChar w:fldCharType="end"/>
+            </w:r>
             <w:r>
               <w:tab/>
             </w:r>

</xml_diff>

<commit_message>
add arbeitsjournal tag 5
</commit_message>
<xml_diff>
--- a/docs/M223_Projektdokumentation_felix.docx
+++ b/docs/M223_Projektdokumentation_felix.docx
@@ -1099,7 +1099,7 @@
                 <w:noProof/>
                 <w:webHidden/>
               </w:rPr>
-              <w:t>10</w:t>
+              <w:t>12</w:t>
             </w:r>
             <w:r>
               <w:rPr>
@@ -1185,7 +1185,7 @@
                 <w:noProof/>
                 <w:webHidden/>
               </w:rPr>
-              <w:t>10</w:t>
+              <w:t>12</w:t>
             </w:r>
             <w:r>
               <w:rPr>
@@ -1271,7 +1271,7 @@
                 <w:noProof/>
                 <w:webHidden/>
               </w:rPr>
-              <w:t>10</w:t>
+              <w:t>12</w:t>
             </w:r>
             <w:r>
               <w:rPr>
@@ -1357,7 +1357,7 @@
                 <w:noProof/>
                 <w:webHidden/>
               </w:rPr>
-              <w:t>10</w:t>
+              <w:t>12</w:t>
             </w:r>
             <w:r>
               <w:rPr>
@@ -1443,7 +1443,7 @@
                 <w:noProof/>
                 <w:webHidden/>
               </w:rPr>
-              <w:t>11</w:t>
+              <w:t>13</w:t>
             </w:r>
             <w:r>
               <w:rPr>
@@ -1529,7 +1529,7 @@
                 <w:noProof/>
                 <w:webHidden/>
               </w:rPr>
-              <w:t>12</w:t>
+              <w:t>14</w:t>
             </w:r>
             <w:r>
               <w:rPr>
@@ -1615,7 +1615,7 @@
                 <w:noProof/>
                 <w:webHidden/>
               </w:rPr>
-              <w:t>15</w:t>
+              <w:t>18</w:t>
             </w:r>
             <w:r>
               <w:rPr>
@@ -1701,7 +1701,7 @@
                 <w:noProof/>
                 <w:webHidden/>
               </w:rPr>
-              <w:t>18</w:t>
+              <w:t>21</w:t>
             </w:r>
             <w:r>
               <w:rPr>
@@ -1787,7 +1787,7 @@
                 <w:noProof/>
                 <w:webHidden/>
               </w:rPr>
-              <w:t>18</w:t>
+              <w:t>21</w:t>
             </w:r>
             <w:r>
               <w:rPr>
@@ -1873,7 +1873,7 @@
                 <w:noProof/>
                 <w:webHidden/>
               </w:rPr>
-              <w:t>19</w:t>
+              <w:t>22</w:t>
             </w:r>
             <w:r>
               <w:rPr>
@@ -1959,7 +1959,7 @@
                 <w:noProof/>
                 <w:webHidden/>
               </w:rPr>
-              <w:t>19</w:t>
+              <w:t>22</w:t>
             </w:r>
             <w:r>
               <w:rPr>
@@ -2045,7 +2045,7 @@
                 <w:noProof/>
                 <w:webHidden/>
               </w:rPr>
-              <w:t>20</w:t>
+              <w:t>23</w:t>
             </w:r>
             <w:r>
               <w:rPr>
@@ -2131,7 +2131,7 @@
                 <w:noProof/>
                 <w:webHidden/>
               </w:rPr>
-              <w:t>20</w:t>
+              <w:t>23</w:t>
             </w:r>
             <w:r>
               <w:rPr>
@@ -2217,7 +2217,7 @@
                 <w:noProof/>
                 <w:webHidden/>
               </w:rPr>
-              <w:t>21</w:t>
+              <w:t>24</w:t>
             </w:r>
             <w:r>
               <w:rPr>
@@ -2303,7 +2303,7 @@
                 <w:noProof/>
                 <w:webHidden/>
               </w:rPr>
-              <w:t>21</w:t>
+              <w:t>24</w:t>
             </w:r>
             <w:r>
               <w:rPr>
@@ -2389,7 +2389,7 @@
                 <w:noProof/>
                 <w:webHidden/>
               </w:rPr>
-              <w:t>21</w:t>
+              <w:t>24</w:t>
             </w:r>
             <w:r>
               <w:rPr>
@@ -2475,7 +2475,7 @@
                 <w:noProof/>
                 <w:webHidden/>
               </w:rPr>
-              <w:t>21</w:t>
+              <w:t>24</w:t>
             </w:r>
             <w:r>
               <w:rPr>
@@ -2561,7 +2561,7 @@
                 <w:noProof/>
                 <w:webHidden/>
               </w:rPr>
-              <w:t>21</w:t>
+              <w:t>24</w:t>
             </w:r>
             <w:r>
               <w:rPr>
@@ -2647,7 +2647,7 @@
                 <w:noProof/>
                 <w:webHidden/>
               </w:rPr>
-              <w:t>23</w:t>
+              <w:t>26</w:t>
             </w:r>
             <w:r>
               <w:rPr>
@@ -2733,7 +2733,7 @@
                 <w:noProof/>
                 <w:webHidden/>
               </w:rPr>
-              <w:t>23</w:t>
+              <w:t>26</w:t>
             </w:r>
             <w:r>
               <w:rPr>
@@ -2819,7 +2819,7 @@
                 <w:noProof/>
                 <w:webHidden/>
               </w:rPr>
-              <w:t>23</w:t>
+              <w:t>26</w:t>
             </w:r>
             <w:r>
               <w:rPr>
@@ -2905,7 +2905,7 @@
                 <w:noProof/>
                 <w:webHidden/>
               </w:rPr>
-              <w:t>23</w:t>
+              <w:t>26</w:t>
             </w:r>
             <w:r>
               <w:rPr>
@@ -2991,7 +2991,7 @@
                 <w:noProof/>
                 <w:webHidden/>
               </w:rPr>
-              <w:t>23</w:t>
+              <w:t>26</w:t>
             </w:r>
             <w:r>
               <w:rPr>
@@ -7080,6 +7080,812 @@
           <w:lang w:val="de-CH"/>
         </w:rPr>
         <w:t>Dokumentation erweitern</w:t>
+      </w:r>
+    </w:p>
+    <w:p>
+      <w:pPr>
+        <w:pStyle w:val="berschrift3"/>
+      </w:pPr>
+      <w:r>
+        <w:rPr>
+          <w:u w:val="single"/>
+        </w:rPr>
+        <w:br w:type="page"/>
+      </w:r>
+      <w:r>
+        <w:lastRenderedPageBreak/>
+        <w:t>0</w:t>
+      </w:r>
+      <w:r>
+        <w:t>7</w:t>
+      </w:r>
+      <w:r>
+        <w:t>.12</w:t>
+      </w:r>
+      <w:r>
+        <w:t>.2021 – Tag</w:t>
+      </w:r>
+      <w:r>
+        <w:t xml:space="preserve"> 5</w:t>
+      </w:r>
+    </w:p>
+    <w:p>
+      <w:pPr>
+        <w:rPr>
+          <w:bCs/>
+          <w:u w:val="single"/>
+        </w:rPr>
+      </w:pPr>
+      <w:r>
+        <w:rPr>
+          <w:bCs/>
+          <w:u w:val="single"/>
+        </w:rPr>
+        <w:t>Geplant</w:t>
+      </w:r>
+    </w:p>
+    <w:p>
+      <w:pPr>
+        <w:pStyle w:val="Listenabsatz"/>
+        <w:numPr>
+          <w:ilvl w:val="0"/>
+          <w:numId w:val="30"/>
+        </w:numPr>
+        <w:rPr>
+          <w:bCs/>
+          <w:u w:val="single"/>
+        </w:rPr>
+      </w:pPr>
+      <w:r>
+        <w:t>Dokumentation Realisieren-Teil</w:t>
+      </w:r>
+    </w:p>
+    <w:p>
+      <w:pPr>
+        <w:pStyle w:val="Listenabsatz"/>
+        <w:numPr>
+          <w:ilvl w:val="0"/>
+          <w:numId w:val="30"/>
+        </w:numPr>
+        <w:rPr>
+          <w:bCs/>
+          <w:u w:val="single"/>
+        </w:rPr>
+      </w:pPr>
+      <w:r>
+        <w:t xml:space="preserve">Projektjournal Tag </w:t>
+      </w:r>
+      <w:r>
+        <w:t>5</w:t>
+      </w:r>
+    </w:p>
+    <w:p>
+      <w:pPr>
+        <w:pStyle w:val="Listenabsatz"/>
+        <w:numPr>
+          <w:ilvl w:val="0"/>
+          <w:numId w:val="30"/>
+        </w:numPr>
+        <w:rPr>
+          <w:bCs/>
+          <w:u w:val="single"/>
+        </w:rPr>
+      </w:pPr>
+      <w:r>
+        <w:t>Projektjournal Tag 4 überarbeiten</w:t>
+      </w:r>
+    </w:p>
+    <w:p>
+      <w:pPr>
+        <w:pStyle w:val="Listenabsatz"/>
+        <w:numPr>
+          <w:ilvl w:val="0"/>
+          <w:numId w:val="30"/>
+        </w:numPr>
+        <w:rPr>
+          <w:bCs/>
+          <w:u w:val="single"/>
+        </w:rPr>
+      </w:pPr>
+      <w:r>
+        <w:t>Gantt Planung nachführen</w:t>
+      </w:r>
+    </w:p>
+    <w:p>
+      <w:pPr>
+        <w:pStyle w:val="Listenabsatz"/>
+        <w:numPr>
+          <w:ilvl w:val="0"/>
+          <w:numId w:val="30"/>
+        </w:numPr>
+        <w:rPr>
+          <w:bCs/>
+          <w:u w:val="single"/>
+        </w:rPr>
+      </w:pPr>
+      <w:r>
+        <w:t>Funktion Zeit-Counter</w:t>
+      </w:r>
+    </w:p>
+    <w:p>
+      <w:pPr>
+        <w:pStyle w:val="Listenabsatz"/>
+        <w:numPr>
+          <w:ilvl w:val="0"/>
+          <w:numId w:val="30"/>
+        </w:numPr>
+        <w:rPr>
+          <w:bCs/>
+          <w:u w:val="single"/>
+        </w:rPr>
+      </w:pPr>
+      <w:proofErr w:type="spellStart"/>
+      <w:r>
+        <w:t>Tab_userstory</w:t>
+      </w:r>
+      <w:proofErr w:type="spellEnd"/>
+      <w:r>
+        <w:t xml:space="preserve"> abfüllen</w:t>
+      </w:r>
+    </w:p>
+    <w:p>
+      <w:pPr>
+        <w:pStyle w:val="Listenabsatz"/>
+        <w:numPr>
+          <w:ilvl w:val="0"/>
+          <w:numId w:val="30"/>
+        </w:numPr>
+        <w:rPr>
+          <w:bCs/>
+          <w:u w:val="single"/>
+        </w:rPr>
+      </w:pPr>
+      <w:r>
+        <w:t>Inputs validieren</w:t>
+      </w:r>
+    </w:p>
+    <w:p>
+      <w:pPr>
+        <w:pStyle w:val="Listenabsatz"/>
+        <w:numPr>
+          <w:ilvl w:val="0"/>
+          <w:numId w:val="30"/>
+        </w:numPr>
+        <w:rPr>
+          <w:bCs/>
+          <w:u w:val="single"/>
+        </w:rPr>
+      </w:pPr>
+      <w:r>
+        <w:t>Dokumentation überarbeiten</w:t>
+      </w:r>
+    </w:p>
+    <w:p>
+      <w:pPr>
+        <w:pStyle w:val="Listenabsatz"/>
+        <w:numPr>
+          <w:ilvl w:val="0"/>
+          <w:numId w:val="30"/>
+        </w:numPr>
+        <w:rPr>
+          <w:bCs/>
+          <w:u w:val="single"/>
+        </w:rPr>
+      </w:pPr>
+      <w:r>
+        <w:rPr>
+          <w:bCs/>
+        </w:rPr>
+        <w:t>Testing durchführen</w:t>
+      </w:r>
+    </w:p>
+    <w:p>
+      <w:pPr>
+        <w:pStyle w:val="Listenabsatz"/>
+        <w:numPr>
+          <w:ilvl w:val="0"/>
+          <w:numId w:val="30"/>
+        </w:numPr>
+        <w:rPr>
+          <w:bCs/>
+          <w:u w:val="single"/>
+        </w:rPr>
+      </w:pPr>
+      <w:r>
+        <w:rPr>
+          <w:bCs/>
+        </w:rPr>
+        <w:t>Gespräch mit HEX (Remo Steinmann)</w:t>
+      </w:r>
+    </w:p>
+    <w:p>
+      <w:pPr>
+        <w:pStyle w:val="Listenabsatz"/>
+      </w:pPr>
+    </w:p>
+    <w:tbl>
+      <w:tblPr>
+        <w:tblStyle w:val="Gitternetztabelle4Akzent3"/>
+        <w:tblW w:w="0" w:type="auto"/>
+        <w:tblLook w:val="04A0" w:firstRow="1" w:lastRow="0" w:firstColumn="1" w:lastColumn="0" w:noHBand="0" w:noVBand="1"/>
+      </w:tblPr>
+      <w:tblGrid>
+        <w:gridCol w:w="1413"/>
+        <w:gridCol w:w="6520"/>
+        <w:gridCol w:w="1129"/>
+      </w:tblGrid>
+      <w:tr>
+        <w:trPr>
+          <w:cnfStyle w:val="100000000000" w:firstRow="1" w:lastRow="0" w:firstColumn="0" w:lastColumn="0" w:oddVBand="0" w:evenVBand="0" w:oddHBand="0" w:evenHBand="0" w:firstRowFirstColumn="0" w:firstRowLastColumn="0" w:lastRowFirstColumn="0" w:lastRowLastColumn="0"/>
+        </w:trPr>
+        <w:tc>
+          <w:tcPr>
+            <w:cnfStyle w:val="001000000000" w:firstRow="0" w:lastRow="0" w:firstColumn="1" w:lastColumn="0" w:oddVBand="0" w:evenVBand="0" w:oddHBand="0" w:evenHBand="0" w:firstRowFirstColumn="0" w:firstRowLastColumn="0" w:lastRowFirstColumn="0" w:lastRowLastColumn="0"/>
+            <w:tcW w:w="1413" w:type="dxa"/>
+          </w:tcPr>
+          <w:p>
+            <w:pPr>
+              <w:pStyle w:val="Listenabsatz"/>
+              <w:ind w:left="0"/>
+              <w:rPr>
+                <w:bCs w:val="0"/>
+              </w:rPr>
+            </w:pPr>
+            <w:r>
+              <w:rPr>
+                <w:bCs w:val="0"/>
+              </w:rPr>
+              <w:t>Zeit</w:t>
+            </w:r>
+          </w:p>
+        </w:tc>
+        <w:tc>
+          <w:tcPr>
+            <w:tcW w:w="6520" w:type="dxa"/>
+          </w:tcPr>
+          <w:p>
+            <w:pPr>
+              <w:pStyle w:val="Listenabsatz"/>
+              <w:ind w:left="0"/>
+              <w:cnfStyle w:val="100000000000" w:firstRow="1" w:lastRow="0" w:firstColumn="0" w:lastColumn="0" w:oddVBand="0" w:evenVBand="0" w:oddHBand="0" w:evenHBand="0" w:firstRowFirstColumn="0" w:firstRowLastColumn="0" w:lastRowFirstColumn="0" w:lastRowLastColumn="0"/>
+              <w:rPr>
+                <w:bCs w:val="0"/>
+              </w:rPr>
+            </w:pPr>
+            <w:r>
+              <w:rPr>
+                <w:bCs w:val="0"/>
+              </w:rPr>
+              <w:t>Was</w:t>
+            </w:r>
+          </w:p>
+        </w:tc>
+        <w:tc>
+          <w:tcPr>
+            <w:tcW w:w="1129" w:type="dxa"/>
+          </w:tcPr>
+          <w:p>
+            <w:pPr>
+              <w:pStyle w:val="Listenabsatz"/>
+              <w:ind w:left="0"/>
+              <w:cnfStyle w:val="100000000000" w:firstRow="1" w:lastRow="0" w:firstColumn="0" w:lastColumn="0" w:oddVBand="0" w:evenVBand="0" w:oddHBand="0" w:evenHBand="0" w:firstRowFirstColumn="0" w:firstRowLastColumn="0" w:lastRowFirstColumn="0" w:lastRowLastColumn="0"/>
+              <w:rPr>
+                <w:bCs w:val="0"/>
+              </w:rPr>
+            </w:pPr>
+            <w:r>
+              <w:rPr>
+                <w:bCs w:val="0"/>
+              </w:rPr>
+              <w:t>Status</w:t>
+            </w:r>
+          </w:p>
+        </w:tc>
+      </w:tr>
+      <w:tr>
+        <w:trPr>
+          <w:cnfStyle w:val="000000100000" w:firstRow="0" w:lastRow="0" w:firstColumn="0" w:lastColumn="0" w:oddVBand="0" w:evenVBand="0" w:oddHBand="1" w:evenHBand="0" w:firstRowFirstColumn="0" w:firstRowLastColumn="0" w:lastRowFirstColumn="0" w:lastRowLastColumn="0"/>
+        </w:trPr>
+        <w:tc>
+          <w:tcPr>
+            <w:cnfStyle w:val="001000000000" w:firstRow="0" w:lastRow="0" w:firstColumn="1" w:lastColumn="0" w:oddVBand="0" w:evenVBand="0" w:oddHBand="0" w:evenHBand="0" w:firstRowFirstColumn="0" w:firstRowLastColumn="0" w:lastRowFirstColumn="0" w:lastRowLastColumn="0"/>
+            <w:tcW w:w="1413" w:type="dxa"/>
+          </w:tcPr>
+          <w:p>
+            <w:pPr>
+              <w:pStyle w:val="Listenabsatz"/>
+              <w:ind w:left="0"/>
+              <w:rPr>
+                <w:bCs w:val="0"/>
+              </w:rPr>
+            </w:pPr>
+            <w:r>
+              <w:rPr>
+                <w:bCs w:val="0"/>
+                <w:sz w:val="18"/>
+                <w:szCs w:val="20"/>
+              </w:rPr>
+              <w:t>7.30 – 8.00</w:t>
+            </w:r>
+          </w:p>
+        </w:tc>
+        <w:tc>
+          <w:tcPr>
+            <w:tcW w:w="6520" w:type="dxa"/>
+          </w:tcPr>
+          <w:p>
+            <w:pPr>
+              <w:pStyle w:val="Listenabsatz"/>
+              <w:ind w:left="0"/>
+              <w:cnfStyle w:val="000000100000" w:firstRow="0" w:lastRow="0" w:firstColumn="0" w:lastColumn="0" w:oddVBand="0" w:evenVBand="0" w:oddHBand="1" w:evenHBand="0" w:firstRowFirstColumn="0" w:firstRowLastColumn="0" w:lastRowFirstColumn="0" w:lastRowLastColumn="0"/>
+              <w:rPr>
+                <w:bCs/>
+              </w:rPr>
+            </w:pPr>
+            <w:r>
+              <w:rPr>
+                <w:bCs/>
+              </w:rPr>
+              <w:t>Projektjournal Tag 4 erstellen (Geplant)</w:t>
+            </w:r>
+            <w:r>
+              <w:rPr>
+                <w:bCs/>
+              </w:rPr>
+              <w:t>, Projektjournal 4 überarbeiten und Gantt-Planung nachführen</w:t>
+            </w:r>
+          </w:p>
+        </w:tc>
+        <w:tc>
+          <w:tcPr>
+            <w:tcW w:w="1129" w:type="dxa"/>
+          </w:tcPr>
+          <w:p>
+            <w:pPr>
+              <w:pStyle w:val="Listenabsatz"/>
+              <w:tabs>
+                <w:tab w:val="left" w:pos="651"/>
+              </w:tabs>
+              <w:ind w:left="0"/>
+              <w:cnfStyle w:val="000000100000" w:firstRow="0" w:lastRow="0" w:firstColumn="0" w:lastColumn="0" w:oddVBand="0" w:evenVBand="0" w:oddHBand="1" w:evenHBand="0" w:firstRowFirstColumn="0" w:firstRowLastColumn="0" w:lastRowFirstColumn="0" w:lastRowLastColumn="0"/>
+              <w:rPr>
+                <w:bCs/>
+                <w:color w:val="70AD47" w:themeColor="accent6"/>
+              </w:rPr>
+            </w:pPr>
+            <w:r>
+              <w:rPr>
+                <w:bCs/>
+                <w:color w:val="70AD47" w:themeColor="accent6"/>
+              </w:rPr>
+              <w:t>OK</w:t>
+            </w:r>
+          </w:p>
+        </w:tc>
+      </w:tr>
+      <w:tr>
+        <w:tc>
+          <w:tcPr>
+            <w:cnfStyle w:val="001000000000" w:firstRow="0" w:lastRow="0" w:firstColumn="1" w:lastColumn="0" w:oddVBand="0" w:evenVBand="0" w:oddHBand="0" w:evenHBand="0" w:firstRowFirstColumn="0" w:firstRowLastColumn="0" w:lastRowFirstColumn="0" w:lastRowLastColumn="0"/>
+            <w:tcW w:w="1413" w:type="dxa"/>
+          </w:tcPr>
+          <w:p>
+            <w:pPr>
+              <w:pStyle w:val="Listenabsatz"/>
+              <w:ind w:left="0"/>
+              <w:rPr>
+                <w:bCs w:val="0"/>
+              </w:rPr>
+            </w:pPr>
+            <w:r>
+              <w:rPr>
+                <w:bCs w:val="0"/>
+                <w:sz w:val="18"/>
+                <w:szCs w:val="20"/>
+              </w:rPr>
+              <w:t>8.30</w:t>
+            </w:r>
+            <w:r>
+              <w:rPr>
+                <w:bCs w:val="0"/>
+                <w:sz w:val="18"/>
+                <w:szCs w:val="20"/>
+              </w:rPr>
+              <w:t xml:space="preserve"> – 1</w:t>
+            </w:r>
+            <w:r>
+              <w:rPr>
+                <w:bCs w:val="0"/>
+                <w:sz w:val="18"/>
+                <w:szCs w:val="20"/>
+              </w:rPr>
+              <w:t>1</w:t>
+            </w:r>
+            <w:r>
+              <w:rPr>
+                <w:bCs w:val="0"/>
+                <w:sz w:val="18"/>
+                <w:szCs w:val="20"/>
+              </w:rPr>
+              <w:t>.00</w:t>
+            </w:r>
+          </w:p>
+        </w:tc>
+        <w:tc>
+          <w:tcPr>
+            <w:tcW w:w="6520" w:type="dxa"/>
+          </w:tcPr>
+          <w:p>
+            <w:pPr>
+              <w:pStyle w:val="Listenabsatz"/>
+              <w:ind w:left="0"/>
+              <w:cnfStyle w:val="000000000000" w:firstRow="0" w:lastRow="0" w:firstColumn="0" w:lastColumn="0" w:oddVBand="0" w:evenVBand="0" w:oddHBand="0" w:evenHBand="0" w:firstRowFirstColumn="0" w:firstRowLastColumn="0" w:lastRowFirstColumn="0" w:lastRowLastColumn="0"/>
+              <w:rPr>
+                <w:bCs/>
+              </w:rPr>
+            </w:pPr>
+            <w:proofErr w:type="spellStart"/>
+            <w:r>
+              <w:t>Tab_userstory</w:t>
+            </w:r>
+            <w:proofErr w:type="spellEnd"/>
+            <w:r>
+              <w:t xml:space="preserve"> abfüllen</w:t>
+            </w:r>
+            <w:r>
+              <w:t xml:space="preserve">, </w:t>
+            </w:r>
+            <w:r>
+              <w:t>Funktion Zeit-Counter</w:t>
+            </w:r>
+          </w:p>
+        </w:tc>
+        <w:tc>
+          <w:tcPr>
+            <w:tcW w:w="1129" w:type="dxa"/>
+          </w:tcPr>
+          <w:p>
+            <w:pPr>
+              <w:pStyle w:val="Listenabsatz"/>
+              <w:ind w:left="0"/>
+              <w:cnfStyle w:val="000000000000" w:firstRow="0" w:lastRow="0" w:firstColumn="0" w:lastColumn="0" w:oddVBand="0" w:evenVBand="0" w:oddHBand="0" w:evenHBand="0" w:firstRowFirstColumn="0" w:firstRowLastColumn="0" w:lastRowFirstColumn="0" w:lastRowLastColumn="0"/>
+              <w:rPr>
+                <w:bCs/>
+                <w:color w:val="70AD47" w:themeColor="accent6"/>
+              </w:rPr>
+            </w:pPr>
+          </w:p>
+        </w:tc>
+      </w:tr>
+      <w:tr>
+        <w:trPr>
+          <w:cnfStyle w:val="000000100000" w:firstRow="0" w:lastRow="0" w:firstColumn="0" w:lastColumn="0" w:oddVBand="0" w:evenVBand="0" w:oddHBand="1" w:evenHBand="0" w:firstRowFirstColumn="0" w:firstRowLastColumn="0" w:lastRowFirstColumn="0" w:lastRowLastColumn="0"/>
+        </w:trPr>
+        <w:tc>
+          <w:tcPr>
+            <w:cnfStyle w:val="001000000000" w:firstRow="0" w:lastRow="0" w:firstColumn="1" w:lastColumn="0" w:oddVBand="0" w:evenVBand="0" w:oddHBand="0" w:evenHBand="0" w:firstRowFirstColumn="0" w:firstRowLastColumn="0" w:lastRowFirstColumn="0" w:lastRowLastColumn="0"/>
+            <w:tcW w:w="1413" w:type="dxa"/>
+          </w:tcPr>
+          <w:p>
+            <w:pPr>
+              <w:pStyle w:val="Listenabsatz"/>
+              <w:ind w:left="0"/>
+              <w:rPr>
+                <w:bCs w:val="0"/>
+                <w:sz w:val="18"/>
+                <w:szCs w:val="20"/>
+              </w:rPr>
+            </w:pPr>
+            <w:r>
+              <w:rPr>
+                <w:bCs w:val="0"/>
+                <w:sz w:val="18"/>
+                <w:szCs w:val="20"/>
+              </w:rPr>
+              <w:t>11.00 – 12.00</w:t>
+            </w:r>
+          </w:p>
+        </w:tc>
+        <w:tc>
+          <w:tcPr>
+            <w:tcW w:w="6520" w:type="dxa"/>
+          </w:tcPr>
+          <w:p>
+            <w:pPr>
+              <w:pStyle w:val="Listenabsatz"/>
+              <w:ind w:left="0"/>
+              <w:cnfStyle w:val="000000100000" w:firstRow="0" w:lastRow="0" w:firstColumn="0" w:lastColumn="0" w:oddVBand="0" w:evenVBand="0" w:oddHBand="1" w:evenHBand="0" w:firstRowFirstColumn="0" w:firstRowLastColumn="0" w:lastRowFirstColumn="0" w:lastRowLastColumn="0"/>
+              <w:rPr>
+                <w:bCs/>
+              </w:rPr>
+            </w:pPr>
+            <w:r>
+              <w:rPr>
+                <w:bCs/>
+              </w:rPr>
+              <w:t>Inputs validieren</w:t>
+            </w:r>
+          </w:p>
+        </w:tc>
+        <w:tc>
+          <w:tcPr>
+            <w:tcW w:w="1129" w:type="dxa"/>
+          </w:tcPr>
+          <w:p>
+            <w:pPr>
+              <w:pStyle w:val="Listenabsatz"/>
+              <w:ind w:left="0"/>
+              <w:cnfStyle w:val="000000100000" w:firstRow="0" w:lastRow="0" w:firstColumn="0" w:lastColumn="0" w:oddVBand="0" w:evenVBand="0" w:oddHBand="1" w:evenHBand="0" w:firstRowFirstColumn="0" w:firstRowLastColumn="0" w:lastRowFirstColumn="0" w:lastRowLastColumn="0"/>
+              <w:rPr>
+                <w:bCs/>
+              </w:rPr>
+            </w:pPr>
+          </w:p>
+        </w:tc>
+      </w:tr>
+      <w:tr>
+        <w:tc>
+          <w:tcPr>
+            <w:cnfStyle w:val="001000000000" w:firstRow="0" w:lastRow="0" w:firstColumn="1" w:lastColumn="0" w:oddVBand="0" w:evenVBand="0" w:oddHBand="0" w:evenHBand="0" w:firstRowFirstColumn="0" w:firstRowLastColumn="0" w:lastRowFirstColumn="0" w:lastRowLastColumn="0"/>
+            <w:tcW w:w="1413" w:type="dxa"/>
+          </w:tcPr>
+          <w:p>
+            <w:pPr>
+              <w:pStyle w:val="Listenabsatz"/>
+              <w:ind w:left="0"/>
+              <w:rPr>
+                <w:bCs w:val="0"/>
+                <w:sz w:val="18"/>
+                <w:szCs w:val="20"/>
+              </w:rPr>
+            </w:pPr>
+            <w:r>
+              <w:rPr>
+                <w:bCs w:val="0"/>
+                <w:sz w:val="18"/>
+                <w:szCs w:val="20"/>
+              </w:rPr>
+              <w:t>13.00 – 14.00</w:t>
+            </w:r>
+          </w:p>
+        </w:tc>
+        <w:tc>
+          <w:tcPr>
+            <w:tcW w:w="6520" w:type="dxa"/>
+          </w:tcPr>
+          <w:p>
+            <w:pPr>
+              <w:pStyle w:val="Listenabsatz"/>
+              <w:ind w:left="0"/>
+              <w:cnfStyle w:val="000000000000" w:firstRow="0" w:lastRow="0" w:firstColumn="0" w:lastColumn="0" w:oddVBand="0" w:evenVBand="0" w:oddHBand="0" w:evenHBand="0" w:firstRowFirstColumn="0" w:firstRowLastColumn="0" w:lastRowFirstColumn="0" w:lastRowLastColumn="0"/>
+              <w:rPr>
+                <w:bCs/>
+              </w:rPr>
+            </w:pPr>
+            <w:r>
+              <w:rPr>
+                <w:bCs/>
+              </w:rPr>
+              <w:t>Dokumentation Realisieren - Teil</w:t>
+            </w:r>
+          </w:p>
+        </w:tc>
+        <w:tc>
+          <w:tcPr>
+            <w:tcW w:w="1129" w:type="dxa"/>
+          </w:tcPr>
+          <w:p>
+            <w:pPr>
+              <w:pStyle w:val="Listenabsatz"/>
+              <w:ind w:left="0"/>
+              <w:cnfStyle w:val="000000000000" w:firstRow="0" w:lastRow="0" w:firstColumn="0" w:lastColumn="0" w:oddVBand="0" w:evenVBand="0" w:oddHBand="0" w:evenHBand="0" w:firstRowFirstColumn="0" w:firstRowLastColumn="0" w:lastRowFirstColumn="0" w:lastRowLastColumn="0"/>
+              <w:rPr>
+                <w:bCs/>
+              </w:rPr>
+            </w:pPr>
+          </w:p>
+        </w:tc>
+      </w:tr>
+      <w:tr>
+        <w:trPr>
+          <w:cnfStyle w:val="000000100000" w:firstRow="0" w:lastRow="0" w:firstColumn="0" w:lastColumn="0" w:oddVBand="0" w:evenVBand="0" w:oddHBand="1" w:evenHBand="0" w:firstRowFirstColumn="0" w:firstRowLastColumn="0" w:lastRowFirstColumn="0" w:lastRowLastColumn="0"/>
+        </w:trPr>
+        <w:tc>
+          <w:tcPr>
+            <w:cnfStyle w:val="001000000000" w:firstRow="0" w:lastRow="0" w:firstColumn="1" w:lastColumn="0" w:oddVBand="0" w:evenVBand="0" w:oddHBand="0" w:evenHBand="0" w:firstRowFirstColumn="0" w:firstRowLastColumn="0" w:lastRowFirstColumn="0" w:lastRowLastColumn="0"/>
+            <w:tcW w:w="1413" w:type="dxa"/>
+          </w:tcPr>
+          <w:p>
+            <w:pPr>
+              <w:pStyle w:val="Listenabsatz"/>
+              <w:ind w:left="0"/>
+              <w:rPr>
+                <w:bCs w:val="0"/>
+                <w:sz w:val="18"/>
+                <w:szCs w:val="20"/>
+              </w:rPr>
+            </w:pPr>
+            <w:r>
+              <w:rPr>
+                <w:bCs w:val="0"/>
+                <w:sz w:val="18"/>
+                <w:szCs w:val="20"/>
+              </w:rPr>
+              <w:t>14.00 – 16.00</w:t>
+            </w:r>
+          </w:p>
+        </w:tc>
+        <w:tc>
+          <w:tcPr>
+            <w:tcW w:w="6520" w:type="dxa"/>
+          </w:tcPr>
+          <w:p>
+            <w:pPr>
+              <w:pStyle w:val="Listenabsatz"/>
+              <w:ind w:left="0"/>
+              <w:cnfStyle w:val="000000100000" w:firstRow="0" w:lastRow="0" w:firstColumn="0" w:lastColumn="0" w:oddVBand="0" w:evenVBand="0" w:oddHBand="1" w:evenHBand="0" w:firstRowFirstColumn="0" w:firstRowLastColumn="0" w:lastRowFirstColumn="0" w:lastRowLastColumn="0"/>
+              <w:rPr>
+                <w:bCs/>
+              </w:rPr>
+            </w:pPr>
+            <w:r>
+              <w:t>Gespräch mit HEX, Dokumentation Realisieren – Teil, Testing durchführen</w:t>
+            </w:r>
+          </w:p>
+        </w:tc>
+        <w:tc>
+          <w:tcPr>
+            <w:tcW w:w="1129" w:type="dxa"/>
+          </w:tcPr>
+          <w:p>
+            <w:pPr>
+              <w:pStyle w:val="Listenabsatz"/>
+              <w:ind w:left="0"/>
+              <w:cnfStyle w:val="000000100000" w:firstRow="0" w:lastRow="0" w:firstColumn="0" w:lastColumn="0" w:oddVBand="0" w:evenVBand="0" w:oddHBand="1" w:evenHBand="0" w:firstRowFirstColumn="0" w:firstRowLastColumn="0" w:lastRowFirstColumn="0" w:lastRowLastColumn="0"/>
+              <w:rPr>
+                <w:bCs/>
+              </w:rPr>
+            </w:pPr>
+          </w:p>
+        </w:tc>
+      </w:tr>
+      <w:tr>
+        <w:tc>
+          <w:tcPr>
+            <w:cnfStyle w:val="001000000000" w:firstRow="0" w:lastRow="0" w:firstColumn="1" w:lastColumn="0" w:oddVBand="0" w:evenVBand="0" w:oddHBand="0" w:evenHBand="0" w:firstRowFirstColumn="0" w:firstRowLastColumn="0" w:lastRowFirstColumn="0" w:lastRowLastColumn="0"/>
+            <w:tcW w:w="1413" w:type="dxa"/>
+          </w:tcPr>
+          <w:p>
+            <w:pPr>
+              <w:pStyle w:val="Listenabsatz"/>
+              <w:ind w:left="0"/>
+              <w:rPr>
+                <w:bCs w:val="0"/>
+                <w:sz w:val="18"/>
+                <w:szCs w:val="20"/>
+              </w:rPr>
+            </w:pPr>
+            <w:r>
+              <w:rPr>
+                <w:bCs w:val="0"/>
+                <w:sz w:val="18"/>
+                <w:szCs w:val="20"/>
+              </w:rPr>
+              <w:t>16.00 – 16.30</w:t>
+            </w:r>
+          </w:p>
+        </w:tc>
+        <w:tc>
+          <w:tcPr>
+            <w:tcW w:w="6520" w:type="dxa"/>
+          </w:tcPr>
+          <w:p>
+            <w:pPr>
+              <w:pStyle w:val="Listenabsatz"/>
+              <w:ind w:left="0"/>
+              <w:cnfStyle w:val="000000000000" w:firstRow="0" w:lastRow="0" w:firstColumn="0" w:lastColumn="0" w:oddVBand="0" w:evenVBand="0" w:oddHBand="0" w:evenHBand="0" w:firstRowFirstColumn="0" w:firstRowLastColumn="0" w:lastRowFirstColumn="0" w:lastRowLastColumn="0"/>
+            </w:pPr>
+            <w:r>
+              <w:t xml:space="preserve">Dokumentation </w:t>
+            </w:r>
+            <w:r>
+              <w:t>überarbeiten</w:t>
+            </w:r>
+            <w:r>
+              <w:t xml:space="preserve"> und Projektjournal Tag </w:t>
+            </w:r>
+            <w:r>
+              <w:t>5</w:t>
+            </w:r>
+            <w:r>
+              <w:t xml:space="preserve"> </w:t>
+            </w:r>
+            <w:proofErr w:type="spellStart"/>
+            <w:r>
+              <w:t>abschliessen</w:t>
+            </w:r>
+            <w:proofErr w:type="spellEnd"/>
+          </w:p>
+        </w:tc>
+        <w:tc>
+          <w:tcPr>
+            <w:tcW w:w="1129" w:type="dxa"/>
+          </w:tcPr>
+          <w:p>
+            <w:pPr>
+              <w:pStyle w:val="Listenabsatz"/>
+              <w:ind w:left="0"/>
+              <w:cnfStyle w:val="000000000000" w:firstRow="0" w:lastRow="0" w:firstColumn="0" w:lastColumn="0" w:oddVBand="0" w:evenVBand="0" w:oddHBand="0" w:evenHBand="0" w:firstRowFirstColumn="0" w:firstRowLastColumn="0" w:lastRowFirstColumn="0" w:lastRowLastColumn="0"/>
+              <w:rPr>
+                <w:bCs/>
+                <w:color w:val="FFC000" w:themeColor="accent4"/>
+              </w:rPr>
+            </w:pPr>
+          </w:p>
+        </w:tc>
+      </w:tr>
+    </w:tbl>
+    <w:p>
+      <w:pPr>
+        <w:pStyle w:val="Listenabsatz"/>
+        <w:rPr>
+          <w:bCs/>
+          <w:u w:val="single"/>
+        </w:rPr>
+      </w:pPr>
+    </w:p>
+    <w:p>
+      <w:pPr>
+        <w:rPr>
+          <w:bCs/>
+          <w:u w:val="single"/>
+        </w:rPr>
+      </w:pPr>
+      <w:r>
+        <w:rPr>
+          <w:bCs/>
+          <w:u w:val="single"/>
+        </w:rPr>
+        <w:t>Gemacht</w:t>
+      </w:r>
+    </w:p>
+    <w:p>
+      <w:pPr>
+        <w:rPr>
+          <w:u w:val="single"/>
+        </w:rPr>
+      </w:pPr>
+      <w:r>
+        <w:rPr>
+          <w:u w:val="single"/>
+        </w:rPr>
+        <w:t>Probleme</w:t>
+      </w:r>
+    </w:p>
+    <w:p>
+      <w:pPr>
+        <w:rPr>
+          <w:u w:val="single"/>
+        </w:rPr>
+      </w:pPr>
+      <w:r>
+        <w:rPr>
+          <w:u w:val="single"/>
+        </w:rPr>
+        <w:t>Gelerntes</w:t>
+      </w:r>
+    </w:p>
+    <w:p>
+      <w:pPr>
+        <w:rPr>
+          <w:u w:val="single"/>
+        </w:rPr>
+      </w:pPr>
+      <w:r>
+        <w:rPr>
+          <w:u w:val="single"/>
+        </w:rPr>
+        <w:t>Konnte nicht umgesetzt werden und muss morgen nachgeholt werden</w:t>
       </w:r>
     </w:p>
     <w:p>
@@ -14659,27 +15465,14 @@
             <w:pPr>
               <w:pStyle w:val="Fuzeile"/>
             </w:pPr>
-            <w:r>
-              <w:fldChar w:fldCharType="begin"/>
-            </w:r>
-            <w:r>
-              <w:instrText xml:space="preserve"> DATE   \* MERGEFORMAT </w:instrText>
-            </w:r>
-            <w:r>
-              <w:fldChar w:fldCharType="separate"/>
-            </w:r>
-            <w:r>
-              <w:rPr>
-                <w:noProof/>
-              </w:rPr>
-              <w:t>07.12.2021</w:t>
-            </w:r>
-            <w:r>
-              <w:rPr>
-                <w:noProof/>
-              </w:rPr>
-              <w:fldChar w:fldCharType="end"/>
-            </w:r>
+            <w:fldSimple w:instr=" DATE   \* MERGEFORMAT ">
+              <w:r>
+                <w:rPr>
+                  <w:noProof/>
+                </w:rPr>
+                <w:t>07.12.2021</w:t>
+              </w:r>
+            </w:fldSimple>
             <w:r>
               <w:tab/>
             </w:r>

</xml_diff>